<commit_message>
Further specification and description of the exchange files format Including the mockups into the spec
</commit_message>
<xml_diff>
--- a/doc/ApiFormats/Liquidity Spot Exchange api format.docx
+++ b/doc/ApiFormats/Liquidity Spot Exchange api format.docx
@@ -115,6 +115,19 @@
         </w:rPr>
         <w:t>competitive</w:t>
       </w:r>
+      <w:r>
+        <w:rPr>
+          <w:lang w:val="en-US"/>
+        </w:rPr>
+        <w:t xml:space="preserve"> </w:t>
+      </w:r>
+      <w:r>
+        <w:rPr>
+          <w:u w:val="single"/>
+          <w:lang w:val="en-US"/>
+        </w:rPr>
+        <w:t>day trade</w:t>
+      </w:r>
     </w:p>
     <w:p>
       <w:pPr>
@@ -161,6 +174,19 @@
         </w:rPr>
         <w:t>noncompetitive</w:t>
       </w:r>
+      <w:r>
+        <w:rPr>
+          <w:lang w:val="en-US"/>
+        </w:rPr>
+        <w:t xml:space="preserve"> </w:t>
+      </w:r>
+      <w:r>
+        <w:rPr>
+          <w:u w:val="single"/>
+          <w:lang w:val="en-US"/>
+        </w:rPr>
+        <w:t>day trade</w:t>
+      </w:r>
     </w:p>
     <w:p>
       <w:pPr>
@@ -216,7 +242,7 @@
           <w:u w:val="single"/>
           <w:lang w:val="en-US"/>
         </w:rPr>
-        <w:t>Auto</w:t>
+        <w:t>Competitive</w:t>
       </w:r>
       <w:r>
         <w:rPr>
@@ -229,7 +255,7 @@
           <w:u w:val="single"/>
           <w:lang w:val="en-US"/>
         </w:rPr>
-        <w:t>day trade</w:t>
+        <w:t>noncompetitive</w:t>
       </w:r>
     </w:p>
     <w:p>
@@ -248,7 +274,7 @@
           <w:u w:val="single"/>
           <w:lang w:val="en-US"/>
         </w:rPr>
-        <w:t>Competitive</w:t>
+        <w:t>Auto</w:t>
       </w:r>
       <w:r>
         <w:rPr>
@@ -261,72 +287,7 @@
           <w:u w:val="single"/>
           <w:lang w:val="en-US"/>
         </w:rPr>
-        <w:t>noncompetitive</w:t>
-      </w:r>
-    </w:p>
-    <w:p>
-      <w:pPr>
-        <w:rPr>
-          <w:lang w:val="en-US"/>
-        </w:rPr>
-      </w:pPr>
-      <w:r>
-        <w:rPr>
-          <w:lang w:val="en-US"/>
-        </w:rPr>
-        <w:br w:type="page"/>
-      </w:r>
-    </w:p>
-    <w:p>
-      <w:pPr>
-        <w:pStyle w:val="Heading1"/>
-        <w:rPr>
-          <w:lang w:val="en-US"/>
-        </w:rPr>
-      </w:pPr>
-      <w:r>
-        <w:rPr>
-          <w:lang w:val="en-US"/>
-        </w:rPr>
-        <w:lastRenderedPageBreak/>
-        <w:t>Definitions</w:t>
-      </w:r>
-    </w:p>
-    <w:p>
-      <w:pPr>
-        <w:rPr>
-          <w:lang w:val="en-US"/>
-        </w:rPr>
-      </w:pPr>
-      <w:r>
-        <w:rPr>
-          <w:lang w:val="en-US"/>
-        </w:rPr>
-        <w:t>Meant to provide definition</w:t>
-      </w:r>
-      <w:r>
-        <w:rPr>
-          <w:lang w:val="en-US"/>
-        </w:rPr>
-        <w:t>,</w:t>
-      </w:r>
-      <w:r>
-        <w:rPr>
-          <w:lang w:val="en-US"/>
-        </w:rPr>
-        <w:t xml:space="preserve"> and agreement</w:t>
-      </w:r>
-      <w:r>
-        <w:rPr>
-          <w:lang w:val="en-US"/>
-        </w:rPr>
-        <w:t>,</w:t>
-      </w:r>
-      <w:r>
-        <w:rPr>
-          <w:lang w:val="en-US"/>
-        </w:rPr>
-        <w:t xml:space="preserve"> about the names of the problem’s domain concepts</w:t>
+        <w:t>day trade</w:t>
       </w:r>
     </w:p>
     <w:p>
@@ -342,41 +303,1735 @@
       </w:pPr>
       <w:r>
         <w:rPr>
+          <w:u w:val="single"/>
+          <w:lang w:val="en-US"/>
+        </w:rPr>
+        <w:t>Specified</w:t>
+      </w:r>
+      <w:r>
+        <w:rPr>
+          <w:lang w:val="en-US"/>
+        </w:rPr>
+        <w:t xml:space="preserve"> of the types:</w:t>
+      </w:r>
+    </w:p>
+    <w:p>
+      <w:pPr>
+        <w:pStyle w:val="ListParagraph"/>
+        <w:numPr>
+          <w:ilvl w:val="1"/>
+          <w:numId w:val="2"/>
+        </w:numPr>
+        <w:rPr>
+          <w:lang w:val="en-US"/>
+        </w:rPr>
+      </w:pPr>
+      <w:r>
+        <w:rPr>
+          <w:u w:val="single"/>
+          <w:lang w:val="en-US"/>
+        </w:rPr>
+        <w:t>MO</w:t>
+      </w:r>
+      <w:r>
+        <w:rPr>
+          <w:lang w:val="en-US"/>
+        </w:rPr>
+        <w:t xml:space="preserve"> (both </w:t>
+      </w:r>
+      <w:r>
+        <w:rPr>
+          <w:u w:val="single"/>
+          <w:lang w:val="en-US"/>
+        </w:rPr>
+        <w:t>competitive</w:t>
+      </w:r>
+      <w:r>
+        <w:rPr>
+          <w:lang w:val="en-US"/>
+        </w:rPr>
+        <w:t xml:space="preserve"> </w:t>
+      </w:r>
+      <w:r>
+        <w:rPr>
+          <w:lang w:val="en-US"/>
+        </w:rPr>
+        <w:t>or</w:t>
+      </w:r>
+      <w:r>
+        <w:rPr>
+          <w:lang w:val="en-US"/>
+        </w:rPr>
+        <w:t xml:space="preserve"> </w:t>
+      </w:r>
+      <w:r>
+        <w:rPr>
+          <w:u w:val="single"/>
+          <w:lang w:val="en-US"/>
+        </w:rPr>
+        <w:t>noncompetitive</w:t>
+      </w:r>
+      <w:r>
+        <w:rPr>
+          <w:lang w:val="en-US"/>
+        </w:rPr>
+        <w:t xml:space="preserve">) </w:t>
+      </w:r>
+      <w:proofErr w:type="spellStart"/>
+      <w:r>
+        <w:rPr>
+          <w:u w:val="single"/>
+          <w:lang w:val="en-US"/>
+        </w:rPr>
+        <w:t>daytrade</w:t>
+      </w:r>
+      <w:proofErr w:type="spellEnd"/>
+    </w:p>
+    <w:p>
+      <w:pPr>
+        <w:pStyle w:val="ListParagraph"/>
+        <w:numPr>
+          <w:ilvl w:val="1"/>
+          <w:numId w:val="2"/>
+        </w:numPr>
+        <w:rPr>
+          <w:u w:val="single"/>
+          <w:lang w:val="en-US"/>
+        </w:rPr>
+      </w:pPr>
+      <w:r>
+        <w:rPr>
+          <w:u w:val="single"/>
+          <w:lang w:val="en-US"/>
+        </w:rPr>
+        <w:t>Auto</w:t>
+      </w:r>
+    </w:p>
+    <w:p>
+      <w:pPr>
+        <w:pStyle w:val="Heading1"/>
+        <w:rPr>
+          <w:lang w:val="en-US"/>
+        </w:rPr>
+      </w:pPr>
+      <w:r>
+        <w:rPr>
+          <w:lang w:val="en-US"/>
+        </w:rPr>
+        <w:t>Exposed collections</w:t>
+      </w:r>
+    </w:p>
+    <w:p>
+      <w:pPr>
+        <w:rPr>
+          <w:lang w:val="en-US"/>
+        </w:rPr>
+      </w:pPr>
+      <w:r>
+        <w:rPr>
+          <w:lang w:val="en-US"/>
+        </w:rPr>
+        <w:t>At any time there are some exposed collections related to the previous ended bid window. These collections are: Users, loans and bids.</w:t>
+      </w:r>
+      <w:r>
+        <w:rPr>
+          <w:lang w:val="en-US"/>
+        </w:rPr>
+        <w:t xml:space="preserve"> A HTTP GET request to the given URL will have as response a </w:t>
+      </w:r>
+      <w:proofErr w:type="spellStart"/>
+      <w:r>
+        <w:rPr>
+          <w:lang w:val="en-US"/>
+        </w:rPr>
+        <w:t>json</w:t>
+      </w:r>
+      <w:proofErr w:type="spellEnd"/>
+      <w:r>
+        <w:rPr>
+          <w:lang w:val="en-US"/>
+        </w:rPr>
+        <w:t xml:space="preserve"> object with the entities as properties, using as key the entity ID, and as value the actual entity with the </w:t>
+      </w:r>
+      <w:r>
+        <w:rPr>
+          <w:lang w:val="en-US"/>
+        </w:rPr>
+        <w:t>fields</w:t>
+      </w:r>
+      <w:r>
+        <w:rPr>
+          <w:lang w:val="en-US"/>
+        </w:rPr>
+        <w:t xml:space="preserve"> specified in each entity response structure</w:t>
+      </w:r>
+    </w:p>
+    <w:p>
+      <w:pPr>
+        <w:pStyle w:val="Heading2"/>
+        <w:rPr>
+          <w:lang w:val="en-US"/>
+        </w:rPr>
+      </w:pPr>
+      <w:r>
+        <w:rPr>
+          <w:lang w:val="en-US"/>
+        </w:rPr>
+        <w:t>Users</w:t>
+      </w:r>
+    </w:p>
+    <w:p>
+      <w:pPr>
+        <w:pStyle w:val="ListParagraph"/>
+        <w:numPr>
+          <w:ilvl w:val="0"/>
+          <w:numId w:val="3"/>
+        </w:numPr>
+        <w:rPr>
+          <w:lang w:val="en-US"/>
+        </w:rPr>
+      </w:pPr>
+      <w:r>
+        <w:rPr>
           <w:rStyle w:val="Strong"/>
           <w:lang w:val="en-US"/>
         </w:rPr>
-        <w:t>Bid:</w:t>
-      </w:r>
-      <w:r>
-        <w:rPr>
-          <w:lang w:val="en-US"/>
-        </w:rPr>
-        <w:t xml:space="preserve"> Order placed by the investor (or the system on behalf of him) to provide funds to a </w:t>
-      </w:r>
-      <w:r>
-        <w:rPr>
-          <w:rStyle w:val="Emphasis"/>
-          <w:lang w:val="en-US"/>
-        </w:rPr>
-        <w:t>mortgage originator</w:t>
-      </w:r>
-      <w:r>
-        <w:rPr>
-          <w:lang w:val="en-US"/>
-        </w:rPr>
-        <w:t xml:space="preserve"> in order to subscribe </w:t>
-      </w:r>
-      <w:r>
-        <w:rPr>
-          <w:lang w:val="en-US"/>
-        </w:rPr>
-        <w:t>a loan</w:t>
-      </w:r>
-      <w:r>
-        <w:rPr>
-          <w:lang w:val="en-US"/>
-        </w:rPr>
-        <w:t>.</w:t>
+        <w:t>Location:</w:t>
+      </w:r>
+      <w:r>
+        <w:rPr>
+          <w:lang w:val="en-US"/>
+        </w:rPr>
+        <w:t xml:space="preserve"> /</w:t>
+      </w:r>
+      <w:proofErr w:type="spellStart"/>
+      <w:r>
+        <w:rPr>
+          <w:lang w:val="en-US"/>
+        </w:rPr>
+        <w:t>bidWindow</w:t>
+      </w:r>
+      <w:proofErr w:type="spellEnd"/>
+      <w:r>
+        <w:rPr>
+          <w:lang w:val="en-US"/>
+        </w:rPr>
+        <w:t>/users</w:t>
+      </w:r>
+    </w:p>
+    <w:p>
+      <w:pPr>
+        <w:pStyle w:val="ListParagraph"/>
+        <w:numPr>
+          <w:ilvl w:val="0"/>
+          <w:numId w:val="3"/>
+        </w:numPr>
+        <w:rPr>
+          <w:rStyle w:val="Strong"/>
+          <w:lang w:val="en-US"/>
+        </w:rPr>
+      </w:pPr>
+      <w:r>
+        <w:rPr>
+          <w:rStyle w:val="Strong"/>
+          <w:lang w:val="en-US"/>
+        </w:rPr>
+        <w:t>Description:</w:t>
+      </w:r>
+      <w:r>
+        <w:rPr>
+          <w:lang w:val="en-US"/>
+        </w:rPr>
+        <w:t xml:space="preserve"> Lists all the </w:t>
+      </w:r>
+      <w:r>
+        <w:rPr>
+          <w:lang w:val="en-US"/>
+        </w:rPr>
+        <w:t>users who</w:t>
+      </w:r>
+      <w:r>
+        <w:rPr>
+          <w:lang w:val="en-US"/>
+        </w:rPr>
+        <w:t xml:space="preserve"> made</w:t>
+      </w:r>
+      <w:r>
+        <w:rPr>
+          <w:lang w:val="en-US"/>
+        </w:rPr>
+        <w:t xml:space="preserve"> bids</w:t>
+      </w:r>
+      <w:r>
+        <w:rPr>
+          <w:lang w:val="en-US"/>
+        </w:rPr>
+        <w:t xml:space="preserve"> during the previous bid window</w:t>
+      </w:r>
+    </w:p>
+    <w:p>
+      <w:pPr>
+        <w:pStyle w:val="ListParagraph"/>
+        <w:numPr>
+          <w:ilvl w:val="0"/>
+          <w:numId w:val="3"/>
+        </w:numPr>
+        <w:rPr>
+          <w:lang w:val="en-US"/>
+        </w:rPr>
+      </w:pPr>
+      <w:r>
+        <w:rPr>
+          <w:rStyle w:val="Strong"/>
+          <w:lang w:val="en-US"/>
+        </w:rPr>
+        <w:t>Response structure:</w:t>
+      </w:r>
+    </w:p>
+    <w:p>
+      <w:pPr>
+        <w:pStyle w:val="ListParagraph"/>
+        <w:rPr>
+          <w:lang w:val="en-US"/>
+        </w:rPr>
+      </w:pPr>
+      <w:r>
+        <w:rPr>
+          <w:lang w:val="en-US"/>
+        </w:rPr>
+        <w:t>{</w:t>
+      </w:r>
+    </w:p>
+    <w:p>
+      <w:pPr>
+        <w:pStyle w:val="ListParagraph"/>
+        <w:rPr>
+          <w:lang w:val="en-US"/>
+        </w:rPr>
+      </w:pPr>
+      <w:r>
+        <w:rPr>
+          <w:lang w:val="en-US"/>
+        </w:rPr>
+        <w:t xml:space="preserve">    </w:t>
+      </w:r>
+      <w:proofErr w:type="spellStart"/>
+      <w:proofErr w:type="gramStart"/>
+      <w:r>
+        <w:rPr>
+          <w:lang w:val="en-US"/>
+        </w:rPr>
+        <w:t>userId</w:t>
+      </w:r>
+      <w:proofErr w:type="spellEnd"/>
+      <w:r>
+        <w:rPr>
+          <w:lang w:val="en-US"/>
+        </w:rPr>
+        <w:t xml:space="preserve"> :</w:t>
+      </w:r>
+      <w:proofErr w:type="gramEnd"/>
+      <w:r>
+        <w:rPr>
+          <w:lang w:val="en-US"/>
+        </w:rPr>
+        <w:t xml:space="preserve"> { </w:t>
+      </w:r>
+    </w:p>
+    <w:p>
+      <w:pPr>
+        <w:pStyle w:val="ListParagraph"/>
+        <w:rPr>
+          <w:lang w:val="en-US"/>
+        </w:rPr>
+      </w:pPr>
+      <w:r>
+        <w:rPr>
+          <w:lang w:val="en-US"/>
+        </w:rPr>
+        <w:t xml:space="preserve">        </w:t>
+      </w:r>
+      <w:proofErr w:type="spellStart"/>
+      <w:proofErr w:type="gramStart"/>
+      <w:r>
+        <w:rPr>
+          <w:lang w:val="en-US"/>
+        </w:rPr>
+        <w:t>userId</w:t>
+      </w:r>
+      <w:proofErr w:type="spellEnd"/>
+      <w:r>
+        <w:rPr>
+          <w:lang w:val="en-US"/>
+        </w:rPr>
+        <w:t xml:space="preserve"> :</w:t>
+      </w:r>
+      <w:proofErr w:type="gramEnd"/>
+      <w:r>
+        <w:rPr>
+          <w:lang w:val="en-US"/>
+        </w:rPr>
+        <w:t xml:space="preserve"> string*,</w:t>
+      </w:r>
+    </w:p>
+    <w:p>
+      <w:pPr>
+        <w:pStyle w:val="ListParagraph"/>
+        <w:rPr>
+          <w:lang w:val="en-US"/>
+        </w:rPr>
+      </w:pPr>
+      <w:r>
+        <w:rPr>
+          <w:lang w:val="en-US"/>
+        </w:rPr>
+        <w:t xml:space="preserve">        </w:t>
+      </w:r>
+      <w:proofErr w:type="spellStart"/>
+      <w:proofErr w:type="gramStart"/>
+      <w:r>
+        <w:rPr>
+          <w:lang w:val="en-US"/>
+        </w:rPr>
+        <w:t>fundsAvailable</w:t>
+      </w:r>
+      <w:proofErr w:type="spellEnd"/>
+      <w:r>
+        <w:rPr>
+          <w:lang w:val="en-US"/>
+        </w:rPr>
+        <w:t xml:space="preserve"> :</w:t>
+      </w:r>
+      <w:proofErr w:type="gramEnd"/>
+      <w:r>
+        <w:rPr>
+          <w:lang w:val="en-US"/>
+        </w:rPr>
+        <w:t xml:space="preserve"> number</w:t>
+      </w:r>
+    </w:p>
+    <w:p>
+      <w:pPr>
+        <w:pStyle w:val="ListParagraph"/>
+        <w:rPr>
+          <w:lang w:val="en-US"/>
+        </w:rPr>
+      </w:pPr>
+      <w:r>
+        <w:rPr>
+          <w:lang w:val="en-US"/>
+        </w:rPr>
+        <w:t xml:space="preserve">    }</w:t>
+      </w:r>
+    </w:p>
+    <w:p>
+      <w:pPr>
+        <w:pStyle w:val="ListParagraph"/>
+        <w:rPr>
+          <w:lang w:val="en-US"/>
+        </w:rPr>
+      </w:pPr>
+      <w:r>
+        <w:rPr>
+          <w:lang w:val="en-US"/>
+        </w:rPr>
+        <w:t>}</w:t>
+      </w:r>
+      <w:r>
+        <w:rPr>
+          <w:lang w:val="en-US"/>
+        </w:rPr>
+        <w:t xml:space="preserve"> </w:t>
+      </w:r>
+    </w:p>
+    <w:p>
+      <w:pPr>
+        <w:pStyle w:val="ListParagraph"/>
+        <w:numPr>
+          <w:ilvl w:val="0"/>
+          <w:numId w:val="3"/>
+        </w:numPr>
+        <w:rPr>
+          <w:rStyle w:val="Strong"/>
+          <w:lang w:val="en-US"/>
+        </w:rPr>
+      </w:pPr>
+      <w:r>
+        <w:rPr>
+          <w:rStyle w:val="Strong"/>
+          <w:lang w:val="en-US"/>
+        </w:rPr>
+        <w:t>* Notes on field values:</w:t>
+      </w:r>
+    </w:p>
+    <w:p>
+      <w:pPr>
+        <w:pStyle w:val="ListParagraph"/>
+        <w:rPr>
+          <w:lang w:val="en-US"/>
+        </w:rPr>
+      </w:pPr>
+      <w:proofErr w:type="spellStart"/>
+      <w:proofErr w:type="gramStart"/>
+      <w:r>
+        <w:rPr>
+          <w:lang w:val="en-US"/>
+        </w:rPr>
+        <w:t>userId</w:t>
+      </w:r>
+      <w:proofErr w:type="spellEnd"/>
+      <w:proofErr w:type="gramEnd"/>
+      <w:r>
+        <w:rPr>
+          <w:lang w:val="en-US"/>
+        </w:rPr>
+        <w:t>: Equal to the user's email</w:t>
+      </w:r>
+    </w:p>
+    <w:p>
+      <w:pPr>
+        <w:pStyle w:val="Heading2"/>
+        <w:rPr>
+          <w:lang w:val="en-US"/>
+        </w:rPr>
+      </w:pPr>
+      <w:r>
+        <w:rPr>
+          <w:lang w:val="en-US"/>
+        </w:rPr>
+        <w:lastRenderedPageBreak/>
+        <w:t>Loans</w:t>
+      </w:r>
+    </w:p>
+    <w:p>
+      <w:pPr>
+        <w:pStyle w:val="ListParagraph"/>
+        <w:numPr>
+          <w:ilvl w:val="0"/>
+          <w:numId w:val="3"/>
+        </w:numPr>
+        <w:rPr>
+          <w:lang w:val="en-US"/>
+        </w:rPr>
+      </w:pPr>
+      <w:r>
+        <w:rPr>
+          <w:rStyle w:val="Strong"/>
+          <w:lang w:val="en-US"/>
+        </w:rPr>
+        <w:t>Location:</w:t>
+      </w:r>
+      <w:r>
+        <w:rPr>
+          <w:lang w:val="en-US"/>
+        </w:rPr>
+        <w:t xml:space="preserve"> /</w:t>
+      </w:r>
+      <w:proofErr w:type="spellStart"/>
+      <w:r>
+        <w:rPr>
+          <w:lang w:val="en-US"/>
+        </w:rPr>
+        <w:t>bidWindow</w:t>
+      </w:r>
+      <w:proofErr w:type="spellEnd"/>
+      <w:r>
+        <w:rPr>
+          <w:lang w:val="en-US"/>
+        </w:rPr>
+        <w:t>/</w:t>
+      </w:r>
+      <w:r>
+        <w:rPr>
+          <w:lang w:val="en-US"/>
+        </w:rPr>
+        <w:t>loans</w:t>
+      </w:r>
+    </w:p>
+    <w:p>
+      <w:pPr>
+        <w:pStyle w:val="ListParagraph"/>
+        <w:numPr>
+          <w:ilvl w:val="0"/>
+          <w:numId w:val="3"/>
+        </w:numPr>
+        <w:rPr>
+          <w:lang w:val="en-US"/>
+        </w:rPr>
+      </w:pPr>
+      <w:r>
+        <w:rPr>
+          <w:rStyle w:val="Strong"/>
+          <w:lang w:val="en-US"/>
+        </w:rPr>
+        <w:t>Description:</w:t>
+      </w:r>
+      <w:r>
+        <w:rPr>
+          <w:lang w:val="en-US"/>
+        </w:rPr>
+        <w:t xml:space="preserve"> </w:t>
+      </w:r>
+      <w:r>
+        <w:rPr>
+          <w:lang w:val="en-US"/>
+        </w:rPr>
+        <w:t xml:space="preserve">Lists all the </w:t>
+      </w:r>
+      <w:r>
+        <w:rPr>
+          <w:lang w:val="en-US"/>
+        </w:rPr>
+        <w:t>loan</w:t>
+      </w:r>
+      <w:r>
+        <w:rPr>
+          <w:lang w:val="en-US"/>
+        </w:rPr>
+        <w:t>s bided during the previous bid window</w:t>
+      </w:r>
+    </w:p>
+    <w:p>
+      <w:pPr>
+        <w:pStyle w:val="ListParagraph"/>
+        <w:numPr>
+          <w:ilvl w:val="0"/>
+          <w:numId w:val="3"/>
+        </w:numPr>
+        <w:rPr>
+          <w:lang w:val="en-US"/>
+        </w:rPr>
+      </w:pPr>
+      <w:r>
+        <w:rPr>
+          <w:rStyle w:val="Strong"/>
+          <w:lang w:val="en-US"/>
+        </w:rPr>
+        <w:t>Response structure:</w:t>
+      </w:r>
+    </w:p>
+    <w:p>
+      <w:pPr>
+        <w:pStyle w:val="ListParagraph"/>
+        <w:rPr>
+          <w:lang w:val="en-US"/>
+        </w:rPr>
+      </w:pPr>
+      <w:r>
+        <w:rPr>
+          <w:lang w:val="en-US"/>
+        </w:rPr>
+        <w:t>{</w:t>
+      </w:r>
+    </w:p>
+    <w:p>
+      <w:pPr>
+        <w:pStyle w:val="ListParagraph"/>
+        <w:rPr>
+          <w:lang w:val="en-US"/>
+        </w:rPr>
+      </w:pPr>
+      <w:r>
+        <w:rPr>
+          <w:lang w:val="en-US"/>
+        </w:rPr>
+        <w:t xml:space="preserve">    </w:t>
+      </w:r>
+      <w:proofErr w:type="spellStart"/>
+      <w:proofErr w:type="gramStart"/>
+      <w:r>
+        <w:rPr>
+          <w:lang w:val="en-US"/>
+        </w:rPr>
+        <w:t>loanId</w:t>
+      </w:r>
+      <w:proofErr w:type="spellEnd"/>
+      <w:r>
+        <w:rPr>
+          <w:lang w:val="en-US"/>
+        </w:rPr>
+        <w:t xml:space="preserve"> :</w:t>
+      </w:r>
+      <w:proofErr w:type="gramEnd"/>
+      <w:r>
+        <w:rPr>
+          <w:lang w:val="en-US"/>
+        </w:rPr>
+        <w:t xml:space="preserve"> { </w:t>
+      </w:r>
+    </w:p>
+    <w:p>
+      <w:pPr>
+        <w:pStyle w:val="ListParagraph"/>
+        <w:rPr>
+          <w:lang w:val="en-US"/>
+        </w:rPr>
+      </w:pPr>
+      <w:r>
+        <w:rPr>
+          <w:lang w:val="en-US"/>
+        </w:rPr>
+        <w:t xml:space="preserve">        </w:t>
+      </w:r>
+      <w:proofErr w:type="spellStart"/>
+      <w:proofErr w:type="gramStart"/>
+      <w:r>
+        <w:rPr>
+          <w:lang w:val="en-US"/>
+        </w:rPr>
+        <w:t>loanId</w:t>
+      </w:r>
+      <w:proofErr w:type="spellEnd"/>
+      <w:r>
+        <w:rPr>
+          <w:lang w:val="en-US"/>
+        </w:rPr>
+        <w:t xml:space="preserve"> :</w:t>
+      </w:r>
+      <w:proofErr w:type="gramEnd"/>
+      <w:r>
+        <w:rPr>
+          <w:lang w:val="en-US"/>
+        </w:rPr>
+        <w:t xml:space="preserve"> string*,</w:t>
+      </w:r>
+    </w:p>
+    <w:p>
+      <w:pPr>
+        <w:pStyle w:val="ListParagraph"/>
+        <w:rPr>
+          <w:lang w:val="en-US"/>
+        </w:rPr>
+      </w:pPr>
+      <w:r>
+        <w:rPr>
+          <w:lang w:val="en-US"/>
+        </w:rPr>
+        <w:t xml:space="preserve">        </w:t>
+      </w:r>
+      <w:proofErr w:type="spellStart"/>
+      <w:proofErr w:type="gramStart"/>
+      <w:r>
+        <w:rPr>
+          <w:lang w:val="en-US"/>
+        </w:rPr>
+        <w:t>loanAmount</w:t>
+      </w:r>
+      <w:proofErr w:type="spellEnd"/>
+      <w:r>
+        <w:rPr>
+          <w:lang w:val="en-US"/>
+        </w:rPr>
+        <w:t xml:space="preserve"> :</w:t>
+      </w:r>
+      <w:proofErr w:type="gramEnd"/>
+      <w:r>
+        <w:rPr>
+          <w:lang w:val="en-US"/>
+        </w:rPr>
+        <w:t xml:space="preserve"> number</w:t>
+      </w:r>
+    </w:p>
+    <w:p>
+      <w:pPr>
+        <w:pStyle w:val="ListParagraph"/>
+        <w:rPr>
+          <w:lang w:val="en-US"/>
+        </w:rPr>
+      </w:pPr>
+      <w:r>
+        <w:rPr>
+          <w:lang w:val="en-US"/>
+        </w:rPr>
+        <w:t xml:space="preserve">    }</w:t>
+      </w:r>
+    </w:p>
+    <w:p>
+      <w:pPr>
+        <w:pStyle w:val="ListParagraph"/>
+        <w:rPr>
+          <w:lang w:val="en-US"/>
+        </w:rPr>
+      </w:pPr>
+      <w:r>
+        <w:rPr>
+          <w:lang w:val="en-US"/>
+        </w:rPr>
+        <w:t>}</w:t>
+      </w:r>
+    </w:p>
+    <w:p>
+      <w:pPr>
+        <w:pStyle w:val="ListParagraph"/>
+        <w:numPr>
+          <w:ilvl w:val="0"/>
+          <w:numId w:val="3"/>
+        </w:numPr>
+        <w:rPr>
+          <w:rStyle w:val="Strong"/>
+          <w:lang w:val="en-US"/>
+        </w:rPr>
+      </w:pPr>
+      <w:r>
+        <w:rPr>
+          <w:rStyle w:val="Strong"/>
+          <w:lang w:val="en-US"/>
+        </w:rPr>
+        <w:t>* Notes on field values:</w:t>
+      </w:r>
+    </w:p>
+    <w:p>
+      <w:pPr>
+        <w:pStyle w:val="ListParagraph"/>
+        <w:rPr>
+          <w:lang w:val="en-US"/>
+        </w:rPr>
+      </w:pPr>
+      <w:proofErr w:type="spellStart"/>
+      <w:proofErr w:type="gramStart"/>
+      <w:r>
+        <w:rPr>
+          <w:lang w:val="en-US"/>
+        </w:rPr>
+        <w:t>loanId</w:t>
+      </w:r>
+      <w:proofErr w:type="spellEnd"/>
+      <w:proofErr w:type="gramEnd"/>
+      <w:r>
+        <w:rPr>
+          <w:lang w:val="en-US"/>
+        </w:rPr>
+        <w:t xml:space="preserve">: Equal to the loan's </w:t>
+      </w:r>
+      <w:proofErr w:type="spellStart"/>
+      <w:r>
+        <w:rPr>
+          <w:lang w:val="en-US"/>
+        </w:rPr>
+        <w:t>collateral_key</w:t>
+      </w:r>
+      <w:proofErr w:type="spellEnd"/>
+    </w:p>
+    <w:p>
+      <w:pPr>
+        <w:pStyle w:val="Heading2"/>
+        <w:rPr>
+          <w:lang w:val="en-US"/>
+        </w:rPr>
+      </w:pPr>
+      <w:r>
+        <w:rPr>
+          <w:lang w:val="en-US"/>
+        </w:rPr>
+        <w:t>Bids</w:t>
+      </w:r>
+    </w:p>
+    <w:p>
+      <w:pPr>
+        <w:pStyle w:val="ListParagraph"/>
+        <w:numPr>
+          <w:ilvl w:val="0"/>
+          <w:numId w:val="3"/>
+        </w:numPr>
+        <w:rPr>
+          <w:lang w:val="en-US"/>
+        </w:rPr>
+      </w:pPr>
+      <w:r>
+        <w:rPr>
+          <w:rStyle w:val="Strong"/>
+          <w:lang w:val="en-US"/>
+        </w:rPr>
+        <w:t>Location:</w:t>
+      </w:r>
+      <w:r>
+        <w:rPr>
+          <w:lang w:val="en-US"/>
+        </w:rPr>
+        <w:t xml:space="preserve"> /</w:t>
+      </w:r>
+      <w:proofErr w:type="spellStart"/>
+      <w:r>
+        <w:rPr>
+          <w:lang w:val="en-US"/>
+        </w:rPr>
+        <w:t>bidWindow</w:t>
+      </w:r>
+      <w:proofErr w:type="spellEnd"/>
+      <w:r>
+        <w:rPr>
+          <w:lang w:val="en-US"/>
+        </w:rPr>
+        <w:t>/bids</w:t>
+      </w:r>
+    </w:p>
+    <w:p>
+      <w:pPr>
+        <w:pStyle w:val="ListParagraph"/>
+        <w:numPr>
+          <w:ilvl w:val="0"/>
+          <w:numId w:val="3"/>
+        </w:numPr>
+        <w:rPr>
+          <w:lang w:val="en-US"/>
+        </w:rPr>
+      </w:pPr>
+      <w:r>
+        <w:rPr>
+          <w:rStyle w:val="Strong"/>
+          <w:lang w:val="en-US"/>
+        </w:rPr>
+        <w:t>Description:</w:t>
+      </w:r>
+      <w:r>
+        <w:rPr>
+          <w:lang w:val="en-US"/>
+        </w:rPr>
+        <w:t xml:space="preserve"> Lists all the bids made during the previous bid window and a way to relate them with the user who bided and the loan being bided. The response will contain an object with the bids as properties, using as key the bid ID, and as value the actual bid with the properties specified in the response structure</w:t>
+      </w:r>
+    </w:p>
+    <w:p>
+      <w:pPr>
+        <w:pStyle w:val="ListParagraph"/>
+        <w:numPr>
+          <w:ilvl w:val="0"/>
+          <w:numId w:val="3"/>
+        </w:numPr>
+        <w:rPr>
+          <w:lang w:val="en-US"/>
+        </w:rPr>
+      </w:pPr>
+      <w:r>
+        <w:rPr>
+          <w:rStyle w:val="Strong"/>
+          <w:lang w:val="en-US"/>
+        </w:rPr>
+        <w:t>Response structure:</w:t>
+      </w:r>
+    </w:p>
+    <w:p>
+      <w:pPr>
+        <w:pStyle w:val="ListParagraph"/>
+        <w:rPr>
+          <w:lang w:val="en-US"/>
+        </w:rPr>
+      </w:pPr>
+      <w:r>
+        <w:rPr>
+          <w:lang w:val="en-US"/>
+        </w:rPr>
+        <w:t>{</w:t>
+      </w:r>
+    </w:p>
+    <w:p>
+      <w:pPr>
+        <w:pStyle w:val="ListParagraph"/>
+        <w:rPr>
+          <w:lang w:val="en-US"/>
+        </w:rPr>
+      </w:pPr>
+      <w:r>
+        <w:rPr>
+          <w:lang w:val="en-US"/>
+        </w:rPr>
+        <w:t xml:space="preserve">    </w:t>
+      </w:r>
+      <w:proofErr w:type="spellStart"/>
+      <w:proofErr w:type="gramStart"/>
+      <w:r>
+        <w:rPr>
+          <w:lang w:val="en-US"/>
+        </w:rPr>
+        <w:t>bidId</w:t>
+      </w:r>
+      <w:proofErr w:type="spellEnd"/>
+      <w:r>
+        <w:rPr>
+          <w:lang w:val="en-US"/>
+        </w:rPr>
+        <w:t xml:space="preserve"> :</w:t>
+      </w:r>
+      <w:proofErr w:type="gramEnd"/>
+      <w:r>
+        <w:rPr>
+          <w:lang w:val="en-US"/>
+        </w:rPr>
+        <w:t xml:space="preserve"> { </w:t>
+      </w:r>
+    </w:p>
+    <w:p>
+      <w:pPr>
+        <w:pStyle w:val="ListParagraph"/>
+        <w:rPr>
+          <w:lang w:val="en-US"/>
+        </w:rPr>
+      </w:pPr>
+      <w:r>
+        <w:rPr>
+          <w:lang w:val="en-US"/>
+        </w:rPr>
+        <w:t xml:space="preserve">        </w:t>
+      </w:r>
+      <w:proofErr w:type="spellStart"/>
+      <w:proofErr w:type="gramStart"/>
+      <w:r>
+        <w:rPr>
+          <w:lang w:val="en-US"/>
+        </w:rPr>
+        <w:t>bidId</w:t>
+      </w:r>
+      <w:proofErr w:type="spellEnd"/>
+      <w:r>
+        <w:rPr>
+          <w:lang w:val="en-US"/>
+        </w:rPr>
+        <w:t xml:space="preserve"> :</w:t>
+      </w:r>
+      <w:proofErr w:type="gramEnd"/>
+      <w:r>
+        <w:rPr>
+          <w:lang w:val="en-US"/>
+        </w:rPr>
+        <w:t xml:space="preserve"> string,</w:t>
+      </w:r>
+    </w:p>
+    <w:p>
+      <w:pPr>
+        <w:pStyle w:val="ListParagraph"/>
+        <w:rPr>
+          <w:lang w:val="en-US"/>
+        </w:rPr>
+      </w:pPr>
+      <w:r>
+        <w:rPr>
+          <w:lang w:val="en-US"/>
+        </w:rPr>
+        <w:t xml:space="preserve">        </w:t>
+      </w:r>
+      <w:proofErr w:type="gramStart"/>
+      <w:r>
+        <w:rPr>
+          <w:lang w:val="en-US"/>
+        </w:rPr>
+        <w:t>date :</w:t>
+      </w:r>
+      <w:proofErr w:type="gramEnd"/>
+      <w:r>
+        <w:rPr>
+          <w:lang w:val="en-US"/>
+        </w:rPr>
+        <w:t xml:space="preserve"> YYYY-MM-DD*,</w:t>
+      </w:r>
+    </w:p>
+    <w:p>
+      <w:pPr>
+        <w:pStyle w:val="ListParagraph"/>
+        <w:rPr>
+          <w:lang w:val="en-US"/>
+        </w:rPr>
+      </w:pPr>
+      <w:r>
+        <w:rPr>
+          <w:lang w:val="en-US"/>
+        </w:rPr>
+        <w:t xml:space="preserve">        </w:t>
+      </w:r>
+      <w:proofErr w:type="gramStart"/>
+      <w:r>
+        <w:rPr>
+          <w:lang w:val="en-US"/>
+        </w:rPr>
+        <w:t>time :</w:t>
+      </w:r>
+      <w:proofErr w:type="gramEnd"/>
+      <w:r>
+        <w:rPr>
+          <w:lang w:val="en-US"/>
+        </w:rPr>
+        <w:t xml:space="preserve"> </w:t>
+      </w:r>
+      <w:proofErr w:type="spellStart"/>
+      <w:r>
+        <w:rPr>
+          <w:lang w:val="en-US"/>
+        </w:rPr>
+        <w:t>hh:mm:ss</w:t>
+      </w:r>
+      <w:proofErr w:type="spellEnd"/>
+      <w:r>
+        <w:rPr>
+          <w:lang w:val="en-US"/>
+        </w:rPr>
+        <w:t>*,</w:t>
+      </w:r>
+    </w:p>
+    <w:p>
+      <w:pPr>
+        <w:pStyle w:val="ListParagraph"/>
+        <w:rPr>
+          <w:lang w:val="en-US"/>
+        </w:rPr>
+      </w:pPr>
+      <w:r>
+        <w:rPr>
+          <w:lang w:val="en-US"/>
+        </w:rPr>
+        <w:t xml:space="preserve">        </w:t>
+      </w:r>
+      <w:proofErr w:type="spellStart"/>
+      <w:proofErr w:type="gramStart"/>
+      <w:r>
+        <w:rPr>
+          <w:lang w:val="en-US"/>
+        </w:rPr>
+        <w:t>bidType</w:t>
+      </w:r>
+      <w:proofErr w:type="spellEnd"/>
+      <w:r>
+        <w:rPr>
+          <w:lang w:val="en-US"/>
+        </w:rPr>
+        <w:t xml:space="preserve"> :</w:t>
+      </w:r>
+      <w:proofErr w:type="gramEnd"/>
+      <w:r>
+        <w:rPr>
+          <w:lang w:val="en-US"/>
+        </w:rPr>
+        <w:t xml:space="preserve"> string*,</w:t>
+      </w:r>
+    </w:p>
+    <w:p>
+      <w:pPr>
+        <w:pStyle w:val="ListParagraph"/>
+        <w:rPr>
+          <w:lang w:val="en-US"/>
+        </w:rPr>
+      </w:pPr>
+      <w:r>
+        <w:rPr>
+          <w:lang w:val="en-US"/>
+        </w:rPr>
+        <w:t xml:space="preserve">        </w:t>
+      </w:r>
+      <w:proofErr w:type="gramStart"/>
+      <w:r>
+        <w:rPr>
+          <w:lang w:val="en-US"/>
+        </w:rPr>
+        <w:t>participation :</w:t>
+      </w:r>
+      <w:proofErr w:type="gramEnd"/>
+      <w:r>
+        <w:rPr>
+          <w:lang w:val="en-US"/>
+        </w:rPr>
+        <w:t xml:space="preserve"> number*,</w:t>
+      </w:r>
+    </w:p>
+    <w:p>
+      <w:pPr>
+        <w:pStyle w:val="ListParagraph"/>
+        <w:rPr>
+          <w:lang w:val="en-US"/>
+        </w:rPr>
+      </w:pPr>
+      <w:r>
+        <w:rPr>
+          <w:lang w:val="en-US"/>
+        </w:rPr>
+        <w:t xml:space="preserve">        </w:t>
+      </w:r>
+      <w:proofErr w:type="spellStart"/>
+      <w:proofErr w:type="gramStart"/>
+      <w:r>
+        <w:rPr>
+          <w:lang w:val="en-US"/>
+        </w:rPr>
+        <w:t>assetSubset</w:t>
+      </w:r>
+      <w:proofErr w:type="spellEnd"/>
+      <w:r>
+        <w:rPr>
+          <w:lang w:val="en-US"/>
+        </w:rPr>
+        <w:t xml:space="preserve"> :</w:t>
+      </w:r>
+      <w:proofErr w:type="gramEnd"/>
+      <w:r>
+        <w:rPr>
+          <w:lang w:val="en-US"/>
+        </w:rPr>
+        <w:t xml:space="preserve"> string*,</w:t>
+      </w:r>
+    </w:p>
+    <w:p>
+      <w:pPr>
+        <w:pStyle w:val="ListParagraph"/>
+        <w:rPr>
+          <w:lang w:val="en-US"/>
+        </w:rPr>
+      </w:pPr>
+      <w:r>
+        <w:rPr>
+          <w:lang w:val="en-US"/>
+        </w:rPr>
+        <w:t xml:space="preserve">        </w:t>
+      </w:r>
+      <w:proofErr w:type="spellStart"/>
+      <w:proofErr w:type="gramStart"/>
+      <w:r>
+        <w:rPr>
+          <w:lang w:val="en-US"/>
+        </w:rPr>
+        <w:t>loanId</w:t>
+      </w:r>
+      <w:proofErr w:type="spellEnd"/>
+      <w:r>
+        <w:rPr>
+          <w:lang w:val="en-US"/>
+        </w:rPr>
+        <w:t xml:space="preserve"> :</w:t>
+      </w:r>
+      <w:proofErr w:type="gramEnd"/>
+      <w:r>
+        <w:rPr>
+          <w:lang w:val="en-US"/>
+        </w:rPr>
+        <w:t xml:space="preserve"> string,</w:t>
+      </w:r>
+    </w:p>
+    <w:p>
+      <w:pPr>
+        <w:pStyle w:val="ListParagraph"/>
+        <w:rPr>
+          <w:lang w:val="en-US"/>
+        </w:rPr>
+      </w:pPr>
+      <w:r>
+        <w:rPr>
+          <w:lang w:val="en-US"/>
+        </w:rPr>
+        <w:t xml:space="preserve">        </w:t>
+      </w:r>
+      <w:proofErr w:type="spellStart"/>
+      <w:proofErr w:type="gramStart"/>
+      <w:r>
+        <w:rPr>
+          <w:lang w:val="en-US"/>
+        </w:rPr>
+        <w:t>orderType</w:t>
+      </w:r>
+      <w:proofErr w:type="spellEnd"/>
+      <w:r>
+        <w:rPr>
+          <w:lang w:val="en-US"/>
+        </w:rPr>
+        <w:t xml:space="preserve"> :</w:t>
+      </w:r>
+      <w:proofErr w:type="gramEnd"/>
+      <w:r>
+        <w:rPr>
+          <w:lang w:val="en-US"/>
+        </w:rPr>
+        <w:t xml:space="preserve"> string*,</w:t>
+      </w:r>
+    </w:p>
+    <w:p>
+      <w:pPr>
+        <w:pStyle w:val="ListParagraph"/>
+        <w:rPr>
+          <w:lang w:val="en-US"/>
+        </w:rPr>
+      </w:pPr>
+      <w:r>
+        <w:rPr>
+          <w:lang w:val="en-US"/>
+        </w:rPr>
+        <w:t xml:space="preserve">        </w:t>
+      </w:r>
+      <w:proofErr w:type="spellStart"/>
+      <w:proofErr w:type="gramStart"/>
+      <w:r>
+        <w:rPr>
+          <w:lang w:val="en-US"/>
+        </w:rPr>
+        <w:t>bidRate</w:t>
+      </w:r>
+      <w:proofErr w:type="spellEnd"/>
+      <w:r>
+        <w:rPr>
+          <w:lang w:val="en-US"/>
+        </w:rPr>
+        <w:t xml:space="preserve"> :</w:t>
+      </w:r>
+      <w:proofErr w:type="gramEnd"/>
+      <w:r>
+        <w:rPr>
+          <w:lang w:val="en-US"/>
+        </w:rPr>
+        <w:t xml:space="preserve"> number*,</w:t>
+      </w:r>
+    </w:p>
+    <w:p>
+      <w:pPr>
+        <w:pStyle w:val="ListParagraph"/>
+        <w:rPr>
+          <w:lang w:val="en-US"/>
+        </w:rPr>
+      </w:pPr>
+      <w:r>
+        <w:rPr>
+          <w:lang w:val="en-US"/>
+        </w:rPr>
+        <w:t xml:space="preserve">        </w:t>
+      </w:r>
+      <w:proofErr w:type="spellStart"/>
+      <w:proofErr w:type="gramStart"/>
+      <w:r>
+        <w:rPr>
+          <w:lang w:val="en-US"/>
+        </w:rPr>
+        <w:t>orderTiming</w:t>
+      </w:r>
+      <w:proofErr w:type="spellEnd"/>
+      <w:proofErr w:type="gramEnd"/>
+      <w:r>
+        <w:rPr>
+          <w:lang w:val="en-US"/>
+        </w:rPr>
+        <w:t>: string*,</w:t>
+      </w:r>
+    </w:p>
+    <w:p>
+      <w:pPr>
+        <w:pStyle w:val="ListParagraph"/>
+        <w:rPr>
+          <w:lang w:val="en-US"/>
+        </w:rPr>
+      </w:pPr>
+      <w:r>
+        <w:rPr>
+          <w:lang w:val="en-US"/>
+        </w:rPr>
+        <w:t xml:space="preserve">        </w:t>
+      </w:r>
+      <w:proofErr w:type="spellStart"/>
+      <w:proofErr w:type="gramStart"/>
+      <w:r>
+        <w:rPr>
+          <w:lang w:val="en-US"/>
+        </w:rPr>
+        <w:t>userId</w:t>
+      </w:r>
+      <w:proofErr w:type="spellEnd"/>
+      <w:proofErr w:type="gramEnd"/>
+      <w:r>
+        <w:rPr>
+          <w:lang w:val="en-US"/>
+        </w:rPr>
+        <w:t>: string</w:t>
+      </w:r>
+    </w:p>
+    <w:p>
+      <w:pPr>
+        <w:pStyle w:val="ListParagraph"/>
+        <w:rPr>
+          <w:lang w:val="en-US"/>
+        </w:rPr>
+      </w:pPr>
+      <w:r>
+        <w:rPr>
+          <w:lang w:val="en-US"/>
+        </w:rPr>
+        <w:t xml:space="preserve">    }</w:t>
+      </w:r>
+    </w:p>
+    <w:p>
+      <w:pPr>
+        <w:pStyle w:val="ListParagraph"/>
+        <w:rPr>
+          <w:lang w:val="en-US"/>
+        </w:rPr>
+      </w:pPr>
+      <w:r>
+        <w:rPr>
+          <w:lang w:val="en-US"/>
+        </w:rPr>
+        <w:t xml:space="preserve">} </w:t>
+      </w:r>
+    </w:p>
+    <w:p>
+      <w:pPr>
+        <w:pStyle w:val="ListParagraph"/>
+        <w:numPr>
+          <w:ilvl w:val="0"/>
+          <w:numId w:val="3"/>
+        </w:numPr>
+        <w:rPr>
+          <w:rStyle w:val="Strong"/>
+          <w:lang w:val="en-US"/>
+        </w:rPr>
+      </w:pPr>
+      <w:r>
+        <w:rPr>
+          <w:rStyle w:val="Strong"/>
+          <w:lang w:val="en-US"/>
+        </w:rPr>
+        <w:t>* Notes on field values:</w:t>
+      </w:r>
+    </w:p>
+    <w:p>
+      <w:pPr>
+        <w:pStyle w:val="ListParagraph"/>
+        <w:rPr>
+          <w:lang w:val="en-US"/>
+        </w:rPr>
+      </w:pPr>
+      <w:proofErr w:type="gramStart"/>
+      <w:r>
+        <w:rPr>
+          <w:lang w:val="en-US"/>
+        </w:rPr>
+        <w:t>date</w:t>
+      </w:r>
+      <w:proofErr w:type="gramEnd"/>
+      <w:r>
+        <w:rPr>
+          <w:lang w:val="en-US"/>
+        </w:rPr>
+        <w:t xml:space="preserve">: Date following the (year, month, day) calendar date </w:t>
+      </w:r>
+      <w:hyperlink r:id="rId7" w:history="1">
+        <w:r>
+          <w:rPr>
+            <w:rStyle w:val="Hyperlink"/>
+            <w:lang w:val="en-US"/>
+          </w:rPr>
+          <w:t>ISO 8601</w:t>
+        </w:r>
+      </w:hyperlink>
+      <w:r>
+        <w:rPr>
+          <w:lang w:val="en-US"/>
+        </w:rPr>
+        <w:t xml:space="preserve"> format</w:t>
+      </w:r>
+    </w:p>
+    <w:p>
+      <w:pPr>
+        <w:pStyle w:val="ListParagraph"/>
+        <w:rPr>
+          <w:lang w:val="en-US"/>
+        </w:rPr>
+      </w:pPr>
+      <w:proofErr w:type="gramStart"/>
+      <w:r>
+        <w:rPr>
+          <w:lang w:val="en-US"/>
+        </w:rPr>
+        <w:t>time</w:t>
+      </w:r>
+      <w:proofErr w:type="gramEnd"/>
+      <w:r>
+        <w:rPr>
+          <w:lang w:val="en-US"/>
+        </w:rPr>
+        <w:t xml:space="preserve">: Time following the </w:t>
+      </w:r>
+      <w:hyperlink r:id="rId8" w:history="1">
+        <w:r>
+          <w:rPr>
+            <w:rStyle w:val="Hyperlink"/>
+            <w:lang w:val="en-US"/>
+          </w:rPr>
+          <w:t>ISO 8601</w:t>
+        </w:r>
+      </w:hyperlink>
+      <w:r>
+        <w:rPr>
+          <w:lang w:val="en-US"/>
+        </w:rPr>
+        <w:t xml:space="preserve"> format (24-hour clock system)</w:t>
+      </w:r>
+    </w:p>
+    <w:p>
+      <w:pPr>
+        <w:pStyle w:val="ListParagraph"/>
+        <w:rPr>
+          <w:lang w:val="en-US"/>
+        </w:rPr>
+      </w:pPr>
+      <w:proofErr w:type="spellStart"/>
+      <w:proofErr w:type="gramStart"/>
+      <w:r>
+        <w:rPr>
+          <w:lang w:val="en-US"/>
+        </w:rPr>
+        <w:t>bidType</w:t>
+      </w:r>
+      <w:proofErr w:type="spellEnd"/>
+      <w:proofErr w:type="gramEnd"/>
+      <w:r>
+        <w:rPr>
+          <w:lang w:val="en-US"/>
+        </w:rPr>
+        <w:t>: Valid values are 'General' or 'Specified</w:t>
+      </w:r>
+      <w:r>
+        <w:rPr>
+          <w:lang w:val="en-US"/>
+        </w:rPr>
+        <w:t>'</w:t>
+      </w:r>
+    </w:p>
+    <w:p>
+      <w:pPr>
+        <w:pStyle w:val="ListParagraph"/>
+        <w:rPr>
+          <w:lang w:val="en-US"/>
+        </w:rPr>
+      </w:pPr>
+      <w:proofErr w:type="gramStart"/>
+      <w:r>
+        <w:rPr>
+          <w:lang w:val="en-US"/>
+        </w:rPr>
+        <w:t>participation</w:t>
+      </w:r>
+      <w:proofErr w:type="gramEnd"/>
+      <w:r>
+        <w:rPr>
+          <w:lang w:val="en-US"/>
+        </w:rPr>
+        <w:t>: as percentage (</w:t>
+      </w:r>
+      <w:proofErr w:type="spellStart"/>
+      <w:r>
+        <w:rPr>
+          <w:lang w:val="en-US"/>
+        </w:rPr>
+        <w:t>e.g</w:t>
+      </w:r>
+      <w:proofErr w:type="spellEnd"/>
+      <w:r>
+        <w:rPr>
+          <w:lang w:val="en-US"/>
+        </w:rPr>
+        <w:t xml:space="preserve"> 20%)</w:t>
+      </w:r>
+    </w:p>
+    <w:p>
+      <w:pPr>
+        <w:pStyle w:val="ListParagraph"/>
+        <w:rPr>
+          <w:lang w:val="en-US"/>
+        </w:rPr>
+      </w:pPr>
+      <w:proofErr w:type="spellStart"/>
+      <w:proofErr w:type="gramStart"/>
+      <w:r>
+        <w:rPr>
+          <w:lang w:val="en-US"/>
+        </w:rPr>
+        <w:t>assetSubset</w:t>
+      </w:r>
+      <w:proofErr w:type="spellEnd"/>
+      <w:proofErr w:type="gramEnd"/>
+      <w:r>
+        <w:rPr>
+          <w:lang w:val="en-US"/>
+        </w:rPr>
+        <w:t xml:space="preserve">: Valid values are </w:t>
+      </w:r>
+      <w:r>
+        <w:rPr>
+          <w:lang w:val="en-US"/>
+        </w:rPr>
+        <w:t>'</w:t>
+      </w:r>
+      <w:r>
+        <w:rPr>
+          <w:lang w:val="en-US"/>
+        </w:rPr>
+        <w:t>MO</w:t>
+      </w:r>
+      <w:r>
+        <w:rPr>
+          <w:lang w:val="en-US"/>
+        </w:rPr>
+        <w:t>' or '</w:t>
+      </w:r>
+      <w:r>
+        <w:rPr>
+          <w:lang w:val="en-US"/>
+        </w:rPr>
+        <w:t>Loan</w:t>
+      </w:r>
+      <w:r>
+        <w:rPr>
+          <w:lang w:val="en-US"/>
+        </w:rPr>
+        <w:t>'</w:t>
+      </w:r>
+      <w:r>
+        <w:rPr>
+          <w:lang w:val="en-US"/>
+        </w:rPr>
+        <w:t xml:space="preserve"> </w:t>
+      </w:r>
+    </w:p>
+    <w:p>
+      <w:pPr>
+        <w:pStyle w:val="ListParagraph"/>
+        <w:rPr>
+          <w:lang w:val="en-US"/>
+        </w:rPr>
+      </w:pPr>
+      <w:proofErr w:type="spellStart"/>
+      <w:proofErr w:type="gramStart"/>
+      <w:r>
+        <w:rPr>
+          <w:lang w:val="en-US"/>
+        </w:rPr>
+        <w:t>orderType</w:t>
+      </w:r>
+      <w:proofErr w:type="spellEnd"/>
+      <w:proofErr w:type="gramEnd"/>
+      <w:r>
+        <w:rPr>
+          <w:lang w:val="en-US"/>
+        </w:rPr>
+        <w:t>: Valid values are 'Competitive' or 'Noncompetitive'</w:t>
+      </w:r>
+    </w:p>
+    <w:p>
+      <w:pPr>
+        <w:pStyle w:val="ListParagraph"/>
+        <w:rPr>
+          <w:lang w:val="en-US"/>
+        </w:rPr>
+      </w:pPr>
+      <w:proofErr w:type="spellStart"/>
+      <w:proofErr w:type="gramStart"/>
+      <w:r>
+        <w:rPr>
+          <w:lang w:val="en-US"/>
+        </w:rPr>
+        <w:lastRenderedPageBreak/>
+        <w:t>bidRate</w:t>
+      </w:r>
+      <w:proofErr w:type="spellEnd"/>
+      <w:proofErr w:type="gramEnd"/>
+      <w:r>
+        <w:rPr>
+          <w:lang w:val="en-US"/>
+        </w:rPr>
+        <w:t>: as a return (</w:t>
+      </w:r>
+      <w:proofErr w:type="spellStart"/>
+      <w:r>
+        <w:rPr>
+          <w:lang w:val="en-US"/>
+        </w:rPr>
+        <w:t>e.g</w:t>
+      </w:r>
+      <w:proofErr w:type="spellEnd"/>
+      <w:r>
+        <w:rPr>
+          <w:lang w:val="en-US"/>
+        </w:rPr>
+        <w:t xml:space="preserve"> 3%)</w:t>
+      </w:r>
+      <w:r>
+        <w:rPr>
+          <w:lang w:val="en-US"/>
+        </w:rPr>
+        <w:t>, available only for ‘Competitive’ order type</w:t>
+      </w:r>
+      <w:bookmarkStart w:id="0" w:name="_GoBack"/>
+      <w:bookmarkEnd w:id="0"/>
+    </w:p>
+    <w:p>
+      <w:pPr>
+        <w:pStyle w:val="ListParagraph"/>
+        <w:rPr>
+          <w:lang w:val="en-US"/>
+        </w:rPr>
+      </w:pPr>
+      <w:proofErr w:type="spellStart"/>
+      <w:proofErr w:type="gramStart"/>
+      <w:r>
+        <w:rPr>
+          <w:lang w:val="en-US"/>
+        </w:rPr>
+        <w:t>orderTiming</w:t>
+      </w:r>
+      <w:proofErr w:type="spellEnd"/>
+      <w:proofErr w:type="gramEnd"/>
+      <w:r>
+        <w:rPr>
+          <w:lang w:val="en-US"/>
+        </w:rPr>
+        <w:t>: Valid values are 'Auto' or 'Day Trade'</w:t>
+      </w:r>
+      <w:r>
+        <w:rPr>
+          <w:lang w:val="en-US"/>
+        </w:rPr>
+        <w:br w:type="page"/>
+      </w:r>
+    </w:p>
+    <w:p>
+      <w:pPr>
+        <w:pStyle w:val="Heading1"/>
+        <w:rPr>
+          <w:lang w:val="en-US"/>
+        </w:rPr>
+      </w:pPr>
+      <w:r>
+        <w:rPr>
+          <w:lang w:val="en-US"/>
+        </w:rPr>
+        <w:lastRenderedPageBreak/>
+        <w:t>Definitions</w:t>
+      </w:r>
+    </w:p>
+    <w:p>
+      <w:pPr>
+        <w:rPr>
+          <w:lang w:val="en-US"/>
+        </w:rPr>
+      </w:pPr>
+      <w:r>
+        <w:rPr>
+          <w:lang w:val="en-US"/>
+        </w:rPr>
+        <w:t>Meant to provide definition</w:t>
+      </w:r>
+      <w:r>
+        <w:rPr>
+          <w:lang w:val="en-US"/>
+        </w:rPr>
+        <w:t>,</w:t>
+      </w:r>
+      <w:r>
+        <w:rPr>
+          <w:lang w:val="en-US"/>
+        </w:rPr>
+        <w:t xml:space="preserve"> and agreement</w:t>
+      </w:r>
+      <w:r>
+        <w:rPr>
+          <w:lang w:val="en-US"/>
+        </w:rPr>
+        <w:t>,</w:t>
+      </w:r>
+      <w:r>
+        <w:rPr>
+          <w:lang w:val="en-US"/>
+        </w:rPr>
+        <w:t xml:space="preserve"> about the names of the problem’s domain concepts</w:t>
       </w:r>
     </w:p>
     <w:p>
@@ -395,39 +2050,32 @@
           <w:rStyle w:val="Strong"/>
           <w:lang w:val="en-US"/>
         </w:rPr>
-        <w:t>Bid rate:</w:t>
-      </w:r>
-      <w:r>
-        <w:rPr>
-          <w:lang w:val="en-US"/>
-        </w:rPr>
-        <w:t xml:space="preserve"> Minimum return received, by the investor, on any </w:t>
+        <w:t>Bid:</w:t>
+      </w:r>
+      <w:r>
+        <w:rPr>
+          <w:lang w:val="en-US"/>
+        </w:rPr>
+        <w:t xml:space="preserve"> Order placed by the investor (or the system on behalf of him) to provide funds to a </w:t>
       </w:r>
       <w:r>
         <w:rPr>
           <w:rStyle w:val="Emphasis"/>
           <w:lang w:val="en-US"/>
         </w:rPr>
-        <w:t>bid</w:t>
-      </w:r>
-      <w:r>
-        <w:rPr>
-          <w:lang w:val="en-US"/>
-        </w:rPr>
-        <w:t xml:space="preserve"> if this rate was specified when the </w:t>
-      </w:r>
-      <w:r>
-        <w:rPr>
-          <w:rStyle w:val="Emphasis"/>
-          <w:lang w:val="en-US"/>
-        </w:rPr>
-        <w:t>bid</w:t>
-      </w:r>
-      <w:r>
-        <w:rPr>
-          <w:lang w:val="en-US"/>
-        </w:rPr>
-        <w:t xml:space="preserve"> was placed</w:t>
+        <w:t>mortgage originator</w:t>
+      </w:r>
+      <w:r>
+        <w:rPr>
+          <w:lang w:val="en-US"/>
+        </w:rPr>
+        <w:t xml:space="preserve"> in order to subscribe </w:t>
+      </w:r>
+      <w:r>
+        <w:rPr>
+          <w:lang w:val="en-US"/>
+        </w:rPr>
+        <w:t>a loan</w:t>
       </w:r>
       <w:r>
         <w:rPr>
@@ -452,21 +2100,7 @@
           <w:rStyle w:val="Strong"/>
           <w:lang w:val="en-US"/>
         </w:rPr>
-        <w:t xml:space="preserve">Bid </w:t>
-      </w:r>
-      <w:r>
-        <w:rPr>
-          <w:rStyle w:val="Strong"/>
-          <w:lang w:val="en-US"/>
-        </w:rPr>
-        <w:t>classification</w:t>
-      </w:r>
-      <w:r>
-        <w:rPr>
-          <w:rStyle w:val="Strong"/>
-          <w:lang w:val="en-US"/>
-        </w:rPr>
-        <w:t>:</w:t>
+        <w:t>Bid classification:</w:t>
       </w:r>
       <w:r>
         <w:rPr>
@@ -485,19 +2119,7 @@
         <w:rPr>
           <w:lang w:val="en-US"/>
         </w:rPr>
-        <w:t xml:space="preserve"> can be classified</w:t>
-      </w:r>
-      <w:r>
-        <w:rPr>
-          <w:lang w:val="en-US"/>
-        </w:rPr>
-        <w:t xml:space="preserve"> into different types</w:t>
-      </w:r>
-      <w:r>
-        <w:rPr>
-          <w:lang w:val="en-US"/>
-        </w:rPr>
-        <w:t xml:space="preserve"> by its properties as following:</w:t>
+        <w:t xml:space="preserve"> can be classified into different types by its properties as following:</w:t>
       </w:r>
     </w:p>
     <w:p>
@@ -516,14 +2138,7 @@
           <w:rStyle w:val="Strong"/>
           <w:lang w:val="en-US"/>
         </w:rPr>
-        <w:t>Bid type</w:t>
-      </w:r>
-      <w:r>
-        <w:rPr>
-          <w:rStyle w:val="Strong"/>
-          <w:lang w:val="en-US"/>
-        </w:rPr>
-        <w:t xml:space="preserve">: </w:t>
+        <w:t xml:space="preserve">Bid type: </w:t>
       </w:r>
       <w:r>
         <w:rPr>
@@ -549,14 +2164,7 @@
           <w:rStyle w:val="Emphasis"/>
           <w:lang w:val="en-US"/>
         </w:rPr>
-        <w:t>b</w:t>
-      </w:r>
-      <w:r>
-        <w:rPr>
-          <w:rStyle w:val="Emphasis"/>
-          <w:lang w:val="en-US"/>
-        </w:rPr>
-        <w:t>id window</w:t>
+        <w:t>bid window</w:t>
       </w:r>
       <w:r>
         <w:rPr>
@@ -600,7 +2208,7 @@
         <w:rPr>
           <w:lang w:val="en-US"/>
         </w:rPr>
-        <w:t>Bid that applies only to a subset of assets</w:t>
+        <w:t>Bid that applies only to a subset of assets, that subset could be classified as:</w:t>
       </w:r>
     </w:p>
     <w:p>
@@ -693,14 +2301,7 @@
           <w:rStyle w:val="Strong"/>
           <w:lang w:val="en-US"/>
         </w:rPr>
-        <w:t>General:</w:t>
-      </w:r>
-      <w:r>
-        <w:rPr>
-          <w:rStyle w:val="Strong"/>
-          <w:lang w:val="en-US"/>
-        </w:rPr>
-        <w:t xml:space="preserve"> </w:t>
+        <w:t xml:space="preserve">General: </w:t>
       </w:r>
       <w:r>
         <w:rPr>
@@ -739,26 +2340,13 @@
           <w:rStyle w:val="Strong"/>
           <w:lang w:val="en-US"/>
         </w:rPr>
-        <w:t>Order type</w:t>
-      </w:r>
-      <w:r>
-        <w:rPr>
-          <w:rStyle w:val="Strong"/>
-          <w:lang w:val="en-US"/>
-        </w:rPr>
-        <w:t>:</w:t>
-      </w:r>
-      <w:r>
-        <w:rPr>
-          <w:lang w:val="en-US"/>
-        </w:rPr>
-        <w:t xml:space="preserve"> </w:t>
-      </w:r>
-      <w:r>
-        <w:rPr>
-          <w:lang w:val="en-US"/>
-        </w:rPr>
-        <w:t xml:space="preserve">A </w:t>
+        <w:t>Order type:</w:t>
+      </w:r>
+      <w:r>
+        <w:rPr>
+          <w:lang w:val="en-US"/>
+        </w:rPr>
+        <w:t xml:space="preserve"> A </w:t>
       </w:r>
       <w:r>
         <w:rPr>
@@ -829,19 +2417,7 @@
         <w:rPr>
           <w:lang w:val="en-US"/>
         </w:rPr>
-        <w:t>)</w:t>
-      </w:r>
-      <w:r>
-        <w:rPr>
-          <w:lang w:val="en-US"/>
-        </w:rPr>
-        <w:t xml:space="preserve"> specified</w:t>
-      </w:r>
-      <w:r>
-        <w:rPr>
-          <w:lang w:val="en-US"/>
-        </w:rPr>
-        <w:t xml:space="preserve"> when it was placed</w:t>
+        <w:t>) specified when it was placed</w:t>
       </w:r>
     </w:p>
     <w:p>
@@ -904,19 +2480,7 @@
         <w:rPr>
           <w:lang w:val="en-US"/>
         </w:rPr>
-        <w:t xml:space="preserve"> According to the respons</w:t>
-      </w:r>
-      <w:r>
-        <w:rPr>
-          <w:lang w:val="en-US"/>
-        </w:rPr>
-        <w:t>i</w:t>
-      </w:r>
-      <w:r>
-        <w:rPr>
-          <w:lang w:val="en-US"/>
-        </w:rPr>
-        <w:t>ble of placing the bid, it can be classified into:</w:t>
+        <w:t xml:space="preserve"> According to the responsible of placing the bid, it can be classified into:</w:t>
       </w:r>
     </w:p>
     <w:p>
@@ -967,15 +2531,7 @@
         <w:rPr>
           <w:lang w:val="en-US"/>
         </w:rPr>
-        <w:t xml:space="preserve"> in an active </w:t>
-      </w:r>
-      <w:bookmarkStart w:id="0" w:name="_GoBack"/>
-      <w:bookmarkEnd w:id="0"/>
-      <w:r>
-        <w:rPr>
-          <w:lang w:val="en-US"/>
-        </w:rPr>
-        <w:t xml:space="preserve">fashion (i.e. by login into the system and placing the </w:t>
+        <w:t xml:space="preserve"> in an active fashion (i.e. by login into the system and placing the </w:t>
       </w:r>
       <w:r>
         <w:rPr>
@@ -1027,6 +2583,249 @@
           <w:lang w:val="en-US"/>
         </w:rPr>
         <w:t xml:space="preserve"> placed by the system on behalf of the investor using a set of configured auto-trade rules previously specified by the investor.</w:t>
+      </w:r>
+    </w:p>
+    <w:p>
+      <w:pPr>
+        <w:pStyle w:val="ListParagraph"/>
+        <w:numPr>
+          <w:ilvl w:val="0"/>
+          <w:numId w:val="2"/>
+        </w:numPr>
+        <w:rPr>
+          <w:lang w:val="en-US"/>
+        </w:rPr>
+      </w:pPr>
+      <w:r>
+        <w:rPr>
+          <w:rStyle w:val="Strong"/>
+          <w:lang w:val="en-US"/>
+        </w:rPr>
+        <w:t>Bid rate:</w:t>
+      </w:r>
+      <w:r>
+        <w:rPr>
+          <w:lang w:val="en-US"/>
+        </w:rPr>
+        <w:t xml:space="preserve"> Minimum return received, by the investor, on any </w:t>
+      </w:r>
+      <w:r>
+        <w:rPr>
+          <w:rStyle w:val="Emphasis"/>
+          <w:lang w:val="en-US"/>
+        </w:rPr>
+        <w:t>bid</w:t>
+      </w:r>
+      <w:r>
+        <w:rPr>
+          <w:lang w:val="en-US"/>
+        </w:rPr>
+        <w:t xml:space="preserve"> if this rate was specified when the </w:t>
+      </w:r>
+      <w:r>
+        <w:rPr>
+          <w:rStyle w:val="Emphasis"/>
+          <w:lang w:val="en-US"/>
+        </w:rPr>
+        <w:t>bid</w:t>
+      </w:r>
+      <w:r>
+        <w:rPr>
+          <w:lang w:val="en-US"/>
+        </w:rPr>
+        <w:t xml:space="preserve"> was placed</w:t>
+      </w:r>
+      <w:r>
+        <w:rPr>
+          <w:lang w:val="en-US"/>
+        </w:rPr>
+        <w:t>.</w:t>
+      </w:r>
+    </w:p>
+    <w:p>
+      <w:pPr>
+        <w:pStyle w:val="ListParagraph"/>
+        <w:numPr>
+          <w:ilvl w:val="0"/>
+          <w:numId w:val="2"/>
+        </w:numPr>
+        <w:rPr>
+          <w:lang w:val="en-US"/>
+        </w:rPr>
+      </w:pPr>
+      <w:r>
+        <w:rPr>
+          <w:rStyle w:val="Strong"/>
+          <w:lang w:val="en-US"/>
+        </w:rPr>
+        <w:t>Bid window:</w:t>
+      </w:r>
+      <w:r>
+        <w:rPr>
+          <w:lang w:val="en-US"/>
+        </w:rPr>
+        <w:t xml:space="preserve"> </w:t>
+      </w:r>
+      <w:r>
+        <w:rPr>
+          <w:lang w:val="en-US"/>
+        </w:rPr>
+        <w:t>Time beginning at 1:00</w:t>
+      </w:r>
+      <w:r>
+        <w:rPr>
+          <w:lang w:val="en-US"/>
+        </w:rPr>
+        <w:t xml:space="preserve"> p</w:t>
+      </w:r>
+      <w:r>
+        <w:rPr>
+          <w:lang w:val="en-US"/>
+        </w:rPr>
+        <w:t>.</w:t>
+      </w:r>
+      <w:r>
+        <w:rPr>
+          <w:lang w:val="en-US"/>
+        </w:rPr>
+        <w:t>m</w:t>
+      </w:r>
+      <w:r>
+        <w:rPr>
+          <w:lang w:val="en-US"/>
+        </w:rPr>
+        <w:t>.</w:t>
+      </w:r>
+      <w:r>
+        <w:rPr>
+          <w:lang w:val="en-US"/>
+        </w:rPr>
+        <w:t xml:space="preserve"> PST on a particu</w:t>
+      </w:r>
+      <w:r>
+        <w:rPr>
+          <w:lang w:val="en-US"/>
+        </w:rPr>
+        <w:t>lar business day and ending at 8:00</w:t>
+      </w:r>
+      <w:r>
+        <w:rPr>
+          <w:lang w:val="en-US"/>
+        </w:rPr>
+        <w:t xml:space="preserve"> a</w:t>
+      </w:r>
+      <w:r>
+        <w:rPr>
+          <w:lang w:val="en-US"/>
+        </w:rPr>
+        <w:t>.</w:t>
+      </w:r>
+      <w:r>
+        <w:rPr>
+          <w:lang w:val="en-US"/>
+        </w:rPr>
+        <w:t>m</w:t>
+      </w:r>
+      <w:r>
+        <w:rPr>
+          <w:lang w:val="en-US"/>
+        </w:rPr>
+        <w:t>.</w:t>
+      </w:r>
+      <w:r>
+        <w:rPr>
+          <w:lang w:val="en-US"/>
+        </w:rPr>
+        <w:t xml:space="preserve"> PST on the succeeding business day. During this time a </w:t>
+      </w:r>
+      <w:r>
+        <w:rPr>
+          <w:rStyle w:val="Emphasis"/>
+          <w:lang w:val="en-US"/>
+        </w:rPr>
+        <w:t>mortgage originator</w:t>
+      </w:r>
+      <w:r>
+        <w:rPr>
+          <w:lang w:val="en-US"/>
+        </w:rPr>
+        <w:t xml:space="preserve"> can ask for funds introducing loans in the system, and an investor can </w:t>
+      </w:r>
+      <w:r>
+        <w:rPr>
+          <w:rStyle w:val="Emphasis"/>
+          <w:lang w:val="en-US"/>
+        </w:rPr>
+        <w:t>bid</w:t>
+      </w:r>
+      <w:r>
+        <w:rPr>
+          <w:lang w:val="en-US"/>
+        </w:rPr>
+        <w:t xml:space="preserve"> to provide those funds</w:t>
+      </w:r>
+    </w:p>
+    <w:p>
+      <w:pPr>
+        <w:pStyle w:val="ListParagraph"/>
+        <w:numPr>
+          <w:ilvl w:val="0"/>
+          <w:numId w:val="2"/>
+        </w:numPr>
+        <w:rPr>
+          <w:lang w:val="en-US"/>
+        </w:rPr>
+      </w:pPr>
+      <w:r>
+        <w:rPr>
+          <w:rStyle w:val="Strong"/>
+          <w:lang w:val="en-US"/>
+        </w:rPr>
+        <w:t>Investor:</w:t>
+      </w:r>
+      <w:r>
+        <w:rPr>
+          <w:lang w:val="en-US"/>
+        </w:rPr>
+        <w:t xml:space="preserve"> Supply side actor (user) who provide funds to a </w:t>
+      </w:r>
+      <w:r>
+        <w:rPr>
+          <w:rStyle w:val="Emphasis"/>
+          <w:lang w:val="en-US"/>
+        </w:rPr>
+        <w:t>mortgage originator</w:t>
+      </w:r>
+      <w:r>
+        <w:rPr>
+          <w:lang w:val="en-US"/>
+        </w:rPr>
+        <w:t xml:space="preserve"> in order to subscribe loans</w:t>
+      </w:r>
+    </w:p>
+    <w:p>
+      <w:pPr>
+        <w:pStyle w:val="ListParagraph"/>
+        <w:numPr>
+          <w:ilvl w:val="0"/>
+          <w:numId w:val="2"/>
+        </w:numPr>
+        <w:rPr>
+          <w:lang w:val="en-US"/>
+        </w:rPr>
+      </w:pPr>
+      <w:r>
+        <w:rPr>
+          <w:rStyle w:val="Strong"/>
+          <w:lang w:val="en-US"/>
+        </w:rPr>
+        <w:t>Mortgage originator:</w:t>
+      </w:r>
+      <w:r>
+        <w:rPr>
+          <w:lang w:val="en-US"/>
+        </w:rPr>
+        <w:t xml:space="preserve"> Demand side actor (user) who ask for funds to originate previously agreed loans</w:t>
       </w:r>
     </w:p>
     <w:sectPr>
@@ -1042,9 +2841,122 @@
 <file path=word/numbering.xml><?xml version="1.0" encoding="utf-8"?>
 <w:numbering xmlns:wpc="http://schemas.microsoft.com/office/word/2010/wordprocessingCanvas" xmlns:mc="http://schemas.openxmlformats.org/markup-compatibility/2006" xmlns:o="urn:schemas-microsoft-com:office:office" xmlns:r="http://schemas.openxmlformats.org/officeDocument/2006/relationships" xmlns:m="http://schemas.openxmlformats.org/officeDocument/2006/math" xmlns:v="urn:schemas-microsoft-com:vml" xmlns:wp14="http://schemas.microsoft.com/office/word/2010/wordprocessingDrawing" xmlns:wp="http://schemas.openxmlformats.org/drawingml/2006/wordprocessingDrawing" xmlns:w10="urn:schemas-microsoft-com:office:word" xmlns:w="http://schemas.openxmlformats.org/wordprocessingml/2006/main" xmlns:w14="http://schemas.microsoft.com/office/word/2010/wordml" xmlns:wpg="http://schemas.microsoft.com/office/word/2010/wordprocessingGroup" xmlns:wpi="http://schemas.microsoft.com/office/word/2010/wordprocessingInk" xmlns:wne="http://schemas.microsoft.com/office/word/2006/wordml" xmlns:wps="http://schemas.microsoft.com/office/word/2010/wordprocessingShape" mc:Ignorable="w14 wp14">
   <w:abstractNum w:abstractNumId="0">
+    <w:nsid w:val="50A22D7B"/>
+    <w:multiLevelType w:val="hybridMultilevel"/>
+    <w:tmpl w:val="52AC21E0"/>
+    <w:lvl w:ilvl="0" w:tplc="240A0001">
+      <w:start w:val="1"/>
+      <w:numFmt w:val="bullet"/>
+      <w:lvlText w:val=""/>
+      <w:lvlJc w:val="left"/>
+      <w:pPr>
+        <w:ind w:left="720" w:hanging="360"/>
+      </w:pPr>
+      <w:rPr>
+        <w:rFonts w:ascii="Symbol" w:hAnsi="Symbol" w:hint="default"/>
+      </w:rPr>
+    </w:lvl>
+    <w:lvl w:ilvl="1" w:tplc="240A0003" w:tentative="1">
+      <w:start w:val="1"/>
+      <w:numFmt w:val="bullet"/>
+      <w:lvlText w:val="o"/>
+      <w:lvlJc w:val="left"/>
+      <w:pPr>
+        <w:ind w:left="1440" w:hanging="360"/>
+      </w:pPr>
+      <w:rPr>
+        <w:rFonts w:ascii="Courier New" w:hAnsi="Courier New" w:cs="Courier New" w:hint="default"/>
+      </w:rPr>
+    </w:lvl>
+    <w:lvl w:ilvl="2" w:tplc="240A0005" w:tentative="1">
+      <w:start w:val="1"/>
+      <w:numFmt w:val="bullet"/>
+      <w:lvlText w:val=""/>
+      <w:lvlJc w:val="left"/>
+      <w:pPr>
+        <w:ind w:left="2160" w:hanging="360"/>
+      </w:pPr>
+      <w:rPr>
+        <w:rFonts w:ascii="Wingdings" w:hAnsi="Wingdings" w:hint="default"/>
+      </w:rPr>
+    </w:lvl>
+    <w:lvl w:ilvl="3" w:tplc="240A0001" w:tentative="1">
+      <w:start w:val="1"/>
+      <w:numFmt w:val="bullet"/>
+      <w:lvlText w:val=""/>
+      <w:lvlJc w:val="left"/>
+      <w:pPr>
+        <w:ind w:left="2880" w:hanging="360"/>
+      </w:pPr>
+      <w:rPr>
+        <w:rFonts w:ascii="Symbol" w:hAnsi="Symbol" w:hint="default"/>
+      </w:rPr>
+    </w:lvl>
+    <w:lvl w:ilvl="4" w:tplc="240A0003" w:tentative="1">
+      <w:start w:val="1"/>
+      <w:numFmt w:val="bullet"/>
+      <w:lvlText w:val="o"/>
+      <w:lvlJc w:val="left"/>
+      <w:pPr>
+        <w:ind w:left="3600" w:hanging="360"/>
+      </w:pPr>
+      <w:rPr>
+        <w:rFonts w:ascii="Courier New" w:hAnsi="Courier New" w:cs="Courier New" w:hint="default"/>
+      </w:rPr>
+    </w:lvl>
+    <w:lvl w:ilvl="5" w:tplc="240A0005" w:tentative="1">
+      <w:start w:val="1"/>
+      <w:numFmt w:val="bullet"/>
+      <w:lvlText w:val=""/>
+      <w:lvlJc w:val="left"/>
+      <w:pPr>
+        <w:ind w:left="4320" w:hanging="360"/>
+      </w:pPr>
+      <w:rPr>
+        <w:rFonts w:ascii="Wingdings" w:hAnsi="Wingdings" w:hint="default"/>
+      </w:rPr>
+    </w:lvl>
+    <w:lvl w:ilvl="6" w:tplc="240A0001" w:tentative="1">
+      <w:start w:val="1"/>
+      <w:numFmt w:val="bullet"/>
+      <w:lvlText w:val=""/>
+      <w:lvlJc w:val="left"/>
+      <w:pPr>
+        <w:ind w:left="5040" w:hanging="360"/>
+      </w:pPr>
+      <w:rPr>
+        <w:rFonts w:ascii="Symbol" w:hAnsi="Symbol" w:hint="default"/>
+      </w:rPr>
+    </w:lvl>
+    <w:lvl w:ilvl="7" w:tplc="240A0003" w:tentative="1">
+      <w:start w:val="1"/>
+      <w:numFmt w:val="bullet"/>
+      <w:lvlText w:val="o"/>
+      <w:lvlJc w:val="left"/>
+      <w:pPr>
+        <w:ind w:left="5760" w:hanging="360"/>
+      </w:pPr>
+      <w:rPr>
+        <w:rFonts w:ascii="Courier New" w:hAnsi="Courier New" w:cs="Courier New" w:hint="default"/>
+      </w:rPr>
+    </w:lvl>
+    <w:lvl w:ilvl="8" w:tplc="240A0005" w:tentative="1">
+      <w:start w:val="1"/>
+      <w:numFmt w:val="bullet"/>
+      <w:lvlText w:val=""/>
+      <w:lvlJc w:val="left"/>
+      <w:pPr>
+        <w:ind w:left="6480" w:hanging="360"/>
+      </w:pPr>
+      <w:rPr>
+        <w:rFonts w:ascii="Wingdings" w:hAnsi="Wingdings" w:hint="default"/>
+      </w:rPr>
+    </w:lvl>
+  </w:abstractNum>
+  <w:abstractNum w:abstractNumId="1">
     <w:nsid w:val="53CC73A5"/>
     <w:multiLevelType w:val="hybridMultilevel"/>
-    <w:tmpl w:val="2F3EA832"/>
+    <w:tmpl w:val="A0462926"/>
     <w:lvl w:ilvl="0" w:tplc="240A0001">
       <w:start w:val="1"/>
       <w:numFmt w:val="bullet"/>
@@ -1154,7 +3066,7 @@
       </w:rPr>
     </w:lvl>
   </w:abstractNum>
-  <w:abstractNum w:abstractNumId="1">
+  <w:abstractNum w:abstractNumId="2">
     <w:nsid w:val="76E4608C"/>
     <w:multiLevelType w:val="hybridMultilevel"/>
     <w:tmpl w:val="600627B0"/>
@@ -1268,9 +3180,12 @@
     </w:lvl>
   </w:abstractNum>
   <w:num w:numId="1">
+    <w:abstractNumId w:val="2"/>
+  </w:num>
+  <w:num w:numId="2">
     <w:abstractNumId w:val="1"/>
   </w:num>
-  <w:num w:numId="2">
+  <w:num w:numId="3">
     <w:abstractNumId w:val="0"/>
   </w:num>
 </w:numbering>
@@ -1463,9 +3378,34 @@
       <w:szCs w:val="28"/>
     </w:rPr>
   </w:style>
+  <w:style w:type="paragraph" w:styleId="Heading2">
+    <w:name w:val="heading 2"/>
+    <w:basedOn w:val="Normal"/>
+    <w:next w:val="Normal"/>
+    <w:link w:val="Heading2Char"/>
+    <w:uiPriority w:val="9"/>
+    <w:unhideWhenUsed/>
+    <w:qFormat/>
+    <w:rsid w:val="000E26D9"/>
+    <w:pPr>
+      <w:keepNext/>
+      <w:keepLines/>
+      <w:spacing w:before="200" w:after="0"/>
+      <w:outlineLvl w:val="1"/>
+    </w:pPr>
+    <w:rPr>
+      <w:rFonts w:asciiTheme="majorHAnsi" w:eastAsiaTheme="majorEastAsia" w:hAnsiTheme="majorHAnsi" w:cstheme="majorBidi"/>
+      <w:b/>
+      <w:bCs/>
+      <w:color w:val="4F81BD" w:themeColor="accent1"/>
+      <w:sz w:val="26"/>
+      <w:szCs w:val="26"/>
+    </w:rPr>
+  </w:style>
   <w:style w:type="character" w:default="1" w:styleId="DefaultParagraphFont">
     <w:name w:val="Default Paragraph Font"/>
     <w:uiPriority w:val="1"/>
+    <w:semiHidden/>
     <w:unhideWhenUsed/>
   </w:style>
   <w:style w:type="table" w:default="1" w:styleId="TableNormal">
@@ -1615,6 +3555,42 @@
     <w:rPr>
       <w:i/>
       <w:iCs/>
+    </w:rPr>
+  </w:style>
+  <w:style w:type="paragraph" w:styleId="NoSpacing">
+    <w:name w:val="No Spacing"/>
+    <w:uiPriority w:val="1"/>
+    <w:qFormat/>
+    <w:rsid w:val="000E26D9"/>
+    <w:pPr>
+      <w:spacing w:after="0" w:line="240" w:lineRule="auto"/>
+      <w:jc w:val="both"/>
+    </w:pPr>
+  </w:style>
+  <w:style w:type="character" w:customStyle="1" w:styleId="Heading2Char">
+    <w:name w:val="Heading 2 Char"/>
+    <w:basedOn w:val="DefaultParagraphFont"/>
+    <w:link w:val="Heading2"/>
+    <w:uiPriority w:val="9"/>
+    <w:rsid w:val="000E26D9"/>
+    <w:rPr>
+      <w:rFonts w:asciiTheme="majorHAnsi" w:eastAsiaTheme="majorEastAsia" w:hAnsiTheme="majorHAnsi" w:cstheme="majorBidi"/>
+      <w:b/>
+      <w:bCs/>
+      <w:color w:val="4F81BD" w:themeColor="accent1"/>
+      <w:sz w:val="26"/>
+      <w:szCs w:val="26"/>
+    </w:rPr>
+  </w:style>
+  <w:style w:type="character" w:styleId="Hyperlink">
+    <w:name w:val="Hyperlink"/>
+    <w:basedOn w:val="DefaultParagraphFont"/>
+    <w:uiPriority w:val="99"/>
+    <w:unhideWhenUsed/>
+    <w:rsid w:val="00C125FB"/>
+    <w:rPr>
+      <w:color w:val="0000FF" w:themeColor="hyperlink"/>
+      <w:u w:val="single"/>
     </w:rPr>
   </w:style>
 </w:styles>
@@ -1807,9 +3783,34 @@
       <w:szCs w:val="28"/>
     </w:rPr>
   </w:style>
+  <w:style w:type="paragraph" w:styleId="Heading2">
+    <w:name w:val="heading 2"/>
+    <w:basedOn w:val="Normal"/>
+    <w:next w:val="Normal"/>
+    <w:link w:val="Heading2Char"/>
+    <w:uiPriority w:val="9"/>
+    <w:unhideWhenUsed/>
+    <w:qFormat/>
+    <w:rsid w:val="000E26D9"/>
+    <w:pPr>
+      <w:keepNext/>
+      <w:keepLines/>
+      <w:spacing w:before="200" w:after="0"/>
+      <w:outlineLvl w:val="1"/>
+    </w:pPr>
+    <w:rPr>
+      <w:rFonts w:asciiTheme="majorHAnsi" w:eastAsiaTheme="majorEastAsia" w:hAnsiTheme="majorHAnsi" w:cstheme="majorBidi"/>
+      <w:b/>
+      <w:bCs/>
+      <w:color w:val="4F81BD" w:themeColor="accent1"/>
+      <w:sz w:val="26"/>
+      <w:szCs w:val="26"/>
+    </w:rPr>
+  </w:style>
   <w:style w:type="character" w:default="1" w:styleId="DefaultParagraphFont">
     <w:name w:val="Default Paragraph Font"/>
     <w:uiPriority w:val="1"/>
+    <w:semiHidden/>
     <w:unhideWhenUsed/>
   </w:style>
   <w:style w:type="table" w:default="1" w:styleId="TableNormal">
@@ -1959,6 +3960,42 @@
     <w:rPr>
       <w:i/>
       <w:iCs/>
+    </w:rPr>
+  </w:style>
+  <w:style w:type="paragraph" w:styleId="NoSpacing">
+    <w:name w:val="No Spacing"/>
+    <w:uiPriority w:val="1"/>
+    <w:qFormat/>
+    <w:rsid w:val="000E26D9"/>
+    <w:pPr>
+      <w:spacing w:after="0" w:line="240" w:lineRule="auto"/>
+      <w:jc w:val="both"/>
+    </w:pPr>
+  </w:style>
+  <w:style w:type="character" w:customStyle="1" w:styleId="Heading2Char">
+    <w:name w:val="Heading 2 Char"/>
+    <w:basedOn w:val="DefaultParagraphFont"/>
+    <w:link w:val="Heading2"/>
+    <w:uiPriority w:val="9"/>
+    <w:rsid w:val="000E26D9"/>
+    <w:rPr>
+      <w:rFonts w:asciiTheme="majorHAnsi" w:eastAsiaTheme="majorEastAsia" w:hAnsiTheme="majorHAnsi" w:cstheme="majorBidi"/>
+      <w:b/>
+      <w:bCs/>
+      <w:color w:val="4F81BD" w:themeColor="accent1"/>
+      <w:sz w:val="26"/>
+      <w:szCs w:val="26"/>
+    </w:rPr>
+  </w:style>
+  <w:style w:type="character" w:styleId="Hyperlink">
+    <w:name w:val="Hyperlink"/>
+    <w:basedOn w:val="DefaultParagraphFont"/>
+    <w:uiPriority w:val="99"/>
+    <w:unhideWhenUsed/>
+    <w:rsid w:val="00C125FB"/>
+    <w:rPr>
+      <w:color w:val="0000FF" w:themeColor="hyperlink"/>
+      <w:u w:val="single"/>
     </w:rPr>
   </w:style>
 </w:styles>
@@ -2254,7 +4291,7 @@
 </file>
 
 <file path=customXml/itemProps1.xml><?xml version="1.0" encoding="utf-8"?>
-<ds:datastoreItem xmlns:ds="http://schemas.openxmlformats.org/officeDocument/2006/customXml" ds:itemID="{B71613F7-3CB7-4F20-B480-23C9AAB53467}">
+<ds:datastoreItem xmlns:ds="http://schemas.openxmlformats.org/officeDocument/2006/customXml" ds:itemID="{CF3D8A29-4AFF-4632-8B5D-51D277104F83}">
   <ds:schemaRefs>
     <ds:schemaRef ds:uri="http://schemas.openxmlformats.org/officeDocument/2006/bibliography"/>
   </ds:schemaRefs>

</xml_diff>

<commit_message>
Adding the mortgage originator field to the loans exchange object
</commit_message>
<xml_diff>
--- a/doc/ApiFormats/Liquidity Spot Exchange api format.docx
+++ b/doc/ApiFormats/Liquidity Spot Exchange api format.docx
@@ -590,157 +590,91 @@
     </w:p>
     <w:p>
       <w:pPr>
-        <w:pStyle w:val="ListParagraph"/>
-        <w:rPr>
-          <w:lang w:val="en-US"/>
-        </w:rPr>
-      </w:pPr>
-      <w:r>
-        <w:rPr>
-          <w:lang w:val="en-US"/>
-        </w:rPr>
+        <w:pStyle w:val="Code"/>
+      </w:pPr>
+      <w:r>
         <w:t>{</w:t>
       </w:r>
     </w:p>
     <w:p>
       <w:pPr>
-        <w:pStyle w:val="ListParagraph"/>
-        <w:rPr>
-          <w:lang w:val="en-US"/>
-        </w:rPr>
-      </w:pPr>
-      <w:r>
-        <w:rPr>
-          <w:lang w:val="en-US"/>
-        </w:rPr>
+        <w:pStyle w:val="Code"/>
+      </w:pPr>
+      <w:r>
         <w:t xml:space="preserve">    </w:t>
       </w:r>
       <w:proofErr w:type="spellStart"/>
       <w:proofErr w:type="gramStart"/>
       <w:r>
-        <w:rPr>
-          <w:lang w:val="en-US"/>
-        </w:rPr>
         <w:t>userId</w:t>
       </w:r>
       <w:proofErr w:type="spellEnd"/>
       <w:r>
-        <w:rPr>
-          <w:lang w:val="en-US"/>
-        </w:rPr>
         <w:t xml:space="preserve"> :</w:t>
       </w:r>
       <w:proofErr w:type="gramEnd"/>
       <w:r>
-        <w:rPr>
-          <w:lang w:val="en-US"/>
-        </w:rPr>
         <w:t xml:space="preserve"> { </w:t>
       </w:r>
     </w:p>
     <w:p>
       <w:pPr>
-        <w:pStyle w:val="ListParagraph"/>
-        <w:rPr>
-          <w:lang w:val="en-US"/>
-        </w:rPr>
-      </w:pPr>
-      <w:r>
-        <w:rPr>
-          <w:lang w:val="en-US"/>
-        </w:rPr>
+        <w:pStyle w:val="Code"/>
+      </w:pPr>
+      <w:r>
         <w:t xml:space="preserve">        </w:t>
       </w:r>
       <w:proofErr w:type="spellStart"/>
       <w:proofErr w:type="gramStart"/>
       <w:r>
-        <w:rPr>
-          <w:lang w:val="en-US"/>
-        </w:rPr>
         <w:t>userId</w:t>
       </w:r>
       <w:proofErr w:type="spellEnd"/>
       <w:r>
-        <w:rPr>
-          <w:lang w:val="en-US"/>
-        </w:rPr>
         <w:t xml:space="preserve"> :</w:t>
       </w:r>
       <w:proofErr w:type="gramEnd"/>
       <w:r>
-        <w:rPr>
-          <w:lang w:val="en-US"/>
-        </w:rPr>
         <w:t xml:space="preserve"> string*,</w:t>
       </w:r>
     </w:p>
     <w:p>
       <w:pPr>
-        <w:pStyle w:val="ListParagraph"/>
-        <w:rPr>
-          <w:lang w:val="en-US"/>
-        </w:rPr>
-      </w:pPr>
-      <w:r>
-        <w:rPr>
-          <w:lang w:val="en-US"/>
-        </w:rPr>
+        <w:pStyle w:val="Code"/>
+      </w:pPr>
+      <w:r>
         <w:t xml:space="preserve">        </w:t>
       </w:r>
       <w:proofErr w:type="spellStart"/>
       <w:proofErr w:type="gramStart"/>
       <w:r>
-        <w:rPr>
-          <w:lang w:val="en-US"/>
-        </w:rPr>
         <w:t>fundsAvailable</w:t>
       </w:r>
       <w:proofErr w:type="spellEnd"/>
       <w:r>
-        <w:rPr>
-          <w:lang w:val="en-US"/>
-        </w:rPr>
         <w:t xml:space="preserve"> :</w:t>
       </w:r>
       <w:proofErr w:type="gramEnd"/>
       <w:r>
-        <w:rPr>
-          <w:lang w:val="en-US"/>
-        </w:rPr>
         <w:t xml:space="preserve"> number</w:t>
       </w:r>
     </w:p>
     <w:p>
       <w:pPr>
-        <w:pStyle w:val="ListParagraph"/>
-        <w:rPr>
-          <w:lang w:val="en-US"/>
-        </w:rPr>
-      </w:pPr>
-      <w:r>
-        <w:rPr>
-          <w:lang w:val="en-US"/>
-        </w:rPr>
+        <w:pStyle w:val="Code"/>
+      </w:pPr>
+      <w:r>
         <w:t xml:space="preserve">    }</w:t>
       </w:r>
     </w:p>
     <w:p>
       <w:pPr>
-        <w:pStyle w:val="ListParagraph"/>
-        <w:rPr>
-          <w:lang w:val="en-US"/>
-        </w:rPr>
-      </w:pPr>
-      <w:r>
-        <w:rPr>
-          <w:lang w:val="en-US"/>
-        </w:rPr>
+        <w:pStyle w:val="Code"/>
+      </w:pPr>
+      <w:r>
         <w:t>}</w:t>
       </w:r>
       <w:r>
-        <w:rPr>
-          <w:lang w:val="en-US"/>
-        </w:rPr>
         <w:t xml:space="preserve"> </w:t>
       </w:r>
     </w:p>
@@ -912,151 +846,121 @@
     </w:p>
     <w:p>
       <w:pPr>
-        <w:pStyle w:val="ListParagraph"/>
-        <w:rPr>
-          <w:lang w:val="en-US"/>
-        </w:rPr>
-      </w:pPr>
-      <w:r>
-        <w:rPr>
-          <w:lang w:val="en-US"/>
-        </w:rPr>
+        <w:pStyle w:val="Code"/>
+      </w:pPr>
+      <w:r>
         <w:t>{</w:t>
       </w:r>
     </w:p>
     <w:p>
       <w:pPr>
-        <w:pStyle w:val="ListParagraph"/>
-        <w:rPr>
-          <w:lang w:val="en-US"/>
-        </w:rPr>
-      </w:pPr>
-      <w:r>
-        <w:rPr>
-          <w:lang w:val="en-US"/>
-        </w:rPr>
+        <w:pStyle w:val="Code"/>
+      </w:pPr>
+      <w:r>
         <w:t xml:space="preserve">    </w:t>
       </w:r>
       <w:proofErr w:type="spellStart"/>
       <w:proofErr w:type="gramStart"/>
       <w:r>
-        <w:rPr>
-          <w:lang w:val="en-US"/>
-        </w:rPr>
         <w:t>loanId</w:t>
       </w:r>
       <w:proofErr w:type="spellEnd"/>
       <w:r>
-        <w:rPr>
-          <w:lang w:val="en-US"/>
-        </w:rPr>
         <w:t xml:space="preserve"> :</w:t>
       </w:r>
       <w:proofErr w:type="gramEnd"/>
       <w:r>
-        <w:rPr>
-          <w:lang w:val="en-US"/>
-        </w:rPr>
         <w:t xml:space="preserve"> { </w:t>
       </w:r>
     </w:p>
     <w:p>
       <w:pPr>
-        <w:pStyle w:val="ListParagraph"/>
-        <w:rPr>
-          <w:lang w:val="en-US"/>
-        </w:rPr>
-      </w:pPr>
-      <w:r>
-        <w:rPr>
-          <w:lang w:val="en-US"/>
-        </w:rPr>
+        <w:pStyle w:val="Code"/>
+      </w:pPr>
+      <w:r>
         <w:t xml:space="preserve">        </w:t>
       </w:r>
       <w:proofErr w:type="spellStart"/>
       <w:proofErr w:type="gramStart"/>
       <w:r>
-        <w:rPr>
-          <w:lang w:val="en-US"/>
-        </w:rPr>
         <w:t>loanId</w:t>
       </w:r>
       <w:proofErr w:type="spellEnd"/>
       <w:r>
-        <w:rPr>
-          <w:lang w:val="en-US"/>
-        </w:rPr>
         <w:t xml:space="preserve"> :</w:t>
       </w:r>
       <w:proofErr w:type="gramEnd"/>
       <w:r>
-        <w:rPr>
-          <w:lang w:val="en-US"/>
-        </w:rPr>
         <w:t xml:space="preserve"> string*,</w:t>
       </w:r>
     </w:p>
     <w:p>
       <w:pPr>
-        <w:pStyle w:val="ListParagraph"/>
-        <w:rPr>
-          <w:lang w:val="en-US"/>
-        </w:rPr>
-      </w:pPr>
-      <w:r>
-        <w:rPr>
-          <w:lang w:val="en-US"/>
-        </w:rPr>
+        <w:pStyle w:val="Code"/>
+      </w:pPr>
+      <w:r>
         <w:t xml:space="preserve">        </w:t>
       </w:r>
       <w:proofErr w:type="spellStart"/>
       <w:proofErr w:type="gramStart"/>
       <w:r>
-        <w:rPr>
-          <w:lang w:val="en-US"/>
-        </w:rPr>
+        <w:t>mort</w:t>
+      </w:r>
+      <w:r>
+        <w:t>g</w:t>
+      </w:r>
+      <w:r>
+        <w:t>ageOriginator</w:t>
+      </w:r>
+      <w:proofErr w:type="spellEnd"/>
+      <w:r>
+        <w:t xml:space="preserve"> :</w:t>
+      </w:r>
+      <w:proofErr w:type="gramEnd"/>
+      <w:r>
+        <w:t xml:space="preserve"> string</w:t>
+      </w:r>
+      <w:r>
+        <w:t>*</w:t>
+      </w:r>
+      <w:r>
+        <w:t>,</w:t>
+      </w:r>
+    </w:p>
+    <w:p>
+      <w:pPr>
+        <w:pStyle w:val="Code"/>
+      </w:pPr>
+      <w:r>
+        <w:t xml:space="preserve">        </w:t>
+      </w:r>
+      <w:proofErr w:type="spellStart"/>
+      <w:proofErr w:type="gramStart"/>
+      <w:r>
         <w:t>loanAmount</w:t>
       </w:r>
       <w:proofErr w:type="spellEnd"/>
       <w:r>
-        <w:rPr>
-          <w:lang w:val="en-US"/>
-        </w:rPr>
         <w:t xml:space="preserve"> :</w:t>
       </w:r>
       <w:proofErr w:type="gramEnd"/>
       <w:r>
-        <w:rPr>
-          <w:lang w:val="en-US"/>
-        </w:rPr>
         <w:t xml:space="preserve"> number</w:t>
       </w:r>
     </w:p>
     <w:p>
       <w:pPr>
-        <w:pStyle w:val="ListParagraph"/>
-        <w:rPr>
-          <w:lang w:val="en-US"/>
-        </w:rPr>
-      </w:pPr>
-      <w:r>
-        <w:rPr>
-          <w:lang w:val="en-US"/>
-        </w:rPr>
+        <w:pStyle w:val="Code"/>
+      </w:pPr>
+      <w:r>
         <w:t xml:space="preserve">    }</w:t>
       </w:r>
     </w:p>
     <w:p>
       <w:pPr>
-        <w:pStyle w:val="ListParagraph"/>
-        <w:rPr>
-          <w:lang w:val="en-US"/>
-        </w:rPr>
-      </w:pPr>
-      <w:r>
-        <w:rPr>
-          <w:lang w:val="en-US"/>
-        </w:rPr>
+        <w:pStyle w:val="Code"/>
+      </w:pPr>
+      <w:r>
         <w:t>}</w:t>
       </w:r>
     </w:p>
@@ -1114,6 +1018,62 @@
     </w:p>
     <w:p>
       <w:pPr>
+        <w:pStyle w:val="ListParagraph"/>
+        <w:rPr>
+          <w:lang w:val="en-US"/>
+        </w:rPr>
+      </w:pPr>
+      <w:proofErr w:type="spellStart"/>
+      <w:r>
+        <w:rPr>
+          <w:lang w:val="en-US"/>
+        </w:rPr>
+        <w:t>m</w:t>
+      </w:r>
+      <w:bookmarkStart w:id="0" w:name="_GoBack"/>
+      <w:bookmarkEnd w:id="0"/>
+      <w:r>
+        <w:rPr>
+          <w:lang w:val="en-US"/>
+        </w:rPr>
+        <w:t>ort</w:t>
+      </w:r>
+      <w:r>
+        <w:rPr>
+          <w:lang w:val="en-US"/>
+        </w:rPr>
+        <w:t>g</w:t>
+      </w:r>
+      <w:r>
+        <w:rPr>
+          <w:lang w:val="en-US"/>
+        </w:rPr>
+        <w:t>age</w:t>
+      </w:r>
+      <w:r>
+        <w:rPr>
+          <w:lang w:val="en-US"/>
+        </w:rPr>
+        <w:t>Originator</w:t>
+      </w:r>
+      <w:proofErr w:type="spellEnd"/>
+      <w:r>
+        <w:rPr>
+          <w:lang w:val="en-US"/>
+        </w:rPr>
+        <w:t xml:space="preserve">: Equal to the loan’s </w:t>
+      </w:r>
+      <w:proofErr w:type="spellStart"/>
+      <w:r>
+        <w:rPr>
+          <w:lang w:val="en-US"/>
+        </w:rPr>
+        <w:t>customer_account_key</w:t>
+      </w:r>
+      <w:proofErr w:type="spellEnd"/>
+    </w:p>
+    <w:p>
+      <w:pPr>
         <w:pStyle w:val="Heading2"/>
         <w:rPr>
           <w:lang w:val="en-US"/>
@@ -1211,453 +1171,264 @@
     </w:p>
     <w:p>
       <w:pPr>
-        <w:pStyle w:val="ListParagraph"/>
-        <w:rPr>
-          <w:lang w:val="en-US"/>
-        </w:rPr>
-      </w:pPr>
-      <w:r>
-        <w:rPr>
-          <w:lang w:val="en-US"/>
-        </w:rPr>
+        <w:pStyle w:val="Code"/>
+      </w:pPr>
+      <w:r>
         <w:t>{</w:t>
       </w:r>
     </w:p>
     <w:p>
       <w:pPr>
-        <w:pStyle w:val="ListParagraph"/>
-        <w:rPr>
-          <w:lang w:val="en-US"/>
-        </w:rPr>
-      </w:pPr>
-      <w:r>
-        <w:rPr>
-          <w:lang w:val="en-US"/>
-        </w:rPr>
+        <w:pStyle w:val="Code"/>
+      </w:pPr>
+      <w:r>
         <w:t xml:space="preserve">    </w:t>
       </w:r>
       <w:proofErr w:type="spellStart"/>
       <w:proofErr w:type="gramStart"/>
       <w:r>
-        <w:rPr>
-          <w:lang w:val="en-US"/>
-        </w:rPr>
         <w:t>bidId</w:t>
       </w:r>
       <w:proofErr w:type="spellEnd"/>
       <w:r>
-        <w:rPr>
-          <w:lang w:val="en-US"/>
-        </w:rPr>
         <w:t xml:space="preserve"> :</w:t>
       </w:r>
       <w:proofErr w:type="gramEnd"/>
       <w:r>
-        <w:rPr>
-          <w:lang w:val="en-US"/>
-        </w:rPr>
         <w:t xml:space="preserve"> { </w:t>
       </w:r>
     </w:p>
     <w:p>
       <w:pPr>
-        <w:pStyle w:val="ListParagraph"/>
-        <w:rPr>
-          <w:lang w:val="en-US"/>
-        </w:rPr>
-      </w:pPr>
-      <w:r>
-        <w:rPr>
-          <w:lang w:val="en-US"/>
-        </w:rPr>
+        <w:pStyle w:val="Code"/>
+      </w:pPr>
+      <w:r>
         <w:t xml:space="preserve">        </w:t>
       </w:r>
       <w:proofErr w:type="spellStart"/>
       <w:proofErr w:type="gramStart"/>
       <w:r>
-        <w:rPr>
-          <w:lang w:val="en-US"/>
-        </w:rPr>
         <w:t>bidId</w:t>
       </w:r>
       <w:proofErr w:type="spellEnd"/>
       <w:r>
-        <w:rPr>
-          <w:lang w:val="en-US"/>
-        </w:rPr>
         <w:t xml:space="preserve"> :</w:t>
       </w:r>
       <w:proofErr w:type="gramEnd"/>
       <w:r>
-        <w:rPr>
-          <w:lang w:val="en-US"/>
-        </w:rPr>
         <w:t xml:space="preserve"> string,</w:t>
       </w:r>
     </w:p>
     <w:p>
       <w:pPr>
-        <w:pStyle w:val="ListParagraph"/>
-        <w:rPr>
-          <w:lang w:val="en-US"/>
-        </w:rPr>
-      </w:pPr>
-      <w:r>
-        <w:rPr>
-          <w:lang w:val="en-US"/>
-        </w:rPr>
+        <w:pStyle w:val="Code"/>
+      </w:pPr>
+      <w:r>
         <w:t xml:space="preserve">        </w:t>
       </w:r>
       <w:proofErr w:type="gramStart"/>
       <w:r>
-        <w:rPr>
-          <w:lang w:val="en-US"/>
-        </w:rPr>
         <w:t>date :</w:t>
       </w:r>
       <w:proofErr w:type="gramEnd"/>
       <w:r>
-        <w:rPr>
-          <w:lang w:val="en-US"/>
-        </w:rPr>
         <w:t xml:space="preserve"> YYYY-MM-DD*,</w:t>
       </w:r>
     </w:p>
     <w:p>
       <w:pPr>
-        <w:pStyle w:val="ListParagraph"/>
-        <w:rPr>
-          <w:lang w:val="en-US"/>
-        </w:rPr>
-      </w:pPr>
-      <w:r>
-        <w:rPr>
-          <w:lang w:val="en-US"/>
-        </w:rPr>
+        <w:pStyle w:val="Code"/>
+      </w:pPr>
+      <w:r>
         <w:t xml:space="preserve">        </w:t>
       </w:r>
       <w:proofErr w:type="gramStart"/>
       <w:r>
-        <w:rPr>
-          <w:lang w:val="en-US"/>
-        </w:rPr>
         <w:t>time :</w:t>
       </w:r>
       <w:proofErr w:type="gramEnd"/>
       <w:r>
-        <w:rPr>
-          <w:lang w:val="en-US"/>
-        </w:rPr>
         <w:t xml:space="preserve"> </w:t>
       </w:r>
       <w:proofErr w:type="spellStart"/>
       <w:r>
-        <w:rPr>
-          <w:lang w:val="en-US"/>
-        </w:rPr>
         <w:t>hh:mm:ss</w:t>
       </w:r>
       <w:proofErr w:type="spellEnd"/>
       <w:r>
-        <w:rPr>
-          <w:lang w:val="en-US"/>
-        </w:rPr>
         <w:t>*,</w:t>
       </w:r>
     </w:p>
     <w:p>
       <w:pPr>
-        <w:pStyle w:val="ListParagraph"/>
-        <w:rPr>
-          <w:lang w:val="en-US"/>
-        </w:rPr>
-      </w:pPr>
-      <w:r>
-        <w:rPr>
-          <w:lang w:val="en-US"/>
-        </w:rPr>
+        <w:pStyle w:val="Code"/>
+      </w:pPr>
+      <w:r>
         <w:t xml:space="preserve">        </w:t>
       </w:r>
       <w:proofErr w:type="spellStart"/>
       <w:proofErr w:type="gramStart"/>
       <w:r>
-        <w:rPr>
-          <w:lang w:val="en-US"/>
-        </w:rPr>
         <w:t>bidType</w:t>
       </w:r>
       <w:proofErr w:type="spellEnd"/>
       <w:r>
-        <w:rPr>
-          <w:lang w:val="en-US"/>
-        </w:rPr>
         <w:t xml:space="preserve"> :</w:t>
       </w:r>
       <w:proofErr w:type="gramEnd"/>
       <w:r>
-        <w:rPr>
-          <w:lang w:val="en-US"/>
-        </w:rPr>
         <w:t xml:space="preserve"> string*,</w:t>
       </w:r>
     </w:p>
     <w:p>
       <w:pPr>
-        <w:pStyle w:val="ListParagraph"/>
-        <w:rPr>
-          <w:lang w:val="en-US"/>
-        </w:rPr>
-      </w:pPr>
-      <w:r>
-        <w:rPr>
-          <w:lang w:val="en-US"/>
-        </w:rPr>
+        <w:pStyle w:val="Code"/>
+      </w:pPr>
+      <w:r>
         <w:t xml:space="preserve">        </w:t>
       </w:r>
       <w:proofErr w:type="gramStart"/>
       <w:r>
-        <w:rPr>
-          <w:lang w:val="en-US"/>
-        </w:rPr>
         <w:t>participation :</w:t>
       </w:r>
       <w:proofErr w:type="gramEnd"/>
       <w:r>
-        <w:rPr>
-          <w:lang w:val="en-US"/>
-        </w:rPr>
         <w:t xml:space="preserve"> number*,</w:t>
       </w:r>
     </w:p>
     <w:p>
       <w:pPr>
-        <w:pStyle w:val="ListParagraph"/>
-        <w:rPr>
-          <w:lang w:val="en-US"/>
-        </w:rPr>
-      </w:pPr>
-      <w:r>
-        <w:rPr>
-          <w:lang w:val="en-US"/>
-        </w:rPr>
+        <w:pStyle w:val="Code"/>
+      </w:pPr>
+      <w:r>
         <w:t xml:space="preserve">        </w:t>
       </w:r>
       <w:proofErr w:type="spellStart"/>
       <w:proofErr w:type="gramStart"/>
       <w:r>
-        <w:rPr>
-          <w:lang w:val="en-US"/>
-        </w:rPr>
         <w:t>assetSubset</w:t>
       </w:r>
       <w:proofErr w:type="spellEnd"/>
       <w:r>
-        <w:rPr>
-          <w:lang w:val="en-US"/>
-        </w:rPr>
         <w:t xml:space="preserve"> :</w:t>
       </w:r>
       <w:proofErr w:type="gramEnd"/>
       <w:r>
-        <w:rPr>
-          <w:lang w:val="en-US"/>
-        </w:rPr>
         <w:t xml:space="preserve"> string*,</w:t>
       </w:r>
     </w:p>
     <w:p>
       <w:pPr>
-        <w:pStyle w:val="ListParagraph"/>
-        <w:rPr>
-          <w:lang w:val="en-US"/>
-        </w:rPr>
-      </w:pPr>
-      <w:r>
-        <w:rPr>
-          <w:lang w:val="en-US"/>
-        </w:rPr>
+        <w:pStyle w:val="Code"/>
+      </w:pPr>
+      <w:r>
         <w:t xml:space="preserve">        </w:t>
       </w:r>
       <w:proofErr w:type="spellStart"/>
       <w:proofErr w:type="gramStart"/>
       <w:r>
-        <w:rPr>
-          <w:lang w:val="en-US"/>
-        </w:rPr>
         <w:t>loanId</w:t>
       </w:r>
       <w:proofErr w:type="spellEnd"/>
       <w:r>
-        <w:rPr>
-          <w:lang w:val="en-US"/>
-        </w:rPr>
         <w:t xml:space="preserve"> :</w:t>
       </w:r>
       <w:proofErr w:type="gramEnd"/>
       <w:r>
-        <w:rPr>
-          <w:lang w:val="en-US"/>
-        </w:rPr>
         <w:t xml:space="preserve"> string,</w:t>
       </w:r>
     </w:p>
     <w:p>
       <w:pPr>
-        <w:pStyle w:val="ListParagraph"/>
-        <w:rPr>
-          <w:lang w:val="en-US"/>
-        </w:rPr>
-      </w:pPr>
-      <w:r>
-        <w:rPr>
-          <w:lang w:val="en-US"/>
-        </w:rPr>
+        <w:pStyle w:val="Code"/>
+      </w:pPr>
+      <w:r>
         <w:t xml:space="preserve">        </w:t>
       </w:r>
       <w:proofErr w:type="spellStart"/>
       <w:proofErr w:type="gramStart"/>
       <w:r>
-        <w:rPr>
-          <w:lang w:val="en-US"/>
-        </w:rPr>
         <w:t>orderType</w:t>
       </w:r>
       <w:proofErr w:type="spellEnd"/>
       <w:r>
-        <w:rPr>
-          <w:lang w:val="en-US"/>
-        </w:rPr>
         <w:t xml:space="preserve"> :</w:t>
       </w:r>
       <w:proofErr w:type="gramEnd"/>
       <w:r>
-        <w:rPr>
-          <w:lang w:val="en-US"/>
-        </w:rPr>
         <w:t xml:space="preserve"> string*,</w:t>
       </w:r>
     </w:p>
     <w:p>
       <w:pPr>
-        <w:pStyle w:val="ListParagraph"/>
-        <w:rPr>
-          <w:lang w:val="en-US"/>
-        </w:rPr>
-      </w:pPr>
-      <w:r>
-        <w:rPr>
-          <w:lang w:val="en-US"/>
-        </w:rPr>
+        <w:pStyle w:val="Code"/>
+      </w:pPr>
+      <w:r>
         <w:t xml:space="preserve">        </w:t>
       </w:r>
       <w:proofErr w:type="spellStart"/>
       <w:proofErr w:type="gramStart"/>
       <w:r>
-        <w:rPr>
-          <w:lang w:val="en-US"/>
-        </w:rPr>
         <w:t>bidRate</w:t>
       </w:r>
       <w:proofErr w:type="spellEnd"/>
       <w:r>
-        <w:rPr>
-          <w:lang w:val="en-US"/>
-        </w:rPr>
         <w:t xml:space="preserve"> :</w:t>
       </w:r>
       <w:proofErr w:type="gramEnd"/>
       <w:r>
-        <w:rPr>
-          <w:lang w:val="en-US"/>
-        </w:rPr>
         <w:t xml:space="preserve"> number*,</w:t>
       </w:r>
     </w:p>
     <w:p>
       <w:pPr>
-        <w:pStyle w:val="ListParagraph"/>
-        <w:rPr>
-          <w:lang w:val="en-US"/>
-        </w:rPr>
-      </w:pPr>
-      <w:r>
-        <w:rPr>
-          <w:lang w:val="en-US"/>
-        </w:rPr>
+        <w:pStyle w:val="Code"/>
+      </w:pPr>
+      <w:r>
         <w:t xml:space="preserve">        </w:t>
       </w:r>
       <w:proofErr w:type="spellStart"/>
       <w:proofErr w:type="gramStart"/>
       <w:r>
-        <w:rPr>
-          <w:lang w:val="en-US"/>
-        </w:rPr>
         <w:t>orderTiming</w:t>
       </w:r>
       <w:proofErr w:type="spellEnd"/>
       <w:proofErr w:type="gramEnd"/>
       <w:r>
-        <w:rPr>
-          <w:lang w:val="en-US"/>
-        </w:rPr>
         <w:t>: string*,</w:t>
       </w:r>
     </w:p>
     <w:p>
       <w:pPr>
-        <w:pStyle w:val="ListParagraph"/>
-        <w:rPr>
-          <w:lang w:val="en-US"/>
-        </w:rPr>
-      </w:pPr>
-      <w:r>
-        <w:rPr>
-          <w:lang w:val="en-US"/>
-        </w:rPr>
+        <w:pStyle w:val="Code"/>
+      </w:pPr>
+      <w:r>
         <w:t xml:space="preserve">        </w:t>
       </w:r>
       <w:proofErr w:type="spellStart"/>
       <w:proofErr w:type="gramStart"/>
       <w:r>
-        <w:rPr>
-          <w:lang w:val="en-US"/>
-        </w:rPr>
         <w:t>userId</w:t>
       </w:r>
       <w:proofErr w:type="spellEnd"/>
       <w:proofErr w:type="gramEnd"/>
       <w:r>
-        <w:rPr>
-          <w:lang w:val="en-US"/>
-        </w:rPr>
         <w:t>: string</w:t>
       </w:r>
     </w:p>
     <w:p>
       <w:pPr>
-        <w:pStyle w:val="ListParagraph"/>
-        <w:rPr>
-          <w:lang w:val="en-US"/>
-        </w:rPr>
-      </w:pPr>
-      <w:r>
-        <w:rPr>
-          <w:lang w:val="en-US"/>
-        </w:rPr>
+        <w:pStyle w:val="Code"/>
+      </w:pPr>
+      <w:r>
         <w:t xml:space="preserve">    }</w:t>
       </w:r>
     </w:p>
     <w:p>
       <w:pPr>
-        <w:pStyle w:val="ListParagraph"/>
-        <w:rPr>
-          <w:lang w:val="en-US"/>
-        </w:rPr>
-      </w:pPr>
-      <w:r>
-        <w:rPr>
-          <w:lang w:val="en-US"/>
-        </w:rPr>
+        <w:pStyle w:val="Code"/>
+      </w:pPr>
+      <w:r>
         <w:t xml:space="preserve">} </w:t>
       </w:r>
     </w:p>
@@ -1797,6 +1568,7 @@
         <w:rPr>
           <w:lang w:val="en-US"/>
         </w:rPr>
+        <w:lastRenderedPageBreak/>
         <w:t>participation</w:t>
       </w:r>
       <w:proofErr w:type="gramEnd"/>
@@ -1918,7 +1690,6 @@
         <w:rPr>
           <w:lang w:val="en-US"/>
         </w:rPr>
-        <w:lastRenderedPageBreak/>
         <w:t>bidRate</w:t>
       </w:r>
       <w:proofErr w:type="spellEnd"/>
@@ -1949,8 +1720,6 @@
         </w:rPr>
         <w:t>, available only for ‘Competitive’ order type</w:t>
       </w:r>
-      <w:bookmarkStart w:id="0" w:name="_GoBack"/>
-      <w:bookmarkEnd w:id="0"/>
     </w:p>
     <w:p>
       <w:pPr>
@@ -3527,6 +3296,7 @@
   <w:style w:type="paragraph" w:styleId="ListParagraph">
     <w:name w:val="List Paragraph"/>
     <w:basedOn w:val="Normal"/>
+    <w:link w:val="ListParagraphChar"/>
     <w:uiPriority w:val="34"/>
     <w:qFormat/>
     <w:rsid w:val="004D0858"/>
@@ -3591,6 +3361,39 @@
     <w:rPr>
       <w:color w:val="0000FF" w:themeColor="hyperlink"/>
       <w:u w:val="single"/>
+    </w:rPr>
+  </w:style>
+  <w:style w:type="paragraph" w:customStyle="1" w:styleId="Code">
+    <w:name w:val="Code"/>
+    <w:basedOn w:val="ListParagraph"/>
+    <w:next w:val="Normal"/>
+    <w:link w:val="CodeChar"/>
+    <w:qFormat/>
+    <w:rsid w:val="003C4746"/>
+    <w:pPr>
+      <w:spacing w:before="120" w:after="120"/>
+      <w:jc w:val="left"/>
+    </w:pPr>
+    <w:rPr>
+      <w:rFonts w:ascii="Courier New" w:hAnsi="Courier New"/>
+      <w:lang w:val="en-US"/>
+    </w:rPr>
+  </w:style>
+  <w:style w:type="character" w:customStyle="1" w:styleId="ListParagraphChar">
+    <w:name w:val="List Paragraph Char"/>
+    <w:basedOn w:val="DefaultParagraphFont"/>
+    <w:link w:val="ListParagraph"/>
+    <w:uiPriority w:val="34"/>
+    <w:rsid w:val="003C4746"/>
+  </w:style>
+  <w:style w:type="character" w:customStyle="1" w:styleId="CodeChar">
+    <w:name w:val="Code Char"/>
+    <w:basedOn w:val="ListParagraphChar"/>
+    <w:link w:val="Code"/>
+    <w:rsid w:val="003C4746"/>
+    <w:rPr>
+      <w:rFonts w:ascii="Courier New" w:hAnsi="Courier New"/>
+      <w:lang w:val="en-US"/>
     </w:rPr>
   </w:style>
 </w:styles>
@@ -3932,6 +3735,7 @@
   <w:style w:type="paragraph" w:styleId="ListParagraph">
     <w:name w:val="List Paragraph"/>
     <w:basedOn w:val="Normal"/>
+    <w:link w:val="ListParagraphChar"/>
     <w:uiPriority w:val="34"/>
     <w:qFormat/>
     <w:rsid w:val="004D0858"/>
@@ -3996,6 +3800,39 @@
     <w:rPr>
       <w:color w:val="0000FF" w:themeColor="hyperlink"/>
       <w:u w:val="single"/>
+    </w:rPr>
+  </w:style>
+  <w:style w:type="paragraph" w:customStyle="1" w:styleId="Code">
+    <w:name w:val="Code"/>
+    <w:basedOn w:val="ListParagraph"/>
+    <w:next w:val="Normal"/>
+    <w:link w:val="CodeChar"/>
+    <w:qFormat/>
+    <w:rsid w:val="003C4746"/>
+    <w:pPr>
+      <w:spacing w:before="120" w:after="120"/>
+      <w:jc w:val="left"/>
+    </w:pPr>
+    <w:rPr>
+      <w:rFonts w:ascii="Courier New" w:hAnsi="Courier New"/>
+      <w:lang w:val="en-US"/>
+    </w:rPr>
+  </w:style>
+  <w:style w:type="character" w:customStyle="1" w:styleId="ListParagraphChar">
+    <w:name w:val="List Paragraph Char"/>
+    <w:basedOn w:val="DefaultParagraphFont"/>
+    <w:link w:val="ListParagraph"/>
+    <w:uiPriority w:val="34"/>
+    <w:rsid w:val="003C4746"/>
+  </w:style>
+  <w:style w:type="character" w:customStyle="1" w:styleId="CodeChar">
+    <w:name w:val="Code Char"/>
+    <w:basedOn w:val="ListParagraphChar"/>
+    <w:link w:val="Code"/>
+    <w:rsid w:val="003C4746"/>
+    <w:rPr>
+      <w:rFonts w:ascii="Courier New" w:hAnsi="Courier New"/>
+      <w:lang w:val="en-US"/>
     </w:rPr>
   </w:style>
 </w:styles>
@@ -4291,7 +4128,7 @@
 </file>
 
 <file path=customXml/itemProps1.xml><?xml version="1.0" encoding="utf-8"?>
-<ds:datastoreItem xmlns:ds="http://schemas.openxmlformats.org/officeDocument/2006/customXml" ds:itemID="{CF3D8A29-4AFF-4632-8B5D-51D277104F83}">
+<ds:datastoreItem xmlns:ds="http://schemas.openxmlformats.org/officeDocument/2006/customXml" ds:itemID="{6D6B502E-2774-473E-84A6-04CBD3FA1B0A}">
   <ds:schemaRefs>
     <ds:schemaRef ds:uri="http://schemas.openxmlformats.org/officeDocument/2006/bibliography"/>
   </ds:schemaRefs>

</xml_diff>

<commit_message>
Covering configuration file and output data specifications
</commit_message>
<xml_diff>
--- a/doc/ApiFormats/Liquidity Spot Exchange api format.docx
+++ b/doc/ApiFormats/Liquidity Spot Exchange api format.docx
@@ -32,6 +32,32 @@
     </w:p>
     <w:p>
       <w:pPr>
+        <w:pStyle w:val="Subtitle"/>
+        <w:rPr>
+          <w:lang w:val="en-US"/>
+        </w:rPr>
+      </w:pPr>
+      <w:r>
+        <w:rPr>
+          <w:lang w:val="en-US"/>
+        </w:rPr>
+        <w:t xml:space="preserve">Author: </w:t>
+      </w:r>
+      <w:r>
+        <w:rPr>
+          <w:lang w:val="en-US"/>
+        </w:rPr>
+        <w:t>Camilo Martinez</w:t>
+      </w:r>
+      <w:r>
+        <w:rPr>
+          <w:lang w:val="en-US"/>
+        </w:rPr>
+        <w:t xml:space="preserve"> (cmartinez@vichara.com)</w:t>
+      </w:r>
+    </w:p>
+    <w:p>
+      <w:pPr>
         <w:pStyle w:val="Heading1"/>
         <w:rPr>
           <w:lang w:val="en-US"/>
@@ -41,7 +67,13 @@
         <w:rPr>
           <w:lang w:val="en-US"/>
         </w:rPr>
-        <w:t>Brief explanation about the exposed collections</w:t>
+        <w:t xml:space="preserve">Brief explanation about the </w:t>
+      </w:r>
+      <w:r>
+        <w:rPr>
+          <w:lang w:val="en-US"/>
+        </w:rPr>
+        <w:t>covered scenarios</w:t>
       </w:r>
     </w:p>
     <w:p>
@@ -409,6 +441,26 @@
     </w:p>
     <w:p>
       <w:pPr>
+        <w:jc w:val="left"/>
+        <w:rPr>
+          <w:rFonts w:asciiTheme="majorHAnsi" w:eastAsiaTheme="majorEastAsia" w:hAnsiTheme="majorHAnsi" w:cstheme="majorBidi"/>
+          <w:b/>
+          <w:bCs/>
+          <w:color w:val="365F91" w:themeColor="accent1" w:themeShade="BF"/>
+          <w:sz w:val="28"/>
+          <w:szCs w:val="28"/>
+          <w:lang w:val="en-US"/>
+        </w:rPr>
+      </w:pPr>
+      <w:r>
+        <w:rPr>
+          <w:lang w:val="en-US"/>
+        </w:rPr>
+        <w:br w:type="page"/>
+      </w:r>
+    </w:p>
+    <w:p>
+      <w:pPr>
         <w:pStyle w:val="Heading1"/>
         <w:rPr>
           <w:lang w:val="en-US"/>
@@ -418,52 +470,20 @@
         <w:rPr>
           <w:lang w:val="en-US"/>
         </w:rPr>
-        <w:t>Exposed collections</w:t>
-      </w:r>
-    </w:p>
-    <w:p>
-      <w:pPr>
-        <w:rPr>
-          <w:lang w:val="en-US"/>
-        </w:rPr>
-      </w:pPr>
-      <w:r>
-        <w:rPr>
-          <w:lang w:val="en-US"/>
-        </w:rPr>
-        <w:t>At any time there are some exposed collections related to the previous ended bid window. These collections are: Users, loans and bids.</w:t>
-      </w:r>
-      <w:r>
-        <w:rPr>
-          <w:lang w:val="en-US"/>
-        </w:rPr>
-        <w:t xml:space="preserve"> A HTTP GET request to the given URL will have as response a </w:t>
-      </w:r>
-      <w:proofErr w:type="spellStart"/>
-      <w:r>
-        <w:rPr>
-          <w:lang w:val="en-US"/>
-        </w:rPr>
-        <w:t>json</w:t>
-      </w:r>
-      <w:proofErr w:type="spellEnd"/>
-      <w:r>
-        <w:rPr>
-          <w:lang w:val="en-US"/>
-        </w:rPr>
-        <w:t xml:space="preserve"> object with the entities as properties, using as key the entity ID, and as value the actual entity with the </w:t>
-      </w:r>
-      <w:r>
-        <w:rPr>
-          <w:lang w:val="en-US"/>
-        </w:rPr>
-        <w:t>fields</w:t>
-      </w:r>
-      <w:r>
-        <w:rPr>
-          <w:lang w:val="en-US"/>
-        </w:rPr>
-        <w:t xml:space="preserve"> specified in each entity response structure</w:t>
+        <w:lastRenderedPageBreak/>
+        <w:t>Specification of the API</w:t>
+      </w:r>
+      <w:r>
+        <w:rPr>
+          <w:lang w:val="en-US"/>
+        </w:rPr>
+        <w:t xml:space="preserve"> </w:t>
+      </w:r>
+      <w:r>
+        <w:rPr>
+          <w:lang w:val="en-US"/>
+        </w:rPr>
+        <w:t>exchange files</w:t>
       </w:r>
     </w:p>
     <w:p>
@@ -477,7 +497,40 @@
         <w:rPr>
           <w:lang w:val="en-US"/>
         </w:rPr>
-        <w:t>Users</w:t>
+        <w:t xml:space="preserve">Allocation engine </w:t>
+      </w:r>
+      <w:r>
+        <w:rPr>
+          <w:lang w:val="en-US"/>
+        </w:rPr>
+        <w:t>configuration parameters</w:t>
+      </w:r>
+    </w:p>
+    <w:p>
+      <w:pPr>
+        <w:rPr>
+          <w:lang w:val="en-US"/>
+        </w:rPr>
+      </w:pPr>
+      <w:r>
+        <w:rPr>
+          <w:lang w:val="en-US"/>
+        </w:rPr>
+        <w:t>There are some global parameters that might be configured to change the behavior or results of the allocation engine. Those parameters are specified on the following file</w:t>
+      </w:r>
+    </w:p>
+    <w:p>
+      <w:pPr>
+        <w:pStyle w:val="Heading3"/>
+        <w:rPr>
+          <w:lang w:val="en-US"/>
+        </w:rPr>
+      </w:pPr>
+      <w:r>
+        <w:rPr>
+          <w:lang w:val="en-US"/>
+        </w:rPr>
+        <w:t>Configuration</w:t>
       </w:r>
     </w:p>
     <w:p>
@@ -516,8 +569,16 @@
         <w:rPr>
           <w:lang w:val="en-US"/>
         </w:rPr>
-        <w:t>/users</w:t>
-      </w:r>
+        <w:t>/</w:t>
+      </w:r>
+      <w:proofErr w:type="spellStart"/>
+      <w:r>
+        <w:rPr>
+          <w:lang w:val="en-US"/>
+        </w:rPr>
+        <w:t>config</w:t>
+      </w:r>
+      <w:proofErr w:type="spellEnd"/>
     </w:p>
     <w:p>
       <w:pPr>
@@ -542,31 +603,13 @@
         <w:rPr>
           <w:lang w:val="en-US"/>
         </w:rPr>
-        <w:t xml:space="preserve"> Lists all the </w:t>
-      </w:r>
-      <w:r>
-        <w:rPr>
-          <w:lang w:val="en-US"/>
-        </w:rPr>
-        <w:t>users who</w:t>
-      </w:r>
-      <w:r>
-        <w:rPr>
-          <w:lang w:val="en-US"/>
-        </w:rPr>
-        <w:t xml:space="preserve"> made</w:t>
-      </w:r>
-      <w:r>
-        <w:rPr>
-          <w:lang w:val="en-US"/>
-        </w:rPr>
-        <w:t xml:space="preserve"> bids</w:t>
-      </w:r>
-      <w:r>
-        <w:rPr>
-          <w:lang w:val="en-US"/>
-        </w:rPr>
-        <w:t xml:space="preserve"> during the previous bid window</w:t>
+        <w:t xml:space="preserve"> </w:t>
+      </w:r>
+      <w:r>
+        <w:rPr>
+          <w:lang w:val="en-US"/>
+        </w:rPr>
+        <w:t>Object with the allocation engine configuration parameters as properties</w:t>
       </w:r>
     </w:p>
     <w:p>
@@ -603,79 +646,29 @@
       <w:r>
         <w:t xml:space="preserve">    </w:t>
       </w:r>
-      <w:proofErr w:type="spellStart"/>
-      <w:proofErr w:type="gramStart"/>
-      <w:r>
-        <w:t>userId</w:t>
-      </w:r>
-      <w:proofErr w:type="spellEnd"/>
-      <w:r>
-        <w:t xml:space="preserve"> :</w:t>
-      </w:r>
-      <w:proofErr w:type="gramEnd"/>
-      <w:r>
-        <w:t xml:space="preserve"> { </w:t>
-      </w:r>
-    </w:p>
-    <w:p>
-      <w:pPr>
-        <w:pStyle w:val="Code"/>
-      </w:pPr>
-      <w:r>
-        <w:t xml:space="preserve">        </w:t>
-      </w:r>
-      <w:proofErr w:type="spellStart"/>
-      <w:proofErr w:type="gramStart"/>
-      <w:r>
-        <w:t>userId</w:t>
-      </w:r>
-      <w:proofErr w:type="spellEnd"/>
-      <w:r>
-        <w:t xml:space="preserve"> :</w:t>
-      </w:r>
-      <w:proofErr w:type="gramEnd"/>
-      <w:r>
-        <w:t xml:space="preserve"> string*,</w:t>
-      </w:r>
-    </w:p>
-    <w:p>
-      <w:pPr>
-        <w:pStyle w:val="Code"/>
-      </w:pPr>
-      <w:r>
-        <w:t xml:space="preserve">        </w:t>
-      </w:r>
-      <w:proofErr w:type="spellStart"/>
-      <w:proofErr w:type="gramStart"/>
-      <w:r>
-        <w:t>fundsAvailable</w:t>
-      </w:r>
-      <w:proofErr w:type="spellEnd"/>
-      <w:r>
-        <w:t xml:space="preserve"> :</w:t>
-      </w:r>
-      <w:proofErr w:type="gramEnd"/>
-      <w:r>
-        <w:t xml:space="preserve"> number</w:t>
-      </w:r>
-    </w:p>
-    <w:p>
-      <w:pPr>
-        <w:pStyle w:val="Code"/>
-      </w:pPr>
-      <w:r>
-        <w:t xml:space="preserve">    }</w:t>
-      </w:r>
-    </w:p>
-    <w:p>
-      <w:pPr>
-        <w:pStyle w:val="Code"/>
-      </w:pPr>
-      <w:r>
-        <w:t>}</w:t>
-      </w:r>
-      <w:r>
-        <w:t xml:space="preserve"> </w:t>
+      <w:r>
+        <w:t>"</w:t>
+      </w:r>
+      <w:proofErr w:type="spellStart"/>
+      <w:proofErr w:type="gramStart"/>
+      <w:r>
+        <w:t>lsSpread</w:t>
+      </w:r>
+      <w:proofErr w:type="spellEnd"/>
+      <w:proofErr w:type="gramEnd"/>
+      <w:r>
+        <w:t>"</w:t>
+      </w:r>
+      <w:r>
+        <w:t xml:space="preserve"> : number*</w:t>
+      </w:r>
+    </w:p>
+    <w:p>
+      <w:pPr>
+        <w:pStyle w:val="Code"/>
+      </w:pPr>
+      <w:r>
+        <w:t xml:space="preserve">} </w:t>
       </w:r>
     </w:p>
     <w:p>
@@ -711,15 +704,21 @@
         <w:rPr>
           <w:lang w:val="en-US"/>
         </w:rPr>
-        <w:t>userId</w:t>
-      </w:r>
-      <w:proofErr w:type="spellEnd"/>
-      <w:proofErr w:type="gramEnd"/>
-      <w:r>
-        <w:rPr>
-          <w:lang w:val="en-US"/>
-        </w:rPr>
-        <w:t>: Equal to the user's email</w:t>
+        <w:t>lsSpread</w:t>
+      </w:r>
+      <w:proofErr w:type="spellEnd"/>
+      <w:proofErr w:type="gramEnd"/>
+      <w:r>
+        <w:rPr>
+          <w:lang w:val="en-US"/>
+        </w:rPr>
+        <w:t xml:space="preserve">: </w:t>
+      </w:r>
+      <w:r>
+        <w:rPr>
+          <w:lang w:val="en-US"/>
+        </w:rPr>
+        <w:t>Rate charged by Liquidity spot for funding the mortgage’s originator offered loans. It is added to the rate that the investors charge to get the rate that is charged to the mortgage originator.</w:t>
       </w:r>
     </w:p>
     <w:p>
@@ -733,8 +732,110 @@
         <w:rPr>
           <w:lang w:val="en-US"/>
         </w:rPr>
-        <w:lastRenderedPageBreak/>
-        <w:t>Loans</w:t>
+        <w:t>Allocation engine input data</w:t>
+      </w:r>
+    </w:p>
+    <w:p>
+      <w:pPr>
+        <w:rPr>
+          <w:lang w:val="en-US"/>
+        </w:rPr>
+      </w:pPr>
+      <w:r>
+        <w:rPr>
+          <w:lang w:val="en-US"/>
+        </w:rPr>
+        <w:t>At any time there are some exposed</w:t>
+      </w:r>
+      <w:r>
+        <w:rPr>
+          <w:lang w:val="en-US"/>
+        </w:rPr>
+        <w:t xml:space="preserve"> entity</w:t>
+      </w:r>
+      <w:r>
+        <w:rPr>
+          <w:lang w:val="en-US"/>
+        </w:rPr>
+        <w:t xml:space="preserve"> collections related to</w:t>
+      </w:r>
+      <w:r>
+        <w:rPr>
+          <w:lang w:val="en-US"/>
+        </w:rPr>
+        <w:t xml:space="preserve"> the previous ended bid window, intended to be used as input data for the allocation processing engine. </w:t>
+      </w:r>
+    </w:p>
+    <w:p>
+      <w:pPr>
+        <w:rPr>
+          <w:lang w:val="en-US"/>
+        </w:rPr>
+      </w:pPr>
+      <w:r>
+        <w:rPr>
+          <w:lang w:val="en-US"/>
+        </w:rPr>
+        <w:t>These collections are: Users, loans and bids.</w:t>
+      </w:r>
+      <w:r>
+        <w:rPr>
+          <w:lang w:val="en-US"/>
+        </w:rPr>
+        <w:t xml:space="preserve"> </w:t>
+      </w:r>
+    </w:p>
+    <w:p>
+      <w:pPr>
+        <w:rPr>
+          <w:lang w:val="en-US"/>
+        </w:rPr>
+      </w:pPr>
+      <w:r>
+        <w:rPr>
+          <w:lang w:val="en-US"/>
+        </w:rPr>
+        <w:t xml:space="preserve">A HTTP GET request to the given URL will have as response a </w:t>
+      </w:r>
+      <w:proofErr w:type="spellStart"/>
+      <w:r>
+        <w:rPr>
+          <w:lang w:val="en-US"/>
+        </w:rPr>
+        <w:t>json</w:t>
+      </w:r>
+      <w:proofErr w:type="spellEnd"/>
+      <w:r>
+        <w:rPr>
+          <w:lang w:val="en-US"/>
+        </w:rPr>
+        <w:t xml:space="preserve"> object with the entities as properties, using as key the entity ID, and as value the actual entity with the </w:t>
+      </w:r>
+      <w:r>
+        <w:rPr>
+          <w:lang w:val="en-US"/>
+        </w:rPr>
+        <w:t>fields</w:t>
+      </w:r>
+      <w:r>
+        <w:rPr>
+          <w:lang w:val="en-US"/>
+        </w:rPr>
+        <w:t xml:space="preserve"> specified in each entity response structure</w:t>
+      </w:r>
+    </w:p>
+    <w:p>
+      <w:pPr>
+        <w:pStyle w:val="Heading3"/>
+        <w:rPr>
+          <w:lang w:val="en-US"/>
+        </w:rPr>
+      </w:pPr>
+      <w:r>
+        <w:rPr>
+          <w:lang w:val="en-US"/>
+        </w:rPr>
+        <w:t>Users</w:t>
       </w:r>
     </w:p>
     <w:p>
@@ -773,13 +874,7 @@
         <w:rPr>
           <w:lang w:val="en-US"/>
         </w:rPr>
-        <w:t>/</w:t>
-      </w:r>
-      <w:r>
-        <w:rPr>
-          <w:lang w:val="en-US"/>
-        </w:rPr>
-        <w:t>loans</w:t>
+        <w:t>/users</w:t>
       </w:r>
     </w:p>
     <w:p>
@@ -790,39 +885,46 @@
           <w:numId w:val="3"/>
         </w:numPr>
         <w:rPr>
-          <w:lang w:val="en-US"/>
-        </w:rPr>
-      </w:pPr>
-      <w:r>
-        <w:rPr>
           <w:rStyle w:val="Strong"/>
           <w:lang w:val="en-US"/>
         </w:rPr>
+      </w:pPr>
+      <w:r>
+        <w:rPr>
+          <w:rStyle w:val="Strong"/>
+          <w:lang w:val="en-US"/>
+        </w:rPr>
         <w:t>Description:</w:t>
       </w:r>
       <w:r>
         <w:rPr>
           <w:lang w:val="en-US"/>
         </w:rPr>
-        <w:t xml:space="preserve"> </w:t>
-      </w:r>
-      <w:r>
-        <w:rPr>
-          <w:lang w:val="en-US"/>
-        </w:rPr>
-        <w:t xml:space="preserve">Lists all the </w:t>
-      </w:r>
-      <w:r>
-        <w:rPr>
-          <w:lang w:val="en-US"/>
-        </w:rPr>
-        <w:t>loan</w:t>
-      </w:r>
-      <w:r>
-        <w:rPr>
-          <w:lang w:val="en-US"/>
-        </w:rPr>
-        <w:t>s bided during the previous bid window</w:t>
+        <w:t xml:space="preserve"> Lists all the </w:t>
+      </w:r>
+      <w:r>
+        <w:rPr>
+          <w:lang w:val="en-US"/>
+        </w:rPr>
+        <w:t>users who</w:t>
+      </w:r>
+      <w:r>
+        <w:rPr>
+          <w:lang w:val="en-US"/>
+        </w:rPr>
+        <w:t xml:space="preserve"> made</w:t>
+      </w:r>
+      <w:r>
+        <w:rPr>
+          <w:lang w:val="en-US"/>
+        </w:rPr>
+        <w:t xml:space="preserve"> bids</w:t>
+      </w:r>
+      <w:r>
+        <w:rPr>
+          <w:lang w:val="en-US"/>
+        </w:rPr>
+        <w:t xml:space="preserve"> during the previous bid window</w:t>
       </w:r>
     </w:p>
     <w:p>
@@ -862,7 +964,7 @@
       <w:proofErr w:type="spellStart"/>
       <w:proofErr w:type="gramStart"/>
       <w:r>
-        <w:t>loanId</w:t>
+        <w:t>userId</w:t>
       </w:r>
       <w:proofErr w:type="spellEnd"/>
       <w:r>
@@ -883,7 +985,7 @@
       <w:proofErr w:type="spellStart"/>
       <w:proofErr w:type="gramStart"/>
       <w:r>
-        <w:t>loanId</w:t>
+        <w:t>userId</w:t>
       </w:r>
       <w:proofErr w:type="spellEnd"/>
       <w:r>
@@ -904,13 +1006,7 @@
       <w:proofErr w:type="spellStart"/>
       <w:proofErr w:type="gramStart"/>
       <w:r>
-        <w:t>mort</w:t>
-      </w:r>
-      <w:r>
-        <w:t>g</w:t>
-      </w:r>
-      <w:r>
-        <w:t>ageOriginator</w:t>
+        <w:t>fundsAvailable</w:t>
       </w:r>
       <w:proofErr w:type="spellEnd"/>
       <w:r>
@@ -918,33 +1014,6 @@
       </w:r>
       <w:proofErr w:type="gramEnd"/>
       <w:r>
-        <w:t xml:space="preserve"> string</w:t>
-      </w:r>
-      <w:r>
-        <w:t>*</w:t>
-      </w:r>
-      <w:r>
-        <w:t>,</w:t>
-      </w:r>
-    </w:p>
-    <w:p>
-      <w:pPr>
-        <w:pStyle w:val="Code"/>
-      </w:pPr>
-      <w:r>
-        <w:t xml:space="preserve">        </w:t>
-      </w:r>
-      <w:proofErr w:type="spellStart"/>
-      <w:proofErr w:type="gramStart"/>
-      <w:r>
-        <w:t>loanAmount</w:t>
-      </w:r>
-      <w:proofErr w:type="spellEnd"/>
-      <w:r>
-        <w:t xml:space="preserve"> :</w:t>
-      </w:r>
-      <w:proofErr w:type="gramEnd"/>
-      <w:r>
         <w:t xml:space="preserve"> number</w:t>
       </w:r>
     </w:p>
@@ -962,6 +1031,9 @@
       </w:pPr>
       <w:r>
         <w:t>}</w:t>
+      </w:r>
+      <w:r>
+        <w:t xml:space="preserve"> </w:t>
       </w:r>
     </w:p>
     <w:p>
@@ -997,9 +1069,295 @@
         <w:rPr>
           <w:lang w:val="en-US"/>
         </w:rPr>
+        <w:t>userId</w:t>
+      </w:r>
+      <w:proofErr w:type="spellEnd"/>
+      <w:proofErr w:type="gramEnd"/>
+      <w:r>
+        <w:rPr>
+          <w:lang w:val="en-US"/>
+        </w:rPr>
+        <w:t>: Equal to the user's email</w:t>
+      </w:r>
+    </w:p>
+    <w:p>
+      <w:pPr>
+        <w:pStyle w:val="Heading3"/>
+        <w:rPr>
+          <w:lang w:val="en-US"/>
+        </w:rPr>
+      </w:pPr>
+      <w:r>
+        <w:rPr>
+          <w:lang w:val="en-US"/>
+        </w:rPr>
+        <w:lastRenderedPageBreak/>
+        <w:t>Loans</w:t>
+      </w:r>
+    </w:p>
+    <w:p>
+      <w:pPr>
+        <w:pStyle w:val="ListParagraph"/>
+        <w:numPr>
+          <w:ilvl w:val="0"/>
+          <w:numId w:val="3"/>
+        </w:numPr>
+        <w:rPr>
+          <w:lang w:val="en-US"/>
+        </w:rPr>
+      </w:pPr>
+      <w:r>
+        <w:rPr>
+          <w:rStyle w:val="Strong"/>
+          <w:lang w:val="en-US"/>
+        </w:rPr>
+        <w:t>Location:</w:t>
+      </w:r>
+      <w:r>
+        <w:rPr>
+          <w:lang w:val="en-US"/>
+        </w:rPr>
+        <w:t xml:space="preserve"> /</w:t>
+      </w:r>
+      <w:proofErr w:type="spellStart"/>
+      <w:r>
+        <w:rPr>
+          <w:lang w:val="en-US"/>
+        </w:rPr>
+        <w:t>bidWindow</w:t>
+      </w:r>
+      <w:proofErr w:type="spellEnd"/>
+      <w:r>
+        <w:rPr>
+          <w:lang w:val="en-US"/>
+        </w:rPr>
+        <w:t>/</w:t>
+      </w:r>
+      <w:r>
+        <w:rPr>
+          <w:lang w:val="en-US"/>
+        </w:rPr>
+        <w:t>loans</w:t>
+      </w:r>
+    </w:p>
+    <w:p>
+      <w:pPr>
+        <w:pStyle w:val="ListParagraph"/>
+        <w:numPr>
+          <w:ilvl w:val="0"/>
+          <w:numId w:val="3"/>
+        </w:numPr>
+        <w:rPr>
+          <w:lang w:val="en-US"/>
+        </w:rPr>
+      </w:pPr>
+      <w:r>
+        <w:rPr>
+          <w:rStyle w:val="Strong"/>
+          <w:lang w:val="en-US"/>
+        </w:rPr>
+        <w:t>Description:</w:t>
+      </w:r>
+      <w:r>
+        <w:rPr>
+          <w:lang w:val="en-US"/>
+        </w:rPr>
+        <w:t xml:space="preserve"> </w:t>
+      </w:r>
+      <w:r>
+        <w:rPr>
+          <w:lang w:val="en-US"/>
+        </w:rPr>
+        <w:t xml:space="preserve">Lists all the </w:t>
+      </w:r>
+      <w:r>
+        <w:rPr>
+          <w:lang w:val="en-US"/>
+        </w:rPr>
+        <w:t>loan</w:t>
+      </w:r>
+      <w:r>
+        <w:rPr>
+          <w:lang w:val="en-US"/>
+        </w:rPr>
+        <w:t>s bided during the previous bid window</w:t>
+      </w:r>
+    </w:p>
+    <w:p>
+      <w:pPr>
+        <w:pStyle w:val="ListParagraph"/>
+        <w:numPr>
+          <w:ilvl w:val="0"/>
+          <w:numId w:val="3"/>
+        </w:numPr>
+        <w:rPr>
+          <w:lang w:val="en-US"/>
+        </w:rPr>
+      </w:pPr>
+      <w:r>
+        <w:rPr>
+          <w:rStyle w:val="Strong"/>
+          <w:lang w:val="en-US"/>
+        </w:rPr>
+        <w:t>Response structure:</w:t>
+      </w:r>
+    </w:p>
+    <w:p>
+      <w:pPr>
+        <w:pStyle w:val="Code"/>
+      </w:pPr>
+      <w:r>
+        <w:t>{</w:t>
+      </w:r>
+    </w:p>
+    <w:p>
+      <w:pPr>
+        <w:pStyle w:val="Code"/>
+      </w:pPr>
+      <w:r>
+        <w:t xml:space="preserve">    </w:t>
+      </w:r>
+      <w:proofErr w:type="spellStart"/>
+      <w:proofErr w:type="gramStart"/>
+      <w:r>
         <w:t>loanId</w:t>
       </w:r>
       <w:proofErr w:type="spellEnd"/>
+      <w:r>
+        <w:t xml:space="preserve"> :</w:t>
+      </w:r>
+      <w:proofErr w:type="gramEnd"/>
+      <w:r>
+        <w:t xml:space="preserve"> { </w:t>
+      </w:r>
+    </w:p>
+    <w:p>
+      <w:pPr>
+        <w:pStyle w:val="Code"/>
+      </w:pPr>
+      <w:r>
+        <w:t xml:space="preserve">        </w:t>
+      </w:r>
+      <w:proofErr w:type="spellStart"/>
+      <w:proofErr w:type="gramStart"/>
+      <w:r>
+        <w:t>loanId</w:t>
+      </w:r>
+      <w:proofErr w:type="spellEnd"/>
+      <w:r>
+        <w:t xml:space="preserve"> :</w:t>
+      </w:r>
+      <w:proofErr w:type="gramEnd"/>
+      <w:r>
+        <w:t xml:space="preserve"> string*,</w:t>
+      </w:r>
+    </w:p>
+    <w:p>
+      <w:pPr>
+        <w:pStyle w:val="Code"/>
+      </w:pPr>
+      <w:r>
+        <w:t xml:space="preserve">        </w:t>
+      </w:r>
+      <w:proofErr w:type="spellStart"/>
+      <w:proofErr w:type="gramStart"/>
+      <w:r>
+        <w:t>mort</w:t>
+      </w:r>
+      <w:r>
+        <w:t>g</w:t>
+      </w:r>
+      <w:r>
+        <w:t>ageOriginator</w:t>
+      </w:r>
+      <w:proofErr w:type="spellEnd"/>
+      <w:r>
+        <w:t xml:space="preserve"> :</w:t>
+      </w:r>
+      <w:proofErr w:type="gramEnd"/>
+      <w:r>
+        <w:t xml:space="preserve"> string</w:t>
+      </w:r>
+      <w:r>
+        <w:t>*</w:t>
+      </w:r>
+      <w:r>
+        <w:t>,</w:t>
+      </w:r>
+    </w:p>
+    <w:p>
+      <w:pPr>
+        <w:pStyle w:val="Code"/>
+      </w:pPr>
+      <w:r>
+        <w:t xml:space="preserve">        </w:t>
+      </w:r>
+      <w:proofErr w:type="spellStart"/>
+      <w:proofErr w:type="gramStart"/>
+      <w:r>
+        <w:t>loanAmount</w:t>
+      </w:r>
+      <w:proofErr w:type="spellEnd"/>
+      <w:r>
+        <w:t xml:space="preserve"> :</w:t>
+      </w:r>
+      <w:proofErr w:type="gramEnd"/>
+      <w:r>
+        <w:t xml:space="preserve"> number</w:t>
+      </w:r>
+    </w:p>
+    <w:p>
+      <w:pPr>
+        <w:pStyle w:val="Code"/>
+      </w:pPr>
+      <w:r>
+        <w:t xml:space="preserve">    }</w:t>
+      </w:r>
+    </w:p>
+    <w:p>
+      <w:pPr>
+        <w:pStyle w:val="Code"/>
+      </w:pPr>
+      <w:r>
+        <w:t>}</w:t>
+      </w:r>
+    </w:p>
+    <w:p>
+      <w:pPr>
+        <w:pStyle w:val="ListParagraph"/>
+        <w:numPr>
+          <w:ilvl w:val="0"/>
+          <w:numId w:val="3"/>
+        </w:numPr>
+        <w:rPr>
+          <w:rStyle w:val="Strong"/>
+          <w:lang w:val="en-US"/>
+        </w:rPr>
+      </w:pPr>
+      <w:r>
+        <w:rPr>
+          <w:rStyle w:val="Strong"/>
+          <w:lang w:val="en-US"/>
+        </w:rPr>
+        <w:t>* Notes on field values:</w:t>
+      </w:r>
+    </w:p>
+    <w:p>
+      <w:pPr>
+        <w:pStyle w:val="ListParagraph"/>
+        <w:rPr>
+          <w:lang w:val="en-US"/>
+        </w:rPr>
+      </w:pPr>
+      <w:proofErr w:type="spellStart"/>
+      <w:proofErr w:type="gramStart"/>
+      <w:r>
+        <w:rPr>
+          <w:lang w:val="en-US"/>
+        </w:rPr>
+        <w:t>loanId</w:t>
+      </w:r>
+      <w:proofErr w:type="spellEnd"/>
       <w:proofErr w:type="gramEnd"/>
       <w:r>
         <w:rPr>
@@ -1028,15 +1386,7 @@
         <w:rPr>
           <w:lang w:val="en-US"/>
         </w:rPr>
-        <w:t>m</w:t>
-      </w:r>
-      <w:bookmarkStart w:id="0" w:name="_GoBack"/>
-      <w:bookmarkEnd w:id="0"/>
-      <w:r>
-        <w:rPr>
-          <w:lang w:val="en-US"/>
-        </w:rPr>
-        <w:t>ort</w:t>
+        <w:t>mort</w:t>
       </w:r>
       <w:r>
         <w:rPr>
@@ -1074,7 +1424,15 @@
     </w:p>
     <w:p>
       <w:pPr>
-        <w:pStyle w:val="Heading2"/>
+        <w:pStyle w:val="Heading3"/>
+        <w:rPr>
+          <w:lang w:val="en-US"/>
+        </w:rPr>
+      </w:pPr>
+    </w:p>
+    <w:p>
+      <w:pPr>
+        <w:pStyle w:val="Heading3"/>
         <w:rPr>
           <w:lang w:val="en-US"/>
         </w:rPr>
@@ -1539,6 +1897,7 @@
         <w:rPr>
           <w:lang w:val="en-US"/>
         </w:rPr>
+        <w:lastRenderedPageBreak/>
         <w:t>bidType</w:t>
       </w:r>
       <w:proofErr w:type="spellEnd"/>
@@ -1568,182 +1927,1571 @@
         <w:rPr>
           <w:lang w:val="en-US"/>
         </w:rPr>
+        <w:t>participation</w:t>
+      </w:r>
+      <w:proofErr w:type="gramEnd"/>
+      <w:r>
+        <w:rPr>
+          <w:lang w:val="en-US"/>
+        </w:rPr>
+        <w:t>: as percentage (</w:t>
+      </w:r>
+      <w:proofErr w:type="spellStart"/>
+      <w:r>
+        <w:rPr>
+          <w:lang w:val="en-US"/>
+        </w:rPr>
+        <w:t>e.g</w:t>
+      </w:r>
+      <w:proofErr w:type="spellEnd"/>
+      <w:r>
+        <w:rPr>
+          <w:lang w:val="en-US"/>
+        </w:rPr>
+        <w:t xml:space="preserve"> 20%)</w:t>
+      </w:r>
+    </w:p>
+    <w:p>
+      <w:pPr>
+        <w:pStyle w:val="ListParagraph"/>
+        <w:rPr>
+          <w:lang w:val="en-US"/>
+        </w:rPr>
+      </w:pPr>
+      <w:proofErr w:type="spellStart"/>
+      <w:proofErr w:type="gramStart"/>
+      <w:r>
+        <w:rPr>
+          <w:lang w:val="en-US"/>
+        </w:rPr>
+        <w:t>assetSubset</w:t>
+      </w:r>
+      <w:proofErr w:type="spellEnd"/>
+      <w:proofErr w:type="gramEnd"/>
+      <w:r>
+        <w:rPr>
+          <w:lang w:val="en-US"/>
+        </w:rPr>
+        <w:t xml:space="preserve">: Valid values are </w:t>
+      </w:r>
+      <w:r>
+        <w:rPr>
+          <w:lang w:val="en-US"/>
+        </w:rPr>
+        <w:t>'</w:t>
+      </w:r>
+      <w:r>
+        <w:rPr>
+          <w:lang w:val="en-US"/>
+        </w:rPr>
+        <w:t>MO</w:t>
+      </w:r>
+      <w:r>
+        <w:rPr>
+          <w:lang w:val="en-US"/>
+        </w:rPr>
+        <w:t>' or '</w:t>
+      </w:r>
+      <w:r>
+        <w:rPr>
+          <w:lang w:val="en-US"/>
+        </w:rPr>
+        <w:t>Loan</w:t>
+      </w:r>
+      <w:r>
+        <w:rPr>
+          <w:lang w:val="en-US"/>
+        </w:rPr>
+        <w:t>'</w:t>
+      </w:r>
+      <w:r>
+        <w:rPr>
+          <w:lang w:val="en-US"/>
+        </w:rPr>
+        <w:t xml:space="preserve"> </w:t>
+      </w:r>
+    </w:p>
+    <w:p>
+      <w:pPr>
+        <w:pStyle w:val="ListParagraph"/>
+        <w:rPr>
+          <w:lang w:val="en-US"/>
+        </w:rPr>
+      </w:pPr>
+      <w:proofErr w:type="spellStart"/>
+      <w:proofErr w:type="gramStart"/>
+      <w:r>
+        <w:rPr>
+          <w:lang w:val="en-US"/>
+        </w:rPr>
+        <w:t>orderType</w:t>
+      </w:r>
+      <w:proofErr w:type="spellEnd"/>
+      <w:proofErr w:type="gramEnd"/>
+      <w:r>
+        <w:rPr>
+          <w:lang w:val="en-US"/>
+        </w:rPr>
+        <w:t>: Valid values are 'Competitive' or 'Noncompetitive'</w:t>
+      </w:r>
+    </w:p>
+    <w:p>
+      <w:pPr>
+        <w:pStyle w:val="ListParagraph"/>
+        <w:rPr>
+          <w:lang w:val="en-US"/>
+        </w:rPr>
+      </w:pPr>
+      <w:proofErr w:type="spellStart"/>
+      <w:proofErr w:type="gramStart"/>
+      <w:r>
+        <w:rPr>
+          <w:lang w:val="en-US"/>
+        </w:rPr>
+        <w:t>bidRate</w:t>
+      </w:r>
+      <w:proofErr w:type="spellEnd"/>
+      <w:proofErr w:type="gramEnd"/>
+      <w:r>
+        <w:rPr>
+          <w:lang w:val="en-US"/>
+        </w:rPr>
+        <w:t>: as a return (</w:t>
+      </w:r>
+      <w:proofErr w:type="spellStart"/>
+      <w:r>
+        <w:rPr>
+          <w:lang w:val="en-US"/>
+        </w:rPr>
+        <w:t>e.g</w:t>
+      </w:r>
+      <w:proofErr w:type="spellEnd"/>
+      <w:r>
+        <w:rPr>
+          <w:lang w:val="en-US"/>
+        </w:rPr>
+        <w:t xml:space="preserve"> 3%)</w:t>
+      </w:r>
+      <w:r>
+        <w:rPr>
+          <w:lang w:val="en-US"/>
+        </w:rPr>
+        <w:t>, available only for ‘Competitive’ order type</w:t>
+      </w:r>
+    </w:p>
+    <w:p>
+      <w:pPr>
+        <w:pStyle w:val="ListParagraph"/>
+        <w:rPr>
+          <w:lang w:val="en-US"/>
+        </w:rPr>
+      </w:pPr>
+      <w:proofErr w:type="spellStart"/>
+      <w:proofErr w:type="gramStart"/>
+      <w:r>
+        <w:rPr>
+          <w:lang w:val="en-US"/>
+        </w:rPr>
+        <w:t>orderTiming</w:t>
+      </w:r>
+      <w:proofErr w:type="spellEnd"/>
+      <w:proofErr w:type="gramEnd"/>
+      <w:r>
+        <w:rPr>
+          <w:lang w:val="en-US"/>
+        </w:rPr>
+        <w:t>: Valid values are 'Auto' or 'Day Trade'</w:t>
+      </w:r>
+    </w:p>
+    <w:p>
+      <w:pPr>
+        <w:pStyle w:val="ListParagraph"/>
+        <w:rPr>
+          <w:lang w:val="en-US"/>
+        </w:rPr>
+      </w:pPr>
+    </w:p>
+    <w:p>
+      <w:pPr>
+        <w:jc w:val="left"/>
+        <w:rPr>
+          <w:lang w:val="en-US"/>
+        </w:rPr>
+      </w:pPr>
+      <w:r>
+        <w:rPr>
+          <w:lang w:val="en-US"/>
+        </w:rPr>
+        <w:br w:type="page"/>
+      </w:r>
+    </w:p>
+    <w:p>
+      <w:pPr>
+        <w:pStyle w:val="Heading2"/>
+        <w:rPr>
+          <w:lang w:val="en-US"/>
+        </w:rPr>
+      </w:pPr>
+      <w:r>
+        <w:rPr>
+          <w:lang w:val="en-US"/>
+        </w:rPr>
         <w:lastRenderedPageBreak/>
-        <w:t>participation</w:t>
-      </w:r>
-      <w:proofErr w:type="gramEnd"/>
-      <w:r>
-        <w:rPr>
-          <w:lang w:val="en-US"/>
-        </w:rPr>
-        <w:t>: as percentage (</w:t>
-      </w:r>
-      <w:proofErr w:type="spellStart"/>
-      <w:r>
-        <w:rPr>
-          <w:lang w:val="en-US"/>
-        </w:rPr>
-        <w:t>e.g</w:t>
-      </w:r>
-      <w:proofErr w:type="spellEnd"/>
-      <w:r>
-        <w:rPr>
-          <w:lang w:val="en-US"/>
-        </w:rPr>
-        <w:t xml:space="preserve"> 20%)</w:t>
-      </w:r>
-    </w:p>
-    <w:p>
-      <w:pPr>
-        <w:pStyle w:val="ListParagraph"/>
-        <w:rPr>
-          <w:lang w:val="en-US"/>
-        </w:rPr>
-      </w:pPr>
-      <w:proofErr w:type="spellStart"/>
-      <w:proofErr w:type="gramStart"/>
-      <w:r>
-        <w:rPr>
-          <w:lang w:val="en-US"/>
-        </w:rPr>
-        <w:t>assetSubset</w:t>
-      </w:r>
-      <w:proofErr w:type="spellEnd"/>
-      <w:proofErr w:type="gramEnd"/>
-      <w:r>
-        <w:rPr>
-          <w:lang w:val="en-US"/>
-        </w:rPr>
-        <w:t xml:space="preserve">: Valid values are </w:t>
-      </w:r>
-      <w:r>
-        <w:rPr>
-          <w:lang w:val="en-US"/>
-        </w:rPr>
-        <w:t>'</w:t>
-      </w:r>
-      <w:r>
-        <w:rPr>
-          <w:lang w:val="en-US"/>
-        </w:rPr>
-        <w:t>MO</w:t>
-      </w:r>
-      <w:r>
-        <w:rPr>
-          <w:lang w:val="en-US"/>
-        </w:rPr>
-        <w:t>' or '</w:t>
-      </w:r>
-      <w:r>
-        <w:rPr>
-          <w:lang w:val="en-US"/>
-        </w:rPr>
-        <w:t>Loan</w:t>
-      </w:r>
-      <w:r>
-        <w:rPr>
-          <w:lang w:val="en-US"/>
-        </w:rPr>
-        <w:t>'</w:t>
-      </w:r>
-      <w:r>
-        <w:rPr>
-          <w:lang w:val="en-US"/>
-        </w:rPr>
+        <w:t>Allocation engine output data</w:t>
+      </w:r>
+    </w:p>
+    <w:p>
+      <w:pPr>
+        <w:rPr>
+          <w:lang w:val="en-US"/>
+        </w:rPr>
+      </w:pPr>
+      <w:r>
+        <w:rPr>
+          <w:lang w:val="en-US"/>
+        </w:rPr>
+        <w:t xml:space="preserve">Once the allocation engine processes the input data it produces a response with the allocation results. </w:t>
+      </w:r>
+      <w:r>
+        <w:rPr>
+          <w:lang w:val="en-US"/>
+        </w:rPr>
+        <w:t xml:space="preserve">This response will contain a </w:t>
+      </w:r>
+      <w:proofErr w:type="spellStart"/>
+      <w:r>
+        <w:rPr>
+          <w:lang w:val="en-US"/>
+        </w:rPr>
+        <w:t>json</w:t>
+      </w:r>
+      <w:proofErr w:type="spellEnd"/>
+      <w:r>
+        <w:rPr>
+          <w:lang w:val="en-US"/>
+        </w:rPr>
+        <w:t xml:space="preserve"> object with three collections (Users, loans and bids) similar to the ones used as input, but oriented to contain output relevant information, </w:t>
+      </w:r>
+      <w:r>
+        <w:rPr>
+          <w:u w:val="single"/>
+          <w:lang w:val="en-US"/>
+        </w:rPr>
+        <w:t>so each entity is not expected to have the same fields at the input and at the output</w:t>
+      </w:r>
+      <w:r>
+        <w:rPr>
+          <w:lang w:val="en-US"/>
+        </w:rPr>
+        <w:t>.</w:t>
+      </w:r>
+    </w:p>
+    <w:p>
+      <w:pPr>
+        <w:rPr>
+          <w:lang w:val="en-US"/>
+        </w:rPr>
+      </w:pPr>
+      <w:r>
+        <w:rPr>
+          <w:lang w:val="en-US"/>
+        </w:rPr>
+        <w:t>The response object will always have three properties, with values like the following description:</w:t>
+      </w:r>
+    </w:p>
+    <w:p>
+      <w:pPr>
+        <w:pStyle w:val="Code"/>
+      </w:pPr>
+      <w:r>
+        <w:t>{</w:t>
+      </w:r>
+    </w:p>
+    <w:p>
+      <w:pPr>
+        <w:pStyle w:val="Code"/>
+      </w:pPr>
+      <w:r>
+        <w:t xml:space="preserve">    </w:t>
+      </w:r>
+      <w:r>
+        <w:t>"</w:t>
+      </w:r>
+      <w:proofErr w:type="gramStart"/>
+      <w:r>
+        <w:t>users</w:t>
+      </w:r>
+      <w:proofErr w:type="gramEnd"/>
+      <w:r>
+        <w:t>"</w:t>
+      </w:r>
+      <w:r>
         <w:t xml:space="preserve"> </w:t>
       </w:r>
-    </w:p>
-    <w:p>
-      <w:pPr>
-        <w:pStyle w:val="ListParagraph"/>
-        <w:rPr>
-          <w:lang w:val="en-US"/>
-        </w:rPr>
-      </w:pPr>
-      <w:proofErr w:type="spellStart"/>
-      <w:proofErr w:type="gramStart"/>
-      <w:r>
-        <w:rPr>
-          <w:lang w:val="en-US"/>
-        </w:rPr>
-        <w:t>orderType</w:t>
-      </w:r>
-      <w:proofErr w:type="spellEnd"/>
-      <w:proofErr w:type="gramEnd"/>
-      <w:r>
-        <w:rPr>
-          <w:lang w:val="en-US"/>
-        </w:rPr>
-        <w:t>: Valid values are 'Competitive' or 'Noncompetitive'</w:t>
-      </w:r>
-    </w:p>
-    <w:p>
-      <w:pPr>
-        <w:pStyle w:val="ListParagraph"/>
-        <w:rPr>
-          <w:lang w:val="en-US"/>
-        </w:rPr>
-      </w:pPr>
-      <w:proofErr w:type="spellStart"/>
-      <w:proofErr w:type="gramStart"/>
-      <w:r>
-        <w:rPr>
-          <w:lang w:val="en-US"/>
-        </w:rPr>
-        <w:t>bidRate</w:t>
-      </w:r>
-      <w:proofErr w:type="spellEnd"/>
-      <w:proofErr w:type="gramEnd"/>
-      <w:r>
-        <w:rPr>
-          <w:lang w:val="en-US"/>
-        </w:rPr>
-        <w:t>: as a return (</w:t>
-      </w:r>
-      <w:proofErr w:type="spellStart"/>
-      <w:r>
-        <w:rPr>
-          <w:lang w:val="en-US"/>
-        </w:rPr>
-        <w:t>e.g</w:t>
-      </w:r>
-      <w:proofErr w:type="spellEnd"/>
-      <w:r>
-        <w:rPr>
-          <w:lang w:val="en-US"/>
-        </w:rPr>
-        <w:t xml:space="preserve"> 3%)</w:t>
-      </w:r>
-      <w:r>
-        <w:rPr>
-          <w:lang w:val="en-US"/>
-        </w:rPr>
-        <w:t>, available only for ‘Competitive’ order type</w:t>
-      </w:r>
-    </w:p>
-    <w:p>
-      <w:pPr>
-        <w:pStyle w:val="ListParagraph"/>
-        <w:rPr>
-          <w:lang w:val="en-US"/>
-        </w:rPr>
-      </w:pPr>
-      <w:proofErr w:type="spellStart"/>
-      <w:proofErr w:type="gramStart"/>
-      <w:r>
-        <w:rPr>
-          <w:lang w:val="en-US"/>
-        </w:rPr>
-        <w:t>orderTiming</w:t>
-      </w:r>
-      <w:proofErr w:type="spellEnd"/>
-      <w:proofErr w:type="gramEnd"/>
-      <w:r>
-        <w:rPr>
-          <w:lang w:val="en-US"/>
-        </w:rPr>
-        <w:t>: Valid values are 'Auto' or 'Day Trade'</w:t>
-      </w:r>
+      <w:r>
+        <w:t>: {...},</w:t>
+      </w:r>
+    </w:p>
+    <w:p>
+      <w:pPr>
+        <w:pStyle w:val="Code"/>
+      </w:pPr>
+      <w:r>
+        <w:t xml:space="preserve">    </w:t>
+      </w:r>
+      <w:r>
+        <w:t>"</w:t>
+      </w:r>
+      <w:proofErr w:type="gramStart"/>
+      <w:r>
+        <w:t>loans</w:t>
+      </w:r>
+      <w:proofErr w:type="gramEnd"/>
+      <w:r>
+        <w:t>"</w:t>
+      </w:r>
+      <w:r>
+        <w:t xml:space="preserve"> </w:t>
+      </w:r>
+      <w:r>
+        <w:t>: {...},</w:t>
+      </w:r>
+    </w:p>
+    <w:p>
+      <w:pPr>
+        <w:pStyle w:val="Code"/>
+      </w:pPr>
+      <w:r>
+        <w:t xml:space="preserve">    </w:t>
+      </w:r>
+      <w:r>
+        <w:t>"</w:t>
+      </w:r>
+      <w:proofErr w:type="gramStart"/>
+      <w:r>
+        <w:t>bids</w:t>
+      </w:r>
+      <w:proofErr w:type="gramEnd"/>
+      <w:r>
+        <w:t>"</w:t>
+      </w:r>
+      <w:r>
+        <w:t xml:space="preserve"> </w:t>
+      </w:r>
+      <w:r>
+        <w:t>: {...}</w:t>
+      </w:r>
+    </w:p>
+    <w:p>
+      <w:pPr>
+        <w:pStyle w:val="Code"/>
+      </w:pPr>
+      <w:r>
+        <w:t>}</w:t>
+      </w:r>
+    </w:p>
+    <w:p>
+      <w:pPr>
+        <w:pStyle w:val="Heading3"/>
+      </w:pPr>
+      <w:proofErr w:type="spellStart"/>
+      <w:r>
+        <w:t>Users</w:t>
+      </w:r>
+      <w:proofErr w:type="spellEnd"/>
+    </w:p>
+    <w:p>
+      <w:pPr>
+        <w:pStyle w:val="ListParagraph"/>
+        <w:numPr>
+          <w:ilvl w:val="0"/>
+          <w:numId w:val="3"/>
+        </w:numPr>
+        <w:rPr>
+          <w:lang w:val="en-US"/>
+        </w:rPr>
+      </w:pPr>
+      <w:r>
+        <w:rPr>
+          <w:rStyle w:val="Strong"/>
+          <w:lang w:val="en-US"/>
+        </w:rPr>
+        <w:t>Location:</w:t>
+      </w:r>
+      <w:r>
+        <w:rPr>
+          <w:lang w:val="en-US"/>
+        </w:rPr>
+        <w:t xml:space="preserve"> </w:t>
+      </w:r>
+      <w:r>
+        <w:rPr>
+          <w:lang w:val="en-US"/>
+        </w:rPr>
+        <w:t>users property of the response object</w:t>
+      </w:r>
+    </w:p>
+    <w:p>
+      <w:pPr>
+        <w:pStyle w:val="ListParagraph"/>
+        <w:numPr>
+          <w:ilvl w:val="0"/>
+          <w:numId w:val="3"/>
+        </w:numPr>
+        <w:rPr>
+          <w:lang w:val="en-US"/>
+        </w:rPr>
+      </w:pPr>
+      <w:r>
+        <w:rPr>
+          <w:rStyle w:val="Strong"/>
+          <w:lang w:val="en-US"/>
+        </w:rPr>
+        <w:t>Description:</w:t>
+      </w:r>
+      <w:r>
+        <w:rPr>
+          <w:lang w:val="en-US"/>
+        </w:rPr>
+        <w:t xml:space="preserve"> Lists all the </w:t>
+      </w:r>
+      <w:r>
+        <w:rPr>
+          <w:lang w:val="en-US"/>
+        </w:rPr>
+        <w:t>users that made bids the previous bid windows and their affected properties after the allocation process</w:t>
+      </w:r>
+    </w:p>
+    <w:p>
+      <w:pPr>
+        <w:pStyle w:val="ListParagraph"/>
+        <w:numPr>
+          <w:ilvl w:val="0"/>
+          <w:numId w:val="3"/>
+        </w:numPr>
+        <w:rPr>
+          <w:lang w:val="en-US"/>
+        </w:rPr>
+      </w:pPr>
+      <w:r>
+        <w:rPr>
+          <w:rStyle w:val="Strong"/>
+          <w:lang w:val="en-US"/>
+        </w:rPr>
+        <w:t>Response structure:</w:t>
+      </w:r>
+    </w:p>
+    <w:p>
+      <w:pPr>
+        <w:pStyle w:val="Code"/>
+      </w:pPr>
+      <w:r>
+        <w:t>{</w:t>
+      </w:r>
+    </w:p>
+    <w:p>
+      <w:pPr>
+        <w:pStyle w:val="Code"/>
+      </w:pPr>
+      <w:r>
+        <w:t xml:space="preserve">    </w:t>
+      </w:r>
+      <w:r>
+        <w:t>"</w:t>
+      </w:r>
+      <w:proofErr w:type="gramStart"/>
+      <w:r>
+        <w:t>users</w:t>
+      </w:r>
+      <w:proofErr w:type="gramEnd"/>
+      <w:r>
+        <w:t>"</w:t>
+      </w:r>
+      <w:r>
+        <w:t xml:space="preserve"> </w:t>
+      </w:r>
+      <w:r>
+        <w:t>: {</w:t>
+      </w:r>
+    </w:p>
+    <w:p>
+      <w:pPr>
+        <w:pStyle w:val="Code"/>
+      </w:pPr>
+      <w:r>
+        <w:t xml:space="preserve">        "</w:t>
+      </w:r>
+      <w:proofErr w:type="spellStart"/>
+      <w:proofErr w:type="gramStart"/>
+      <w:r>
+        <w:t>userId</w:t>
+      </w:r>
+      <w:proofErr w:type="spellEnd"/>
+      <w:proofErr w:type="gramEnd"/>
+      <w:r>
+        <w:t>"</w:t>
+      </w:r>
+      <w:r>
+        <w:t xml:space="preserve"> </w:t>
+      </w:r>
+      <w:r>
+        <w:t>: string,</w:t>
+      </w:r>
+    </w:p>
+    <w:p>
+      <w:pPr>
+        <w:pStyle w:val="Code"/>
+      </w:pPr>
+      <w:r>
+        <w:t xml:space="preserve">        "</w:t>
+      </w:r>
+      <w:proofErr w:type="spellStart"/>
+      <w:proofErr w:type="gramStart"/>
+      <w:r>
+        <w:t>fundsAvailable</w:t>
+      </w:r>
+      <w:proofErr w:type="spellEnd"/>
+      <w:proofErr w:type="gramEnd"/>
+      <w:r>
+        <w:t>"</w:t>
+      </w:r>
+      <w:r>
+        <w:t xml:space="preserve"> </w:t>
+      </w:r>
+      <w:r>
+        <w:t>: number*</w:t>
+      </w:r>
+    </w:p>
+    <w:p>
+      <w:pPr>
+        <w:pStyle w:val="Code"/>
+      </w:pPr>
+      <w:r>
+        <w:t xml:space="preserve">    },</w:t>
+      </w:r>
+    </w:p>
+    <w:p>
+      <w:pPr>
+        <w:pStyle w:val="Code"/>
+      </w:pPr>
+      <w:r>
+        <w:t xml:space="preserve">    </w:t>
+      </w:r>
+      <w:r>
+        <w:t>"</w:t>
+      </w:r>
+      <w:proofErr w:type="gramStart"/>
+      <w:r>
+        <w:t>loans</w:t>
+      </w:r>
+      <w:proofErr w:type="gramEnd"/>
+      <w:r>
+        <w:t>"</w:t>
+      </w:r>
+      <w:r>
+        <w:t xml:space="preserve"> </w:t>
+      </w:r>
+      <w:r>
+        <w:t>: {...},</w:t>
+      </w:r>
+    </w:p>
+    <w:p>
+      <w:pPr>
+        <w:pStyle w:val="Code"/>
+      </w:pPr>
+      <w:r>
+        <w:t xml:space="preserve">    </w:t>
+      </w:r>
+      <w:r>
+        <w:t>"</w:t>
+      </w:r>
+      <w:proofErr w:type="gramStart"/>
+      <w:r>
+        <w:t>bids</w:t>
+      </w:r>
+      <w:proofErr w:type="gramEnd"/>
+      <w:r>
+        <w:t>"</w:t>
+      </w:r>
+      <w:r>
+        <w:t xml:space="preserve"> </w:t>
+      </w:r>
+      <w:r>
+        <w:t>: {...}</w:t>
+      </w:r>
+    </w:p>
+    <w:p>
+      <w:pPr>
+        <w:pStyle w:val="Code"/>
+      </w:pPr>
+      <w:r>
+        <w:t>}</w:t>
+      </w:r>
+      <w:r>
+        <w:t xml:space="preserve"> </w:t>
+      </w:r>
+    </w:p>
+    <w:p>
+      <w:pPr>
+        <w:pStyle w:val="ListParagraph"/>
+        <w:numPr>
+          <w:ilvl w:val="0"/>
+          <w:numId w:val="3"/>
+        </w:numPr>
+        <w:rPr>
+          <w:rStyle w:val="Strong"/>
+          <w:lang w:val="en-US"/>
+        </w:rPr>
+      </w:pPr>
+      <w:r>
+        <w:rPr>
+          <w:rStyle w:val="Strong"/>
+          <w:lang w:val="en-US"/>
+        </w:rPr>
+        <w:t>* Notes on field values:</w:t>
+      </w:r>
+    </w:p>
+    <w:p>
+      <w:pPr>
+        <w:pStyle w:val="ListParagraph"/>
+        <w:rPr>
+          <w:lang w:val="en-US"/>
+        </w:rPr>
+      </w:pPr>
+      <w:proofErr w:type="spellStart"/>
+      <w:proofErr w:type="gramStart"/>
+      <w:r>
+        <w:rPr>
+          <w:lang w:val="en-US"/>
+        </w:rPr>
+        <w:t>fundsAvailable</w:t>
+      </w:r>
+      <w:proofErr w:type="spellEnd"/>
+      <w:proofErr w:type="gramEnd"/>
+      <w:r>
+        <w:rPr>
+          <w:lang w:val="en-US"/>
+        </w:rPr>
+        <w:t xml:space="preserve">: </w:t>
+      </w:r>
+      <w:r>
+        <w:rPr>
+          <w:lang w:val="en-US"/>
+        </w:rPr>
+        <w:t>Remaining funds</w:t>
+      </w:r>
+      <w:r>
+        <w:rPr>
+          <w:lang w:val="en-US"/>
+        </w:rPr>
+        <w:t xml:space="preserve"> for the user</w:t>
+      </w:r>
+      <w:r>
+        <w:rPr>
+          <w:lang w:val="en-US"/>
+        </w:rPr>
+        <w:t xml:space="preserve"> after discounting the amounts required to fund the won bids</w:t>
+      </w:r>
+      <w:r>
+        <w:rPr>
+          <w:lang w:val="en-US"/>
+        </w:rPr>
+        <w:t xml:space="preserve"> placed by him</w:t>
+      </w:r>
+    </w:p>
+    <w:p>
+      <w:pPr>
+        <w:pStyle w:val="Heading3"/>
+      </w:pPr>
+      <w:proofErr w:type="spellStart"/>
+      <w:r>
+        <w:t>Loans</w:t>
+      </w:r>
+      <w:proofErr w:type="spellEnd"/>
+    </w:p>
+    <w:p>
+      <w:pPr>
+        <w:pStyle w:val="ListParagraph"/>
+        <w:numPr>
+          <w:ilvl w:val="0"/>
+          <w:numId w:val="3"/>
+        </w:numPr>
+        <w:rPr>
+          <w:lang w:val="en-US"/>
+        </w:rPr>
+      </w:pPr>
+      <w:r>
+        <w:rPr>
+          <w:rStyle w:val="Strong"/>
+          <w:lang w:val="en-US"/>
+        </w:rPr>
+        <w:t>Location:</w:t>
+      </w:r>
+      <w:r>
+        <w:rPr>
+          <w:lang w:val="en-US"/>
+        </w:rPr>
+        <w:t xml:space="preserve"> </w:t>
+      </w:r>
+      <w:r>
+        <w:rPr>
+          <w:lang w:val="en-US"/>
+        </w:rPr>
+        <w:t>loans property of the response object</w:t>
+      </w:r>
+    </w:p>
+    <w:p>
+      <w:pPr>
+        <w:pStyle w:val="ListParagraph"/>
+        <w:numPr>
+          <w:ilvl w:val="0"/>
+          <w:numId w:val="3"/>
+        </w:numPr>
+        <w:rPr>
+          <w:lang w:val="en-US"/>
+        </w:rPr>
+      </w:pPr>
+      <w:r>
+        <w:rPr>
+          <w:rStyle w:val="Strong"/>
+          <w:lang w:val="en-US"/>
+        </w:rPr>
+        <w:t>Description:</w:t>
+      </w:r>
+      <w:r>
+        <w:rPr>
+          <w:lang w:val="en-US"/>
+        </w:rPr>
+        <w:t xml:space="preserve"> </w:t>
+      </w:r>
+      <w:r>
+        <w:rPr>
+          <w:lang w:val="en-US"/>
+        </w:rPr>
+        <w:t xml:space="preserve">Lists all the </w:t>
+      </w:r>
+      <w:r>
+        <w:rPr>
+          <w:lang w:val="en-US"/>
+        </w:rPr>
+        <w:t>loan</w:t>
+      </w:r>
+      <w:r>
+        <w:rPr>
+          <w:lang w:val="en-US"/>
+        </w:rPr>
+        <w:t>s bided during the previous bid window</w:t>
+      </w:r>
+    </w:p>
+    <w:p>
+      <w:pPr>
+        <w:pStyle w:val="ListParagraph"/>
+        <w:numPr>
+          <w:ilvl w:val="0"/>
+          <w:numId w:val="3"/>
+        </w:numPr>
+        <w:rPr>
+          <w:lang w:val="en-US"/>
+        </w:rPr>
+      </w:pPr>
+      <w:r>
+        <w:rPr>
+          <w:rStyle w:val="Strong"/>
+          <w:lang w:val="en-US"/>
+        </w:rPr>
+        <w:t>Response structure:</w:t>
+      </w:r>
+    </w:p>
+    <w:p>
+      <w:pPr>
+        <w:pStyle w:val="Code"/>
+      </w:pPr>
+      <w:r>
+        <w:t>{</w:t>
+      </w:r>
+    </w:p>
+    <w:p>
+      <w:pPr>
+        <w:pStyle w:val="Code"/>
+      </w:pPr>
+      <w:r>
+        <w:t xml:space="preserve">    "</w:t>
+      </w:r>
+      <w:proofErr w:type="gramStart"/>
+      <w:r>
+        <w:t>users</w:t>
+      </w:r>
+      <w:proofErr w:type="gramEnd"/>
+      <w:r>
+        <w:t>" : {...},</w:t>
+      </w:r>
+    </w:p>
+    <w:p>
+      <w:pPr>
+        <w:pStyle w:val="Code"/>
+      </w:pPr>
+      <w:r>
+        <w:t xml:space="preserve">    "</w:t>
+      </w:r>
+      <w:proofErr w:type="gramStart"/>
+      <w:r>
+        <w:t>loans</w:t>
+      </w:r>
+      <w:proofErr w:type="gramEnd"/>
+      <w:r>
+        <w:t>" : {</w:t>
+      </w:r>
+    </w:p>
+    <w:p>
+      <w:pPr>
+        <w:pStyle w:val="Code"/>
+      </w:pPr>
+      <w:r>
+        <w:t xml:space="preserve">        "</w:t>
+      </w:r>
+      <w:proofErr w:type="spellStart"/>
+      <w:proofErr w:type="gramStart"/>
+      <w:r>
+        <w:t>loanId</w:t>
+      </w:r>
+      <w:proofErr w:type="spellEnd"/>
+      <w:proofErr w:type="gramEnd"/>
+      <w:r>
+        <w:t>" : string,</w:t>
+      </w:r>
+    </w:p>
+    <w:p>
+      <w:pPr>
+        <w:pStyle w:val="Code"/>
+      </w:pPr>
+      <w:r>
+        <w:t xml:space="preserve">        "</w:t>
+      </w:r>
+      <w:proofErr w:type="gramStart"/>
+      <w:r>
+        <w:t>funded</w:t>
+      </w:r>
+      <w:proofErr w:type="gramEnd"/>
+      <w:r>
+        <w:t xml:space="preserve">" : </w:t>
+      </w:r>
+      <w:proofErr w:type="spellStart"/>
+      <w:r>
+        <w:t>boolean</w:t>
+      </w:r>
+      <w:proofErr w:type="spellEnd"/>
+      <w:r>
+        <w:t>*,</w:t>
+      </w:r>
+    </w:p>
+    <w:p>
+      <w:pPr>
+        <w:pStyle w:val="Code"/>
+      </w:pPr>
+      <w:r>
+        <w:t xml:space="preserve">        "</w:t>
+      </w:r>
+      <w:proofErr w:type="spellStart"/>
+      <w:proofErr w:type="gramStart"/>
+      <w:r>
+        <w:t>investorRate</w:t>
+      </w:r>
+      <w:proofErr w:type="spellEnd"/>
+      <w:proofErr w:type="gramEnd"/>
+      <w:r>
+        <w:t>" : number*,</w:t>
+      </w:r>
+    </w:p>
+    <w:p>
+      <w:pPr>
+        <w:pStyle w:val="Code"/>
+      </w:pPr>
+      <w:r>
+        <w:t xml:space="preserve">        "</w:t>
+      </w:r>
+      <w:proofErr w:type="spellStart"/>
+      <w:proofErr w:type="gramStart"/>
+      <w:r>
+        <w:t>rateToMo</w:t>
+      </w:r>
+      <w:proofErr w:type="spellEnd"/>
+      <w:proofErr w:type="gramEnd"/>
+      <w:r>
+        <w:t>" : number*,</w:t>
+      </w:r>
+    </w:p>
+    <w:p>
+      <w:pPr>
+        <w:pStyle w:val="Code"/>
+      </w:pPr>
+      <w:r>
+        <w:t xml:space="preserve">        "</w:t>
+      </w:r>
+      <w:proofErr w:type="spellStart"/>
+      <w:proofErr w:type="gramStart"/>
+      <w:r>
+        <w:t>fundedAmount</w:t>
+      </w:r>
+      <w:proofErr w:type="spellEnd"/>
+      <w:proofErr w:type="gramEnd"/>
+      <w:r>
+        <w:t>" : number*</w:t>
+      </w:r>
+    </w:p>
+    <w:p>
+      <w:pPr>
+        <w:pStyle w:val="Code"/>
+      </w:pPr>
+      <w:r>
+        <w:lastRenderedPageBreak/>
+        <w:t xml:space="preserve">    },</w:t>
+      </w:r>
+    </w:p>
+    <w:p>
+      <w:pPr>
+        <w:pStyle w:val="Code"/>
+      </w:pPr>
+      <w:r>
+        <w:t xml:space="preserve">    "</w:t>
+      </w:r>
+      <w:proofErr w:type="gramStart"/>
+      <w:r>
+        <w:t>bids</w:t>
+      </w:r>
+      <w:proofErr w:type="gramEnd"/>
+      <w:r>
+        <w:t>" : {...}</w:t>
+      </w:r>
+    </w:p>
+    <w:p>
+      <w:pPr>
+        <w:pStyle w:val="Code"/>
+      </w:pPr>
+      <w:r>
+        <w:t>}</w:t>
+      </w:r>
+      <w:r>
+        <w:t xml:space="preserve"> </w:t>
+      </w:r>
+    </w:p>
+    <w:p>
+      <w:pPr>
+        <w:pStyle w:val="ListParagraph"/>
+        <w:numPr>
+          <w:ilvl w:val="0"/>
+          <w:numId w:val="3"/>
+        </w:numPr>
+        <w:rPr>
+          <w:rStyle w:val="Strong"/>
+          <w:lang w:val="en-US"/>
+        </w:rPr>
+      </w:pPr>
+      <w:r>
+        <w:rPr>
+          <w:rStyle w:val="Strong"/>
+          <w:lang w:val="en-US"/>
+        </w:rPr>
+        <w:t>* Notes on field values:</w:t>
+      </w:r>
+    </w:p>
+    <w:p>
+      <w:pPr>
+        <w:pStyle w:val="ListParagraph"/>
+        <w:rPr>
+          <w:lang w:val="en-US"/>
+        </w:rPr>
+      </w:pPr>
+      <w:proofErr w:type="gramStart"/>
+      <w:r>
+        <w:rPr>
+          <w:lang w:val="en-US"/>
+        </w:rPr>
+        <w:t>funded</w:t>
+      </w:r>
+      <w:proofErr w:type="gramEnd"/>
+      <w:r>
+        <w:rPr>
+          <w:lang w:val="en-US"/>
+        </w:rPr>
+        <w:t xml:space="preserve">: </w:t>
+      </w:r>
+      <w:r>
+        <w:rPr>
+          <w:lang w:val="en-US"/>
+        </w:rPr>
+        <w:t xml:space="preserve"> Indicates if the loan was completely funded (i.e. subscribed) by the bids or if the loan still needs more funds (i.e. undersubscribed)</w:t>
+      </w:r>
+    </w:p>
+    <w:p>
+      <w:pPr>
+        <w:pStyle w:val="ListParagraph"/>
+        <w:rPr>
+          <w:lang w:val="en-US"/>
+        </w:rPr>
+      </w:pPr>
+      <w:proofErr w:type="spellStart"/>
+      <w:proofErr w:type="gramStart"/>
+      <w:r>
+        <w:rPr>
+          <w:lang w:val="en-US"/>
+        </w:rPr>
+        <w:t>investorRate</w:t>
+      </w:r>
+      <w:proofErr w:type="spellEnd"/>
+      <w:proofErr w:type="gramEnd"/>
+      <w:r>
+        <w:rPr>
+          <w:lang w:val="en-US"/>
+        </w:rPr>
+        <w:t xml:space="preserve">: Weighted-average (i.e. effective) rate that the investors are </w:t>
+      </w:r>
+      <w:r>
+        <w:rPr>
+          <w:lang w:val="en-US"/>
+        </w:rPr>
+        <w:t>asking</w:t>
+      </w:r>
+      <w:r>
+        <w:rPr>
+          <w:lang w:val="en-US"/>
+        </w:rPr>
+        <w:t xml:space="preserve"> in order to fund this loan</w:t>
+      </w:r>
+    </w:p>
+    <w:p>
+      <w:pPr>
+        <w:pStyle w:val="ListParagraph"/>
+        <w:rPr>
+          <w:lang w:val="en-US"/>
+        </w:rPr>
+      </w:pPr>
+      <w:proofErr w:type="spellStart"/>
+      <w:proofErr w:type="gramStart"/>
+      <w:r>
+        <w:rPr>
+          <w:lang w:val="en-US"/>
+        </w:rPr>
+        <w:t>rateToMo</w:t>
+      </w:r>
+      <w:proofErr w:type="spellEnd"/>
+      <w:proofErr w:type="gramEnd"/>
+      <w:r>
+        <w:rPr>
+          <w:lang w:val="en-US"/>
+        </w:rPr>
+        <w:t xml:space="preserve">: </w:t>
+      </w:r>
+      <w:r>
+        <w:rPr>
+          <w:lang w:val="en-US"/>
+        </w:rPr>
+        <w:t xml:space="preserve">Rate that is going to be charged to the mortgage originator in order to fund this loan. It is equal to the </w:t>
+      </w:r>
+      <w:proofErr w:type="spellStart"/>
+      <w:r>
+        <w:rPr>
+          <w:lang w:val="en-US"/>
+        </w:rPr>
+        <w:t>investorRate</w:t>
+      </w:r>
+      <w:proofErr w:type="spellEnd"/>
+      <w:r>
+        <w:rPr>
+          <w:lang w:val="en-US"/>
+        </w:rPr>
+        <w:t xml:space="preserve"> plus the spread (i.e. </w:t>
+      </w:r>
+      <w:proofErr w:type="spellStart"/>
+      <w:r>
+        <w:rPr>
+          <w:lang w:val="en-US"/>
+        </w:rPr>
+        <w:t>commision</w:t>
+      </w:r>
+      <w:proofErr w:type="spellEnd"/>
+      <w:r>
+        <w:rPr>
+          <w:lang w:val="en-US"/>
+        </w:rPr>
+        <w:t>) charged by Liquidity Spot.</w:t>
+      </w:r>
+    </w:p>
+    <w:p>
+      <w:pPr>
+        <w:pStyle w:val="ListParagraph"/>
+        <w:rPr>
+          <w:lang w:val="en-US"/>
+        </w:rPr>
+      </w:pPr>
+      <w:proofErr w:type="spellStart"/>
+      <w:proofErr w:type="gramStart"/>
+      <w:r>
+        <w:rPr>
+          <w:lang w:val="en-US"/>
+        </w:rPr>
+        <w:t>fundedAmount</w:t>
+      </w:r>
+      <w:proofErr w:type="spellEnd"/>
+      <w:proofErr w:type="gramEnd"/>
+      <w:r>
+        <w:rPr>
+          <w:lang w:val="en-US"/>
+        </w:rPr>
+        <w:t>: Total amount of funds that the investor are offering for funding this loan. It is equal to the loan amount (if funded is True) or less than it.</w:t>
+      </w:r>
+    </w:p>
+    <w:p>
+      <w:pPr>
+        <w:pStyle w:val="Heading3"/>
+      </w:pPr>
+      <w:proofErr w:type="spellStart"/>
+      <w:r>
+        <w:t>Bids</w:t>
+      </w:r>
+      <w:proofErr w:type="spellEnd"/>
+    </w:p>
+    <w:p>
+      <w:pPr>
+        <w:pStyle w:val="ListParagraph"/>
+        <w:numPr>
+          <w:ilvl w:val="0"/>
+          <w:numId w:val="3"/>
+        </w:numPr>
+        <w:rPr>
+          <w:lang w:val="en-US"/>
+        </w:rPr>
+      </w:pPr>
+      <w:r>
+        <w:rPr>
+          <w:rStyle w:val="Strong"/>
+          <w:lang w:val="en-US"/>
+        </w:rPr>
+        <w:t>Location:</w:t>
+      </w:r>
+      <w:r>
+        <w:rPr>
+          <w:lang w:val="en-US"/>
+        </w:rPr>
+        <w:t xml:space="preserve"> </w:t>
+      </w:r>
+      <w:r>
+        <w:rPr>
+          <w:lang w:val="en-US"/>
+        </w:rPr>
+        <w:t>bids</w:t>
+      </w:r>
+      <w:r>
+        <w:rPr>
+          <w:lang w:val="en-US"/>
+        </w:rPr>
+        <w:t xml:space="preserve"> property of the response object</w:t>
+      </w:r>
+    </w:p>
+    <w:p>
+      <w:pPr>
+        <w:pStyle w:val="ListParagraph"/>
+        <w:numPr>
+          <w:ilvl w:val="0"/>
+          <w:numId w:val="3"/>
+        </w:numPr>
+        <w:rPr>
+          <w:lang w:val="en-US"/>
+        </w:rPr>
+      </w:pPr>
+      <w:r>
+        <w:rPr>
+          <w:rStyle w:val="Strong"/>
+          <w:lang w:val="en-US"/>
+        </w:rPr>
+        <w:t>Description:</w:t>
+      </w:r>
+      <w:r>
+        <w:rPr>
+          <w:lang w:val="en-US"/>
+        </w:rPr>
+        <w:t xml:space="preserve"> </w:t>
+      </w:r>
+      <w:r>
+        <w:rPr>
+          <w:lang w:val="en-US"/>
+        </w:rPr>
+        <w:t xml:space="preserve">Lists all the </w:t>
+      </w:r>
+      <w:r>
+        <w:rPr>
+          <w:lang w:val="en-US"/>
+        </w:rPr>
+        <w:t>bids placed</w:t>
+      </w:r>
+      <w:r>
+        <w:rPr>
+          <w:lang w:val="en-US"/>
+        </w:rPr>
+        <w:t xml:space="preserve"> during the previous bid window</w:t>
+      </w:r>
+    </w:p>
+    <w:p>
+      <w:pPr>
+        <w:pStyle w:val="ListParagraph"/>
+        <w:numPr>
+          <w:ilvl w:val="0"/>
+          <w:numId w:val="3"/>
+        </w:numPr>
+        <w:rPr>
+          <w:lang w:val="en-US"/>
+        </w:rPr>
+      </w:pPr>
+      <w:r>
+        <w:rPr>
+          <w:rStyle w:val="Strong"/>
+          <w:lang w:val="en-US"/>
+        </w:rPr>
+        <w:t>Response structure:</w:t>
+      </w:r>
+    </w:p>
+    <w:p>
+      <w:pPr>
+        <w:pStyle w:val="Code"/>
+      </w:pPr>
+      <w:r>
+        <w:t>{</w:t>
+      </w:r>
+    </w:p>
+    <w:p>
+      <w:pPr>
+        <w:pStyle w:val="Code"/>
+      </w:pPr>
+      <w:r>
+        <w:t xml:space="preserve">    "</w:t>
+      </w:r>
+      <w:proofErr w:type="gramStart"/>
+      <w:r>
+        <w:t>users</w:t>
+      </w:r>
+      <w:proofErr w:type="gramEnd"/>
+      <w:r>
+        <w:t>" : {...},</w:t>
+      </w:r>
+    </w:p>
+    <w:p>
+      <w:pPr>
+        <w:pStyle w:val="Code"/>
+      </w:pPr>
+      <w:r>
+        <w:t xml:space="preserve">    "</w:t>
+      </w:r>
+      <w:proofErr w:type="gramStart"/>
+      <w:r>
+        <w:t>loans</w:t>
+      </w:r>
+      <w:proofErr w:type="gramEnd"/>
+      <w:r>
+        <w:t>" : {...},</w:t>
+      </w:r>
+    </w:p>
+    <w:p>
+      <w:pPr>
+        <w:pStyle w:val="Code"/>
+      </w:pPr>
+      <w:r>
+        <w:t xml:space="preserve">    "</w:t>
+      </w:r>
+      <w:proofErr w:type="gramStart"/>
+      <w:r>
+        <w:t>bids</w:t>
+      </w:r>
+      <w:proofErr w:type="gramEnd"/>
+      <w:r>
+        <w:t>" : {</w:t>
+      </w:r>
+    </w:p>
+    <w:p>
+      <w:pPr>
+        <w:pStyle w:val="Code"/>
+      </w:pPr>
+      <w:r>
+        <w:t xml:space="preserve">        "</w:t>
+      </w:r>
+      <w:proofErr w:type="spellStart"/>
+      <w:proofErr w:type="gramStart"/>
+      <w:r>
+        <w:t>bidId</w:t>
+      </w:r>
+      <w:proofErr w:type="spellEnd"/>
+      <w:proofErr w:type="gramEnd"/>
+      <w:r>
+        <w:t>" : string,</w:t>
+      </w:r>
+    </w:p>
+    <w:p>
+      <w:pPr>
+        <w:pStyle w:val="Code"/>
+      </w:pPr>
+      <w:r>
+        <w:t xml:space="preserve">        "</w:t>
+      </w:r>
+      <w:proofErr w:type="spellStart"/>
+      <w:proofErr w:type="gramStart"/>
+      <w:r>
+        <w:t>allocat</w:t>
+      </w:r>
+      <w:r>
+        <w:t>ed</w:t>
+      </w:r>
+      <w:r>
+        <w:t>Amounts</w:t>
+      </w:r>
+      <w:proofErr w:type="spellEnd"/>
+      <w:proofErr w:type="gramEnd"/>
+      <w:r>
+        <w:t>" : {</w:t>
+      </w:r>
+    </w:p>
+    <w:p>
+      <w:pPr>
+        <w:pStyle w:val="Code"/>
+      </w:pPr>
+      <w:r>
+        <w:t xml:space="preserve">            "</w:t>
+      </w:r>
+      <w:proofErr w:type="spellStart"/>
+      <w:proofErr w:type="gramStart"/>
+      <w:r>
+        <w:t>loanId</w:t>
+      </w:r>
+      <w:proofErr w:type="spellEnd"/>
+      <w:proofErr w:type="gramEnd"/>
+      <w:r>
+        <w:t>": number*,</w:t>
+      </w:r>
+    </w:p>
+    <w:p>
+      <w:pPr>
+        <w:pStyle w:val="Code"/>
+      </w:pPr>
+      <w:r>
+        <w:t xml:space="preserve">            ...</w:t>
+      </w:r>
+    </w:p>
+    <w:p>
+      <w:pPr>
+        <w:pStyle w:val="Code"/>
+      </w:pPr>
+      <w:r>
+        <w:t xml:space="preserve">        }</w:t>
+      </w:r>
+    </w:p>
+    <w:p>
+      <w:pPr>
+        <w:pStyle w:val="Code"/>
+      </w:pPr>
+      <w:r>
+        <w:t xml:space="preserve">        "</w:t>
+      </w:r>
+      <w:proofErr w:type="spellStart"/>
+      <w:proofErr w:type="gramStart"/>
+      <w:r>
+        <w:t>acceptedRate</w:t>
+      </w:r>
+      <w:proofErr w:type="spellEnd"/>
+      <w:proofErr w:type="gramEnd"/>
+      <w:r>
+        <w:t>" : number*,</w:t>
+      </w:r>
+    </w:p>
+    <w:p>
+      <w:pPr>
+        <w:pStyle w:val="Code"/>
+      </w:pPr>
+      <w:r>
+        <w:t xml:space="preserve">        "</w:t>
+      </w:r>
+      <w:proofErr w:type="gramStart"/>
+      <w:r>
+        <w:t>total</w:t>
+      </w:r>
+      <w:proofErr w:type="gramEnd"/>
+      <w:r>
+        <w:t>" : number*</w:t>
+      </w:r>
+    </w:p>
+    <w:p>
+      <w:pPr>
+        <w:pStyle w:val="Code"/>
+      </w:pPr>
+      <w:r>
+        <w:t xml:space="preserve">    }</w:t>
+      </w:r>
+    </w:p>
+    <w:p>
+      <w:pPr>
+        <w:pStyle w:val="Code"/>
+      </w:pPr>
+      <w:r>
+        <w:t>}</w:t>
+      </w:r>
+      <w:r>
+        <w:t xml:space="preserve"> </w:t>
+      </w:r>
+    </w:p>
+    <w:p>
+      <w:pPr>
+        <w:pStyle w:val="ListParagraph"/>
+        <w:numPr>
+          <w:ilvl w:val="0"/>
+          <w:numId w:val="3"/>
+        </w:numPr>
+        <w:rPr>
+          <w:rStyle w:val="Strong"/>
+          <w:lang w:val="en-US"/>
+        </w:rPr>
+      </w:pPr>
+      <w:r>
+        <w:rPr>
+          <w:rStyle w:val="Strong"/>
+          <w:lang w:val="en-US"/>
+        </w:rPr>
+        <w:t>* Notes on field values:</w:t>
+      </w:r>
+    </w:p>
+    <w:p>
+      <w:pPr>
+        <w:pStyle w:val="ListParagraph"/>
+        <w:rPr>
+          <w:lang w:val="en-US"/>
+        </w:rPr>
+      </w:pPr>
+      <w:proofErr w:type="spellStart"/>
+      <w:proofErr w:type="gramStart"/>
+      <w:r>
+        <w:rPr>
+          <w:lang w:val="en-US"/>
+        </w:rPr>
+        <w:t>allocat</w:t>
+      </w:r>
+      <w:r>
+        <w:rPr>
+          <w:lang w:val="en-US"/>
+        </w:rPr>
+        <w:t>ed</w:t>
+      </w:r>
+      <w:r>
+        <w:rPr>
+          <w:lang w:val="en-US"/>
+        </w:rPr>
+        <w:t>Amounts</w:t>
+      </w:r>
+      <w:proofErr w:type="spellEnd"/>
+      <w:proofErr w:type="gramEnd"/>
+      <w:r>
+        <w:rPr>
+          <w:lang w:val="en-US"/>
+        </w:rPr>
+        <w:t xml:space="preserve">: </w:t>
+      </w:r>
+      <w:r>
+        <w:rPr>
+          <w:lang w:val="en-US"/>
+        </w:rPr>
+        <w:t xml:space="preserve"> </w:t>
+      </w:r>
+      <w:r>
+        <w:rPr>
+          <w:lang w:val="en-US"/>
+        </w:rPr>
+        <w:t>It is a dictionary that contains the amounts that where allocated to each loan as values, keyed by each loan Id</w:t>
+      </w:r>
+    </w:p>
+    <w:p>
+      <w:pPr>
+        <w:pStyle w:val="ListParagraph"/>
+        <w:rPr>
+          <w:lang w:val="en-US"/>
+        </w:rPr>
+      </w:pPr>
+      <w:proofErr w:type="spellStart"/>
+      <w:proofErr w:type="gramStart"/>
+      <w:r>
+        <w:rPr>
+          <w:lang w:val="en-US"/>
+        </w:rPr>
+        <w:t>acceptedRate</w:t>
+      </w:r>
+      <w:proofErr w:type="spellEnd"/>
+      <w:proofErr w:type="gramEnd"/>
+      <w:r>
+        <w:rPr>
+          <w:lang w:val="en-US"/>
+        </w:rPr>
+        <w:t xml:space="preserve">: </w:t>
+      </w:r>
+      <w:r>
+        <w:rPr>
+          <w:lang w:val="en-US"/>
+        </w:rPr>
+        <w:t>Return that the investor will receive</w:t>
+      </w:r>
+      <w:r>
+        <w:rPr>
+          <w:lang w:val="en-US"/>
+        </w:rPr>
+        <w:t xml:space="preserve"> on this bid</w:t>
+      </w:r>
+    </w:p>
+    <w:p>
+      <w:pPr>
+        <w:pStyle w:val="ListParagraph"/>
+        <w:rPr>
+          <w:lang w:val="en-US"/>
+        </w:rPr>
+      </w:pPr>
+      <w:proofErr w:type="gramStart"/>
+      <w:r>
+        <w:rPr>
+          <w:lang w:val="en-US"/>
+        </w:rPr>
+        <w:t>total</w:t>
+      </w:r>
+      <w:proofErr w:type="gramEnd"/>
+      <w:r>
+        <w:rPr>
+          <w:lang w:val="en-US"/>
+        </w:rPr>
+        <w:t xml:space="preserve">: </w:t>
+      </w:r>
+      <w:r>
+        <w:rPr>
+          <w:lang w:val="en-US"/>
+        </w:rPr>
+        <w:t>Total amount of funds that the investor is providing as part of this bid</w:t>
+      </w:r>
+      <w:bookmarkStart w:id="0" w:name="_GoBack"/>
+      <w:bookmarkEnd w:id="0"/>
+    </w:p>
+    <w:p>
+      <w:pPr>
+        <w:pStyle w:val="ListParagraph"/>
+        <w:rPr>
+          <w:lang w:val="en-US"/>
+        </w:rPr>
+      </w:pPr>
+    </w:p>
+    <w:p>
+      <w:pPr>
+        <w:rPr>
+          <w:lang w:val="en-US"/>
+        </w:rPr>
+      </w:pPr>
+    </w:p>
+    <w:p>
+      <w:pPr>
+        <w:rPr>
+          <w:color w:val="365F91" w:themeColor="accent1" w:themeShade="BF"/>
+          <w:sz w:val="28"/>
+          <w:szCs w:val="28"/>
+          <w:lang w:val="en-US"/>
+        </w:rPr>
+      </w:pPr>
       <w:r>
         <w:rPr>
           <w:lang w:val="en-US"/>
@@ -3169,6 +4917,28 @@
       <w:color w:val="4F81BD" w:themeColor="accent1"/>
       <w:sz w:val="26"/>
       <w:szCs w:val="26"/>
+    </w:rPr>
+  </w:style>
+  <w:style w:type="paragraph" w:styleId="Heading3">
+    <w:name w:val="heading 3"/>
+    <w:basedOn w:val="Normal"/>
+    <w:next w:val="Normal"/>
+    <w:link w:val="Heading3Char"/>
+    <w:uiPriority w:val="9"/>
+    <w:unhideWhenUsed/>
+    <w:qFormat/>
+    <w:rsid w:val="00804435"/>
+    <w:pPr>
+      <w:keepNext/>
+      <w:keepLines/>
+      <w:spacing w:before="200" w:after="0"/>
+      <w:outlineLvl w:val="2"/>
+    </w:pPr>
+    <w:rPr>
+      <w:rFonts w:asciiTheme="majorHAnsi" w:eastAsiaTheme="majorEastAsia" w:hAnsiTheme="majorHAnsi" w:cstheme="majorBidi"/>
+      <w:b/>
+      <w:bCs/>
+      <w:color w:val="4F81BD" w:themeColor="accent1"/>
     </w:rPr>
   </w:style>
   <w:style w:type="character" w:default="1" w:styleId="DefaultParagraphFont">
@@ -3396,6 +5166,19 @@
       <w:lang w:val="en-US"/>
     </w:rPr>
   </w:style>
+  <w:style w:type="character" w:customStyle="1" w:styleId="Heading3Char">
+    <w:name w:val="Heading 3 Char"/>
+    <w:basedOn w:val="DefaultParagraphFont"/>
+    <w:link w:val="Heading3"/>
+    <w:uiPriority w:val="9"/>
+    <w:rsid w:val="00804435"/>
+    <w:rPr>
+      <w:rFonts w:asciiTheme="majorHAnsi" w:eastAsiaTheme="majorEastAsia" w:hAnsiTheme="majorHAnsi" w:cstheme="majorBidi"/>
+      <w:b/>
+      <w:bCs/>
+      <w:color w:val="4F81BD" w:themeColor="accent1"/>
+    </w:rPr>
+  </w:style>
 </w:styles>
 </file>
 
@@ -3608,6 +5391,28 @@
       <w:color w:val="4F81BD" w:themeColor="accent1"/>
       <w:sz w:val="26"/>
       <w:szCs w:val="26"/>
+    </w:rPr>
+  </w:style>
+  <w:style w:type="paragraph" w:styleId="Heading3">
+    <w:name w:val="heading 3"/>
+    <w:basedOn w:val="Normal"/>
+    <w:next w:val="Normal"/>
+    <w:link w:val="Heading3Char"/>
+    <w:uiPriority w:val="9"/>
+    <w:unhideWhenUsed/>
+    <w:qFormat/>
+    <w:rsid w:val="00804435"/>
+    <w:pPr>
+      <w:keepNext/>
+      <w:keepLines/>
+      <w:spacing w:before="200" w:after="0"/>
+      <w:outlineLvl w:val="2"/>
+    </w:pPr>
+    <w:rPr>
+      <w:rFonts w:asciiTheme="majorHAnsi" w:eastAsiaTheme="majorEastAsia" w:hAnsiTheme="majorHAnsi" w:cstheme="majorBidi"/>
+      <w:b/>
+      <w:bCs/>
+      <w:color w:val="4F81BD" w:themeColor="accent1"/>
     </w:rPr>
   </w:style>
   <w:style w:type="character" w:default="1" w:styleId="DefaultParagraphFont">
@@ -3833,6 +5638,19 @@
     <w:rPr>
       <w:rFonts w:ascii="Courier New" w:hAnsi="Courier New"/>
       <w:lang w:val="en-US"/>
+    </w:rPr>
+  </w:style>
+  <w:style w:type="character" w:customStyle="1" w:styleId="Heading3Char">
+    <w:name w:val="Heading 3 Char"/>
+    <w:basedOn w:val="DefaultParagraphFont"/>
+    <w:link w:val="Heading3"/>
+    <w:uiPriority w:val="9"/>
+    <w:rsid w:val="00804435"/>
+    <w:rPr>
+      <w:rFonts w:asciiTheme="majorHAnsi" w:eastAsiaTheme="majorEastAsia" w:hAnsiTheme="majorHAnsi" w:cstheme="majorBidi"/>
+      <w:b/>
+      <w:bCs/>
+      <w:color w:val="4F81BD" w:themeColor="accent1"/>
     </w:rPr>
   </w:style>
 </w:styles>
@@ -4128,7 +5946,7 @@
 </file>
 
 <file path=customXml/itemProps1.xml><?xml version="1.0" encoding="utf-8"?>
-<ds:datastoreItem xmlns:ds="http://schemas.openxmlformats.org/officeDocument/2006/customXml" ds:itemID="{6D6B502E-2774-473E-84A6-04CBD3FA1B0A}">
+<ds:datastoreItem xmlns:ds="http://schemas.openxmlformats.org/officeDocument/2006/customXml" ds:itemID="{AED29888-7E62-4729-A113-927FC2358370}">
   <ds:schemaRefs>
     <ds:schemaRef ds:uri="http://schemas.openxmlformats.org/officeDocument/2006/bibliography"/>
   </ds:schemaRefs>

</xml_diff>

<commit_message>
Making some corrections over the specs
</commit_message>
<xml_diff>
--- a/doc/ApiFormats/Liquidity Spot Exchange api format.docx
+++ b/doc/ApiFormats/Liquidity Spot Exchange api format.docx
@@ -497,26 +497,32 @@
         <w:rPr>
           <w:lang w:val="en-US"/>
         </w:rPr>
-        <w:t xml:space="preserve">Allocation engine </w:t>
-      </w:r>
-      <w:r>
-        <w:rPr>
-          <w:lang w:val="en-US"/>
-        </w:rPr>
-        <w:t>configuration parameters</w:t>
-      </w:r>
-    </w:p>
-    <w:p>
-      <w:pPr>
-        <w:rPr>
-          <w:lang w:val="en-US"/>
-        </w:rPr>
-      </w:pPr>
-      <w:r>
-        <w:rPr>
-          <w:lang w:val="en-US"/>
-        </w:rPr>
-        <w:t>There are some global parameters that might be configured to change the behavior or results of the allocation engine. Those parameters are specified on the following file</w:t>
+        <w:t>Allocation engine configuration parameters</w:t>
+      </w:r>
+    </w:p>
+    <w:p>
+      <w:pPr>
+        <w:rPr>
+          <w:lang w:val="en-US"/>
+        </w:rPr>
+      </w:pPr>
+      <w:r>
+        <w:rPr>
+          <w:lang w:val="en-US"/>
+        </w:rPr>
+        <w:t>There are some global parameters that might be configured to change the behavior or results of the allocation engine</w:t>
+      </w:r>
+      <w:r>
+        <w:rPr>
+          <w:lang w:val="en-US"/>
+        </w:rPr>
+        <w:t>, in this sense they are also input data</w:t>
+      </w:r>
+      <w:r>
+        <w:rPr>
+          <w:lang w:val="en-US"/>
+        </w:rPr>
+        <w:t>. Those parameters are specified on the following file</w:t>
       </w:r>
     </w:p>
     <w:p>
@@ -657,10 +663,7 @@
       <w:proofErr w:type="spellEnd"/>
       <w:proofErr w:type="gramEnd"/>
       <w:r>
-        <w:t>"</w:t>
-      </w:r>
-      <w:r>
-        <w:t xml:space="preserve"> : number*</w:t>
+        <w:t>" : number*</w:t>
       </w:r>
     </w:p>
     <w:p>
@@ -718,7 +721,25 @@
         <w:rPr>
           <w:lang w:val="en-US"/>
         </w:rPr>
-        <w:t>Rate charged by Liquidity spot for funding the mortgage’s originator offered loans. It is added to the rate that the investors charge to get the rate that is charged to the mortgage originator.</w:t>
+        <w:t>Rate</w:t>
+      </w:r>
+      <w:r>
+        <w:rPr>
+          <w:lang w:val="en-US"/>
+        </w:rPr>
+        <w:t xml:space="preserve"> </w:t>
+      </w:r>
+      <w:r>
+        <w:rPr>
+          <w:lang w:val="en-US"/>
+        </w:rPr>
+        <w:t>charged by Liquidity spot for funding the mortgage’s originator offered loans. It is added to the rate that the investors charge to get the rate that is charged to the mortgage originator.</w:t>
+      </w:r>
+      <w:r>
+        <w:rPr>
+          <w:lang w:val="en-US"/>
+        </w:rPr>
+        <w:t xml:space="preserve"> (e.g. 1 %)</w:t>
       </w:r>
     </w:p>
     <w:p>
@@ -1382,6 +1403,7 @@
         </w:rPr>
       </w:pPr>
       <w:proofErr w:type="spellStart"/>
+      <w:proofErr w:type="gramStart"/>
       <w:r>
         <w:rPr>
           <w:lang w:val="en-US"/>
@@ -1407,6 +1429,7 @@
         <w:t>Originator</w:t>
       </w:r>
       <w:proofErr w:type="spellEnd"/>
+      <w:proofErr w:type="gramEnd"/>
       <w:r>
         <w:rPr>
           <w:lang w:val="en-US"/>
@@ -1421,14 +1444,6 @@
         <w:t>customer_account_key</w:t>
       </w:r>
       <w:proofErr w:type="spellEnd"/>
-    </w:p>
-    <w:p>
-      <w:pPr>
-        <w:pStyle w:val="Heading3"/>
-        <w:rPr>
-          <w:lang w:val="en-US"/>
-        </w:rPr>
-      </w:pPr>
     </w:p>
     <w:p>
       <w:pPr>
@@ -1625,17 +1640,20 @@
         <w:t xml:space="preserve">        </w:t>
       </w:r>
       <w:proofErr w:type="spellStart"/>
-      <w:proofErr w:type="gramStart"/>
       <w:r>
         <w:t>bidType</w:t>
       </w:r>
       <w:proofErr w:type="spellEnd"/>
       <w:r>
-        <w:t xml:space="preserve"> :</w:t>
-      </w:r>
-      <w:proofErr w:type="gramEnd"/>
-      <w:r>
-        <w:t xml:space="preserve"> string*,</w:t>
+        <w:t xml:space="preserve"> : string*,</w:t>
+      </w:r>
+    </w:p>
+    <w:p>
+      <w:pPr>
+        <w:pStyle w:val="Code"/>
+      </w:pPr>
+      <w:r>
+        <w:t xml:space="preserve">        participation : number*,</w:t>
       </w:r>
     </w:p>
     <w:p>
@@ -1645,13 +1663,13 @@
       <w:r>
         <w:t xml:space="preserve">        </w:t>
       </w:r>
-      <w:proofErr w:type="gramStart"/>
-      <w:r>
-        <w:t>participation :</w:t>
-      </w:r>
-      <w:proofErr w:type="gramEnd"/>
-      <w:r>
-        <w:t xml:space="preserve"> number*,</w:t>
+      <w:proofErr w:type="spellStart"/>
+      <w:r>
+        <w:t>assetSubset</w:t>
+      </w:r>
+      <w:proofErr w:type="spellEnd"/>
+      <w:r>
+        <w:t xml:space="preserve"> : string*,</w:t>
       </w:r>
     </w:p>
     <w:p>
@@ -1662,17 +1680,12 @@
         <w:t xml:space="preserve">        </w:t>
       </w:r>
       <w:proofErr w:type="spellStart"/>
-      <w:proofErr w:type="gramStart"/>
-      <w:r>
-        <w:t>assetSubset</w:t>
-      </w:r>
-      <w:proofErr w:type="spellEnd"/>
-      <w:r>
-        <w:t xml:space="preserve"> :</w:t>
-      </w:r>
-      <w:proofErr w:type="gramEnd"/>
-      <w:r>
-        <w:t xml:space="preserve"> string*,</w:t>
+      <w:r>
+        <w:t>loanId</w:t>
+      </w:r>
+      <w:proofErr w:type="spellEnd"/>
+      <w:r>
+        <w:t xml:space="preserve"> : string,</w:t>
       </w:r>
     </w:p>
     <w:p>
@@ -1683,17 +1696,12 @@
         <w:t xml:space="preserve">        </w:t>
       </w:r>
       <w:proofErr w:type="spellStart"/>
-      <w:proofErr w:type="gramStart"/>
-      <w:r>
-        <w:t>loanId</w:t>
-      </w:r>
-      <w:proofErr w:type="spellEnd"/>
-      <w:r>
-        <w:t xml:space="preserve"> :</w:t>
-      </w:r>
-      <w:proofErr w:type="gramEnd"/>
-      <w:r>
-        <w:t xml:space="preserve"> string,</w:t>
+      <w:r>
+        <w:t>orderType</w:t>
+      </w:r>
+      <w:proofErr w:type="spellEnd"/>
+      <w:r>
+        <w:t xml:space="preserve"> : string*,</w:t>
       </w:r>
     </w:p>
     <w:p>
@@ -1704,17 +1712,12 @@
         <w:t xml:space="preserve">        </w:t>
       </w:r>
       <w:proofErr w:type="spellStart"/>
-      <w:proofErr w:type="gramStart"/>
-      <w:r>
-        <w:t>orderType</w:t>
-      </w:r>
-      <w:proofErr w:type="spellEnd"/>
-      <w:r>
-        <w:t xml:space="preserve"> :</w:t>
-      </w:r>
-      <w:proofErr w:type="gramEnd"/>
-      <w:r>
-        <w:t xml:space="preserve"> string*,</w:t>
+      <w:r>
+        <w:t>bidRate</w:t>
+      </w:r>
+      <w:proofErr w:type="spellEnd"/>
+      <w:r>
+        <w:t xml:space="preserve"> : number*,</w:t>
       </w:r>
     </w:p>
     <w:p>
@@ -1725,17 +1728,12 @@
         <w:t xml:space="preserve">        </w:t>
       </w:r>
       <w:proofErr w:type="spellStart"/>
-      <w:proofErr w:type="gramStart"/>
-      <w:r>
-        <w:t>bidRate</w:t>
-      </w:r>
-      <w:proofErr w:type="spellEnd"/>
-      <w:r>
-        <w:t xml:space="preserve"> :</w:t>
-      </w:r>
-      <w:proofErr w:type="gramEnd"/>
-      <w:r>
-        <w:t xml:space="preserve"> number*,</w:t>
+      <w:r>
+        <w:t>orderTiming</w:t>
+      </w:r>
+      <w:proofErr w:type="spellEnd"/>
+      <w:r>
+        <w:t>: string*,</w:t>
       </w:r>
     </w:p>
     <w:p>
@@ -1746,30 +1744,10 @@
         <w:t xml:space="preserve">        </w:t>
       </w:r>
       <w:proofErr w:type="spellStart"/>
-      <w:proofErr w:type="gramStart"/>
-      <w:r>
-        <w:t>orderTiming</w:t>
-      </w:r>
-      <w:proofErr w:type="spellEnd"/>
-      <w:proofErr w:type="gramEnd"/>
-      <w:r>
-        <w:t>: string*,</w:t>
-      </w:r>
-    </w:p>
-    <w:p>
-      <w:pPr>
-        <w:pStyle w:val="Code"/>
-      </w:pPr>
-      <w:r>
-        <w:t xml:space="preserve">        </w:t>
-      </w:r>
-      <w:proofErr w:type="spellStart"/>
-      <w:proofErr w:type="gramStart"/>
       <w:r>
         <w:t>userId</w:t>
       </w:r>
       <w:proofErr w:type="spellEnd"/>
-      <w:proofErr w:type="gramEnd"/>
       <w:r>
         <w:t>: string</w:t>
       </w:r>
@@ -1817,19 +1795,11 @@
           <w:lang w:val="en-US"/>
         </w:rPr>
       </w:pPr>
-      <w:proofErr w:type="gramStart"/>
-      <w:r>
-        <w:rPr>
-          <w:lang w:val="en-US"/>
-        </w:rPr>
-        <w:t>date</w:t>
-      </w:r>
-      <w:proofErr w:type="gramEnd"/>
-      <w:r>
-        <w:rPr>
-          <w:lang w:val="en-US"/>
-        </w:rPr>
-        <w:t xml:space="preserve">: Date following the (year, month, day) calendar date </w:t>
+      <w:r>
+        <w:rPr>
+          <w:lang w:val="en-US"/>
+        </w:rPr>
+        <w:t xml:space="preserve">date: Date following the (year, month, day) calendar date </w:t>
       </w:r>
       <w:hyperlink r:id="rId7" w:history="1">
         <w:r>
@@ -1854,19 +1824,11 @@
           <w:lang w:val="en-US"/>
         </w:rPr>
       </w:pPr>
-      <w:proofErr w:type="gramStart"/>
-      <w:r>
-        <w:rPr>
-          <w:lang w:val="en-US"/>
-        </w:rPr>
-        <w:t>time</w:t>
-      </w:r>
-      <w:proofErr w:type="gramEnd"/>
-      <w:r>
-        <w:rPr>
-          <w:lang w:val="en-US"/>
-        </w:rPr>
-        <w:t xml:space="preserve">: Time following the </w:t>
+      <w:r>
+        <w:rPr>
+          <w:lang w:val="en-US"/>
+        </w:rPr>
+        <w:t xml:space="preserve">time: Time following the </w:t>
       </w:r>
       <w:hyperlink r:id="rId8" w:history="1">
         <w:r>
@@ -1892,21 +1854,75 @@
         </w:rPr>
       </w:pPr>
       <w:proofErr w:type="spellStart"/>
-      <w:proofErr w:type="gramStart"/>
+      <w:r>
+        <w:rPr>
+          <w:lang w:val="en-US"/>
+        </w:rPr>
+        <w:t>bidType</w:t>
+      </w:r>
+      <w:proofErr w:type="spellEnd"/>
+      <w:r>
+        <w:rPr>
+          <w:lang w:val="en-US"/>
+        </w:rPr>
+        <w:t>: Valid values are 'General' or 'Specified</w:t>
+      </w:r>
+      <w:r>
+        <w:rPr>
+          <w:lang w:val="en-US"/>
+        </w:rPr>
+        <w:t>'</w:t>
+      </w:r>
+    </w:p>
+    <w:p>
+      <w:pPr>
+        <w:pStyle w:val="ListParagraph"/>
+        <w:rPr>
+          <w:lang w:val="en-US"/>
+        </w:rPr>
+      </w:pPr>
       <w:r>
         <w:rPr>
           <w:lang w:val="en-US"/>
         </w:rPr>
         <w:lastRenderedPageBreak/>
-        <w:t>bidType</w:t>
-      </w:r>
-      <w:proofErr w:type="spellEnd"/>
-      <w:proofErr w:type="gramEnd"/>
-      <w:r>
-        <w:rPr>
-          <w:lang w:val="en-US"/>
-        </w:rPr>
-        <w:t>: Valid values are 'General' or 'Specified</w:t>
+        <w:t>participation: as percentage (</w:t>
+      </w:r>
+      <w:proofErr w:type="spellStart"/>
+      <w:r>
+        <w:rPr>
+          <w:lang w:val="en-US"/>
+        </w:rPr>
+        <w:t>e.g</w:t>
+      </w:r>
+      <w:proofErr w:type="spellEnd"/>
+      <w:r>
+        <w:rPr>
+          <w:lang w:val="en-US"/>
+        </w:rPr>
+        <w:t xml:space="preserve"> 20%)</w:t>
+      </w:r>
+    </w:p>
+    <w:p>
+      <w:pPr>
+        <w:pStyle w:val="ListParagraph"/>
+        <w:rPr>
+          <w:lang w:val="en-US"/>
+        </w:rPr>
+      </w:pPr>
+      <w:proofErr w:type="spellStart"/>
+      <w:r>
+        <w:rPr>
+          <w:lang w:val="en-US"/>
+        </w:rPr>
+        <w:t>assetSubset</w:t>
+      </w:r>
+      <w:proofErr w:type="spellEnd"/>
+      <w:r>
+        <w:rPr>
+          <w:lang w:val="en-US"/>
+        </w:rPr>
+        <w:t xml:space="preserve">: Valid values are </w:t>
       </w:r>
       <w:r>
         <w:rPr>
@@ -1914,27 +1930,79 @@
         </w:rPr>
         <w:t>'</w:t>
       </w:r>
-    </w:p>
-    <w:p>
-      <w:pPr>
-        <w:pStyle w:val="ListParagraph"/>
-        <w:rPr>
-          <w:lang w:val="en-US"/>
-        </w:rPr>
-      </w:pPr>
-      <w:proofErr w:type="gramStart"/>
-      <w:r>
-        <w:rPr>
-          <w:lang w:val="en-US"/>
-        </w:rPr>
-        <w:t>participation</w:t>
-      </w:r>
-      <w:proofErr w:type="gramEnd"/>
-      <w:r>
-        <w:rPr>
-          <w:lang w:val="en-US"/>
-        </w:rPr>
-        <w:t>: as percentage (</w:t>
+      <w:r>
+        <w:rPr>
+          <w:lang w:val="en-US"/>
+        </w:rPr>
+        <w:t>MO</w:t>
+      </w:r>
+      <w:r>
+        <w:rPr>
+          <w:lang w:val="en-US"/>
+        </w:rPr>
+        <w:t>' or '</w:t>
+      </w:r>
+      <w:r>
+        <w:rPr>
+          <w:lang w:val="en-US"/>
+        </w:rPr>
+        <w:t>Loan</w:t>
+      </w:r>
+      <w:r>
+        <w:rPr>
+          <w:lang w:val="en-US"/>
+        </w:rPr>
+        <w:t>'</w:t>
+      </w:r>
+      <w:r>
+        <w:rPr>
+          <w:lang w:val="en-US"/>
+        </w:rPr>
+        <w:t xml:space="preserve"> </w:t>
+      </w:r>
+    </w:p>
+    <w:p>
+      <w:pPr>
+        <w:pStyle w:val="ListParagraph"/>
+        <w:rPr>
+          <w:lang w:val="en-US"/>
+        </w:rPr>
+      </w:pPr>
+      <w:proofErr w:type="spellStart"/>
+      <w:r>
+        <w:rPr>
+          <w:lang w:val="en-US"/>
+        </w:rPr>
+        <w:t>orderType</w:t>
+      </w:r>
+      <w:proofErr w:type="spellEnd"/>
+      <w:r>
+        <w:rPr>
+          <w:lang w:val="en-US"/>
+        </w:rPr>
+        <w:t>: Valid values are 'Competitive' or 'Noncompetitive'</w:t>
+      </w:r>
+    </w:p>
+    <w:p>
+      <w:pPr>
+        <w:pStyle w:val="ListParagraph"/>
+        <w:rPr>
+          <w:lang w:val="en-US"/>
+        </w:rPr>
+      </w:pPr>
+      <w:proofErr w:type="spellStart"/>
+      <w:r>
+        <w:rPr>
+          <w:lang w:val="en-US"/>
+        </w:rPr>
+        <w:t>bidRate</w:t>
+      </w:r>
+      <w:proofErr w:type="spellEnd"/>
+      <w:r>
+        <w:rPr>
+          <w:lang w:val="en-US"/>
+        </w:rPr>
+        <w:t>: as a return (</w:t>
       </w:r>
       <w:proofErr w:type="spellStart"/>
       <w:r>
@@ -1948,263 +2016,139 @@
         <w:rPr>
           <w:lang w:val="en-US"/>
         </w:rPr>
-        <w:t xml:space="preserve"> 20%)</w:t>
-      </w:r>
-    </w:p>
-    <w:p>
-      <w:pPr>
-        <w:pStyle w:val="ListParagraph"/>
-        <w:rPr>
-          <w:lang w:val="en-US"/>
-        </w:rPr>
-      </w:pPr>
-      <w:proofErr w:type="spellStart"/>
-      <w:proofErr w:type="gramStart"/>
-      <w:r>
-        <w:rPr>
-          <w:lang w:val="en-US"/>
-        </w:rPr>
-        <w:t>assetSubset</w:t>
-      </w:r>
-      <w:proofErr w:type="spellEnd"/>
-      <w:proofErr w:type="gramEnd"/>
-      <w:r>
-        <w:rPr>
-          <w:lang w:val="en-US"/>
-        </w:rPr>
-        <w:t xml:space="preserve">: Valid values are </w:t>
-      </w:r>
-      <w:r>
-        <w:rPr>
-          <w:lang w:val="en-US"/>
-        </w:rPr>
-        <w:t>'</w:t>
-      </w:r>
-      <w:r>
-        <w:rPr>
-          <w:lang w:val="en-US"/>
-        </w:rPr>
-        <w:t>MO</w:t>
-      </w:r>
-      <w:r>
-        <w:rPr>
-          <w:lang w:val="en-US"/>
-        </w:rPr>
-        <w:t>' or '</w:t>
-      </w:r>
-      <w:r>
-        <w:rPr>
-          <w:lang w:val="en-US"/>
-        </w:rPr>
-        <w:t>Loan</w:t>
-      </w:r>
-      <w:r>
-        <w:rPr>
-          <w:lang w:val="en-US"/>
-        </w:rPr>
-        <w:t>'</w:t>
-      </w:r>
-      <w:r>
-        <w:rPr>
-          <w:lang w:val="en-US"/>
-        </w:rPr>
+        <w:t xml:space="preserve"> 3%)</w:t>
+      </w:r>
+      <w:r>
+        <w:rPr>
+          <w:lang w:val="en-US"/>
+        </w:rPr>
+        <w:t>, available only for ‘Competitive’ order type</w:t>
+      </w:r>
+    </w:p>
+    <w:p>
+      <w:pPr>
+        <w:pStyle w:val="ListParagraph"/>
+        <w:rPr>
+          <w:lang w:val="en-US"/>
+        </w:rPr>
+      </w:pPr>
+      <w:proofErr w:type="spellStart"/>
+      <w:r>
+        <w:rPr>
+          <w:lang w:val="en-US"/>
+        </w:rPr>
+        <w:t>orderTiming</w:t>
+      </w:r>
+      <w:proofErr w:type="spellEnd"/>
+      <w:r>
+        <w:rPr>
+          <w:lang w:val="en-US"/>
+        </w:rPr>
+        <w:t>: Valid values are 'Auto' or 'Day Trade'</w:t>
+      </w:r>
+    </w:p>
+    <w:p>
+      <w:pPr>
+        <w:pStyle w:val="Heading2"/>
+        <w:rPr>
+          <w:lang w:val="en-US"/>
+        </w:rPr>
+      </w:pPr>
+      <w:r>
+        <w:rPr>
+          <w:lang w:val="en-US"/>
+        </w:rPr>
+        <w:t>Allocation engine output data</w:t>
+      </w:r>
+    </w:p>
+    <w:p>
+      <w:pPr>
+        <w:rPr>
+          <w:lang w:val="en-US"/>
+        </w:rPr>
+      </w:pPr>
+      <w:r>
+        <w:rPr>
+          <w:lang w:val="en-US"/>
+        </w:rPr>
+        <w:t xml:space="preserve">Once the allocation engine processes the input data it produces a response with the allocation results. </w:t>
+      </w:r>
+      <w:r>
+        <w:rPr>
+          <w:lang w:val="en-US"/>
+        </w:rPr>
+        <w:t xml:space="preserve">This response will contain a </w:t>
+      </w:r>
+      <w:proofErr w:type="spellStart"/>
+      <w:r>
+        <w:rPr>
+          <w:lang w:val="en-US"/>
+        </w:rPr>
+        <w:t>json</w:t>
+      </w:r>
+      <w:proofErr w:type="spellEnd"/>
+      <w:r>
+        <w:rPr>
+          <w:lang w:val="en-US"/>
+        </w:rPr>
+        <w:t xml:space="preserve"> object with three collections (Users, loans and bids) similar to the ones used as input, but oriented to contain output relevant information, </w:t>
+      </w:r>
+      <w:r>
+        <w:rPr>
+          <w:u w:val="single"/>
+          <w:lang w:val="en-US"/>
+        </w:rPr>
+        <w:t>so each entity is not expected to have the same fields at the input and at the output</w:t>
+      </w:r>
+      <w:r>
+        <w:rPr>
+          <w:lang w:val="en-US"/>
+        </w:rPr>
+        <w:t>.</w:t>
+      </w:r>
+    </w:p>
+    <w:p>
+      <w:pPr>
+        <w:rPr>
+          <w:lang w:val="en-US"/>
+        </w:rPr>
+      </w:pPr>
+      <w:r>
+        <w:rPr>
+          <w:lang w:val="en-US"/>
+        </w:rPr>
+        <w:t>The response object will always have three properties, with values like the following description:</w:t>
+      </w:r>
+    </w:p>
+    <w:p>
+      <w:pPr>
+        <w:pStyle w:val="Code"/>
+      </w:pPr>
+      <w:r>
+        <w:t>{</w:t>
+      </w:r>
+    </w:p>
+    <w:p>
+      <w:pPr>
+        <w:pStyle w:val="Code"/>
+      </w:pPr>
+      <w:r>
+        <w:t xml:space="preserve">    </w:t>
+      </w:r>
+      <w:r>
+        <w:t>"</w:t>
+      </w:r>
+      <w:r>
+        <w:t>users</w:t>
+      </w:r>
+      <w:r>
+        <w:t>"</w:t>
+      </w:r>
+      <w:r>
         <w:t xml:space="preserve"> </w:t>
       </w:r>
-    </w:p>
-    <w:p>
-      <w:pPr>
-        <w:pStyle w:val="ListParagraph"/>
-        <w:rPr>
-          <w:lang w:val="en-US"/>
-        </w:rPr>
-      </w:pPr>
-      <w:proofErr w:type="spellStart"/>
-      <w:proofErr w:type="gramStart"/>
-      <w:r>
-        <w:rPr>
-          <w:lang w:val="en-US"/>
-        </w:rPr>
-        <w:t>orderType</w:t>
-      </w:r>
-      <w:proofErr w:type="spellEnd"/>
-      <w:proofErr w:type="gramEnd"/>
-      <w:r>
-        <w:rPr>
-          <w:lang w:val="en-US"/>
-        </w:rPr>
-        <w:t>: Valid values are 'Competitive' or 'Noncompetitive'</w:t>
-      </w:r>
-    </w:p>
-    <w:p>
-      <w:pPr>
-        <w:pStyle w:val="ListParagraph"/>
-        <w:rPr>
-          <w:lang w:val="en-US"/>
-        </w:rPr>
-      </w:pPr>
-      <w:proofErr w:type="spellStart"/>
-      <w:proofErr w:type="gramStart"/>
-      <w:r>
-        <w:rPr>
-          <w:lang w:val="en-US"/>
-        </w:rPr>
-        <w:t>bidRate</w:t>
-      </w:r>
-      <w:proofErr w:type="spellEnd"/>
-      <w:proofErr w:type="gramEnd"/>
-      <w:r>
-        <w:rPr>
-          <w:lang w:val="en-US"/>
-        </w:rPr>
-        <w:t>: as a return (</w:t>
-      </w:r>
-      <w:proofErr w:type="spellStart"/>
-      <w:r>
-        <w:rPr>
-          <w:lang w:val="en-US"/>
-        </w:rPr>
-        <w:t>e.g</w:t>
-      </w:r>
-      <w:proofErr w:type="spellEnd"/>
-      <w:r>
-        <w:rPr>
-          <w:lang w:val="en-US"/>
-        </w:rPr>
-        <w:t xml:space="preserve"> 3%)</w:t>
-      </w:r>
-      <w:r>
-        <w:rPr>
-          <w:lang w:val="en-US"/>
-        </w:rPr>
-        <w:t>, available only for ‘Competitive’ order type</w:t>
-      </w:r>
-    </w:p>
-    <w:p>
-      <w:pPr>
-        <w:pStyle w:val="ListParagraph"/>
-        <w:rPr>
-          <w:lang w:val="en-US"/>
-        </w:rPr>
-      </w:pPr>
-      <w:proofErr w:type="spellStart"/>
-      <w:proofErr w:type="gramStart"/>
-      <w:r>
-        <w:rPr>
-          <w:lang w:val="en-US"/>
-        </w:rPr>
-        <w:t>orderTiming</w:t>
-      </w:r>
-      <w:proofErr w:type="spellEnd"/>
-      <w:proofErr w:type="gramEnd"/>
-      <w:r>
-        <w:rPr>
-          <w:lang w:val="en-US"/>
-        </w:rPr>
-        <w:t>: Valid values are 'Auto' or 'Day Trade'</w:t>
-      </w:r>
-    </w:p>
-    <w:p>
-      <w:pPr>
-        <w:pStyle w:val="ListParagraph"/>
-        <w:rPr>
-          <w:lang w:val="en-US"/>
-        </w:rPr>
-      </w:pPr>
-    </w:p>
-    <w:p>
-      <w:pPr>
-        <w:jc w:val="left"/>
-        <w:rPr>
-          <w:lang w:val="en-US"/>
-        </w:rPr>
-      </w:pPr>
-      <w:r>
-        <w:rPr>
-          <w:lang w:val="en-US"/>
-        </w:rPr>
-        <w:br w:type="page"/>
-      </w:r>
-    </w:p>
-    <w:p>
-      <w:pPr>
-        <w:pStyle w:val="Heading2"/>
-        <w:rPr>
-          <w:lang w:val="en-US"/>
-        </w:rPr>
-      </w:pPr>
-      <w:r>
-        <w:rPr>
-          <w:lang w:val="en-US"/>
-        </w:rPr>
-        <w:lastRenderedPageBreak/>
-        <w:t>Allocation engine output data</w:t>
-      </w:r>
-    </w:p>
-    <w:p>
-      <w:pPr>
-        <w:rPr>
-          <w:lang w:val="en-US"/>
-        </w:rPr>
-      </w:pPr>
-      <w:r>
-        <w:rPr>
-          <w:lang w:val="en-US"/>
-        </w:rPr>
-        <w:t xml:space="preserve">Once the allocation engine processes the input data it produces a response with the allocation results. </w:t>
-      </w:r>
-      <w:r>
-        <w:rPr>
-          <w:lang w:val="en-US"/>
-        </w:rPr>
-        <w:t xml:space="preserve">This response will contain a </w:t>
-      </w:r>
-      <w:proofErr w:type="spellStart"/>
-      <w:r>
-        <w:rPr>
-          <w:lang w:val="en-US"/>
-        </w:rPr>
-        <w:t>json</w:t>
-      </w:r>
-      <w:proofErr w:type="spellEnd"/>
-      <w:r>
-        <w:rPr>
-          <w:lang w:val="en-US"/>
-        </w:rPr>
-        <w:t xml:space="preserve"> object with three collections (Users, loans and bids) similar to the ones used as input, but oriented to contain output relevant information, </w:t>
-      </w:r>
-      <w:r>
-        <w:rPr>
-          <w:u w:val="single"/>
-          <w:lang w:val="en-US"/>
-        </w:rPr>
-        <w:t>so each entity is not expected to have the same fields at the input and at the output</w:t>
-      </w:r>
-      <w:r>
-        <w:rPr>
-          <w:lang w:val="en-US"/>
-        </w:rPr>
-        <w:t>.</w:t>
-      </w:r>
-    </w:p>
-    <w:p>
-      <w:pPr>
-        <w:rPr>
-          <w:lang w:val="en-US"/>
-        </w:rPr>
-      </w:pPr>
-      <w:r>
-        <w:rPr>
-          <w:lang w:val="en-US"/>
-        </w:rPr>
-        <w:t>The response object will always have three properties, with values like the following description:</w:t>
-      </w:r>
-    </w:p>
-    <w:p>
-      <w:pPr>
-        <w:pStyle w:val="Code"/>
-      </w:pPr>
-      <w:r>
-        <w:t>{</w:t>
+      <w:r>
+        <w:t>: {...},</w:t>
       </w:r>
     </w:p>
     <w:p>
@@ -2217,11 +2161,9 @@
       <w:r>
         <w:t>"</w:t>
       </w:r>
-      <w:proofErr w:type="gramStart"/>
-      <w:r>
-        <w:t>users</w:t>
-      </w:r>
-      <w:proofErr w:type="gramEnd"/>
+      <w:r>
+        <w:t>loans</w:t>
+      </w:r>
       <w:r>
         <w:t>"</w:t>
       </w:r>
@@ -2242,36 +2184,9 @@
       <w:r>
         <w:t>"</w:t>
       </w:r>
-      <w:proofErr w:type="gramStart"/>
-      <w:r>
-        <w:t>loans</w:t>
-      </w:r>
-      <w:proofErr w:type="gramEnd"/>
-      <w:r>
-        <w:t>"</w:t>
-      </w:r>
-      <w:r>
-        <w:t xml:space="preserve"> </w:t>
-      </w:r>
-      <w:r>
-        <w:t>: {...},</w:t>
-      </w:r>
-    </w:p>
-    <w:p>
-      <w:pPr>
-        <w:pStyle w:val="Code"/>
-      </w:pPr>
-      <w:r>
-        <w:t xml:space="preserve">    </w:t>
-      </w:r>
-      <w:r>
-        <w:t>"</w:t>
-      </w:r>
-      <w:proofErr w:type="gramStart"/>
       <w:r>
         <w:t>bids</w:t>
       </w:r>
-      <w:proofErr w:type="gramEnd"/>
       <w:r>
         <w:t>"</w:t>
       </w:r>
@@ -2399,11 +2314,9 @@
       <w:r>
         <w:t>"</w:t>
       </w:r>
-      <w:proofErr w:type="gramStart"/>
       <w:r>
         <w:t>users</w:t>
       </w:r>
-      <w:proofErr w:type="gramEnd"/>
       <w:r>
         <w:t>"</w:t>
       </w:r>
@@ -2422,12 +2335,10 @@
         <w:t xml:space="preserve">        "</w:t>
       </w:r>
       <w:proofErr w:type="spellStart"/>
-      <w:proofErr w:type="gramStart"/>
       <w:r>
         <w:t>userId</w:t>
       </w:r>
       <w:proofErr w:type="spellEnd"/>
-      <w:proofErr w:type="gramEnd"/>
       <w:r>
         <w:t>"</w:t>
       </w:r>
@@ -2446,12 +2357,10 @@
         <w:t xml:space="preserve">        "</w:t>
       </w:r>
       <w:proofErr w:type="spellStart"/>
-      <w:proofErr w:type="gramStart"/>
       <w:r>
         <w:t>fundsAvailable</w:t>
       </w:r>
       <w:proofErr w:type="spellEnd"/>
-      <w:proofErr w:type="gramEnd"/>
       <w:r>
         <w:t>"</w:t>
       </w:r>
@@ -2480,11 +2389,9 @@
       <w:r>
         <w:t>"</w:t>
       </w:r>
-      <w:proofErr w:type="gramStart"/>
       <w:r>
         <w:t>loans</w:t>
       </w:r>
-      <w:proofErr w:type="gramEnd"/>
       <w:r>
         <w:t>"</w:t>
       </w:r>
@@ -2505,11 +2412,9 @@
       <w:r>
         <w:t>"</w:t>
       </w:r>
-      <w:proofErr w:type="gramStart"/>
       <w:r>
         <w:t>bids</w:t>
       </w:r>
-      <w:proofErr w:type="gramEnd"/>
       <w:r>
         <w:t>"</w:t>
       </w:r>
@@ -2559,7 +2464,6 @@
         </w:rPr>
       </w:pPr>
       <w:proofErr w:type="spellStart"/>
-      <w:proofErr w:type="gramStart"/>
       <w:r>
         <w:rPr>
           <w:lang w:val="en-US"/>
@@ -2567,7 +2471,6 @@
         <w:t>fundsAvailable</w:t>
       </w:r>
       <w:proofErr w:type="spellEnd"/>
-      <w:proofErr w:type="gramEnd"/>
       <w:r>
         <w:rPr>
           <w:lang w:val="en-US"/>
@@ -2715,31 +2618,16 @@
         <w:pStyle w:val="Code"/>
       </w:pPr>
       <w:r>
-        <w:t xml:space="preserve">    "</w:t>
-      </w:r>
-      <w:proofErr w:type="gramStart"/>
-      <w:r>
-        <w:t>users</w:t>
-      </w:r>
-      <w:proofErr w:type="gramEnd"/>
-      <w:r>
-        <w:t>" : {...},</w:t>
-      </w:r>
-    </w:p>
-    <w:p>
-      <w:pPr>
-        <w:pStyle w:val="Code"/>
-      </w:pPr>
-      <w:r>
-        <w:t xml:space="preserve">    "</w:t>
-      </w:r>
-      <w:proofErr w:type="gramStart"/>
-      <w:r>
-        <w:t>loans</w:t>
-      </w:r>
-      <w:proofErr w:type="gramEnd"/>
-      <w:r>
-        <w:t>" : {</w:t>
+        <w:t xml:space="preserve">    "users" : {...},</w:t>
+      </w:r>
+    </w:p>
+    <w:p>
+      <w:pPr>
+        <w:pStyle w:val="Code"/>
+      </w:pPr>
+      <w:r>
+        <w:lastRenderedPageBreak/>
+        <w:t xml:space="preserve">    "loans" : {</w:t>
       </w:r>
     </w:p>
     <w:p>
@@ -2750,12 +2638,10 @@
         <w:t xml:space="preserve">        "</w:t>
       </w:r>
       <w:proofErr w:type="spellStart"/>
-      <w:proofErr w:type="gramStart"/>
       <w:r>
         <w:t>loanId</w:t>
       </w:r>
       <w:proofErr w:type="spellEnd"/>
-      <w:proofErr w:type="gramEnd"/>
       <w:r>
         <w:t>" : string,</w:t>
       </w:r>
@@ -2765,23 +2651,31 @@
         <w:pStyle w:val="Code"/>
       </w:pPr>
       <w:r>
+        <w:t xml:space="preserve">        "funded" : </w:t>
+      </w:r>
+      <w:proofErr w:type="spellStart"/>
+      <w:r>
+        <w:t>boolean</w:t>
+      </w:r>
+      <w:proofErr w:type="spellEnd"/>
+      <w:r>
+        <w:t>*,</w:t>
+      </w:r>
+    </w:p>
+    <w:p>
+      <w:pPr>
+        <w:pStyle w:val="Code"/>
+      </w:pPr>
+      <w:r>
         <w:t xml:space="preserve">        "</w:t>
       </w:r>
-      <w:proofErr w:type="gramStart"/>
-      <w:r>
-        <w:t>funded</w:t>
-      </w:r>
-      <w:proofErr w:type="gramEnd"/>
-      <w:r>
-        <w:t xml:space="preserve">" : </w:t>
-      </w:r>
-      <w:proofErr w:type="spellStart"/>
-      <w:r>
-        <w:t>boolean</w:t>
-      </w:r>
-      <w:proofErr w:type="spellEnd"/>
-      <w:r>
-        <w:t>*,</w:t>
+      <w:proofErr w:type="spellStart"/>
+      <w:r>
+        <w:t>investorRate</w:t>
+      </w:r>
+      <w:proofErr w:type="spellEnd"/>
+      <w:r>
+        <w:t>" : number*,</w:t>
       </w:r>
     </w:p>
     <w:p>
@@ -2792,12 +2686,10 @@
         <w:t xml:space="preserve">        "</w:t>
       </w:r>
       <w:proofErr w:type="spellStart"/>
-      <w:proofErr w:type="gramStart"/>
-      <w:r>
-        <w:t>investorRate</w:t>
-      </w:r>
-      <w:proofErr w:type="spellEnd"/>
-      <w:proofErr w:type="gramEnd"/>
+      <w:r>
+        <w:t>rateToMo</w:t>
+      </w:r>
+      <w:proofErr w:type="spellEnd"/>
       <w:r>
         <w:t>" : number*,</w:t>
       </w:r>
@@ -2810,30 +2702,10 @@
         <w:t xml:space="preserve">        "</w:t>
       </w:r>
       <w:proofErr w:type="spellStart"/>
-      <w:proofErr w:type="gramStart"/>
-      <w:r>
-        <w:t>rateToMo</w:t>
-      </w:r>
-      <w:proofErr w:type="spellEnd"/>
-      <w:proofErr w:type="gramEnd"/>
-      <w:r>
-        <w:t>" : number*,</w:t>
-      </w:r>
-    </w:p>
-    <w:p>
-      <w:pPr>
-        <w:pStyle w:val="Code"/>
-      </w:pPr>
-      <w:r>
-        <w:t xml:space="preserve">        "</w:t>
-      </w:r>
-      <w:proofErr w:type="spellStart"/>
-      <w:proofErr w:type="gramStart"/>
       <w:r>
         <w:t>fundedAmount</w:t>
       </w:r>
       <w:proofErr w:type="spellEnd"/>
-      <w:proofErr w:type="gramEnd"/>
       <w:r>
         <w:t>" : number*</w:t>
       </w:r>
@@ -2843,7 +2715,6 @@
         <w:pStyle w:val="Code"/>
       </w:pPr>
       <w:r>
-        <w:lastRenderedPageBreak/>
         <w:t xml:space="preserve">    },</w:t>
       </w:r>
     </w:p>
@@ -2852,15 +2723,7 @@
         <w:pStyle w:val="Code"/>
       </w:pPr>
       <w:r>
-        <w:t xml:space="preserve">    "</w:t>
-      </w:r>
-      <w:proofErr w:type="gramStart"/>
-      <w:r>
-        <w:t>bids</w:t>
-      </w:r>
-      <w:proofErr w:type="gramEnd"/>
-      <w:r>
-        <w:t>" : {...}</w:t>
+        <w:t xml:space="preserve">    "bids" : {...}</w:t>
       </w:r>
     </w:p>
     <w:p>
@@ -2901,14 +2764,12 @@
           <w:lang w:val="en-US"/>
         </w:rPr>
       </w:pPr>
-      <w:proofErr w:type="gramStart"/>
       <w:r>
         <w:rPr>
           <w:lang w:val="en-US"/>
         </w:rPr>
         <w:t>funded</w:t>
       </w:r>
-      <w:proofErr w:type="gramEnd"/>
       <w:r>
         <w:rPr>
           <w:lang w:val="en-US"/>
@@ -2930,7 +2791,6 @@
         </w:rPr>
       </w:pPr>
       <w:proofErr w:type="spellStart"/>
-      <w:proofErr w:type="gramStart"/>
       <w:r>
         <w:rPr>
           <w:lang w:val="en-US"/>
@@ -2938,7 +2798,6 @@
         <w:t>investorRate</w:t>
       </w:r>
       <w:proofErr w:type="spellEnd"/>
-      <w:proofErr w:type="gramEnd"/>
       <w:r>
         <w:rPr>
           <w:lang w:val="en-US"/>
@@ -2957,16 +2816,21 @@
         </w:rPr>
         <w:t xml:space="preserve"> in order to fund this loan</w:t>
       </w:r>
-    </w:p>
-    <w:p>
-      <w:pPr>
-        <w:pStyle w:val="ListParagraph"/>
-        <w:rPr>
-          <w:lang w:val="en-US"/>
-        </w:rPr>
-      </w:pPr>
-      <w:proofErr w:type="spellStart"/>
-      <w:proofErr w:type="gramStart"/>
+      <w:r>
+        <w:rPr>
+          <w:lang w:val="en-US"/>
+        </w:rPr>
+        <w:t>. (e.g. 3.5 %)</w:t>
+      </w:r>
+    </w:p>
+    <w:p>
+      <w:pPr>
+        <w:pStyle w:val="ListParagraph"/>
+        <w:rPr>
+          <w:lang w:val="en-US"/>
+        </w:rPr>
+      </w:pPr>
+      <w:proofErr w:type="spellStart"/>
       <w:r>
         <w:rPr>
           <w:lang w:val="en-US"/>
@@ -2974,7 +2838,6 @@
         <w:t>rateToMo</w:t>
       </w:r>
       <w:proofErr w:type="spellEnd"/>
-      <w:proofErr w:type="gramEnd"/>
       <w:r>
         <w:rPr>
           <w:lang w:val="en-US"/>
@@ -3015,16 +2878,21 @@
         </w:rPr>
         <w:t>) charged by Liquidity Spot.</w:t>
       </w:r>
-    </w:p>
-    <w:p>
-      <w:pPr>
-        <w:pStyle w:val="ListParagraph"/>
-        <w:rPr>
-          <w:lang w:val="en-US"/>
-        </w:rPr>
-      </w:pPr>
-      <w:proofErr w:type="spellStart"/>
-      <w:proofErr w:type="gramStart"/>
+      <w:r>
+        <w:rPr>
+          <w:lang w:val="en-US"/>
+        </w:rPr>
+        <w:t xml:space="preserve"> (e.g. 2.3 %)</w:t>
+      </w:r>
+    </w:p>
+    <w:p>
+      <w:pPr>
+        <w:pStyle w:val="ListParagraph"/>
+        <w:rPr>
+          <w:lang w:val="en-US"/>
+        </w:rPr>
+      </w:pPr>
+      <w:proofErr w:type="spellStart"/>
       <w:r>
         <w:rPr>
           <w:lang w:val="en-US"/>
@@ -3032,7 +2900,6 @@
         <w:t>fundedAmount</w:t>
       </w:r>
       <w:proofErr w:type="spellEnd"/>
-      <w:proofErr w:type="gramEnd"/>
       <w:r>
         <w:rPr>
           <w:lang w:val="en-US"/>
@@ -3078,13 +2945,7 @@
         <w:rPr>
           <w:lang w:val="en-US"/>
         </w:rPr>
-        <w:t>bids</w:t>
-      </w:r>
-      <w:r>
-        <w:rPr>
-          <w:lang w:val="en-US"/>
-        </w:rPr>
-        <w:t xml:space="preserve"> property of the response object</w:t>
+        <w:t>bids property of the response object</w:t>
       </w:r>
     </w:p>
     <w:p>
@@ -3115,19 +2976,7 @@
         <w:rPr>
           <w:lang w:val="en-US"/>
         </w:rPr>
-        <w:t xml:space="preserve">Lists all the </w:t>
-      </w:r>
-      <w:r>
-        <w:rPr>
-          <w:lang w:val="en-US"/>
-        </w:rPr>
-        <w:t>bids placed</w:t>
-      </w:r>
-      <w:r>
-        <w:rPr>
-          <w:lang w:val="en-US"/>
-        </w:rPr>
-        <w:t xml:space="preserve"> during the previous bid window</w:t>
+        <w:t>Lists all the bids placed during the previous bid window</w:t>
       </w:r>
     </w:p>
     <w:p>
@@ -3162,45 +3011,53 @@
         <w:pStyle w:val="Code"/>
       </w:pPr>
       <w:r>
-        <w:t xml:space="preserve">    "</w:t>
-      </w:r>
-      <w:proofErr w:type="gramStart"/>
-      <w:r>
-        <w:t>users</w:t>
-      </w:r>
-      <w:proofErr w:type="gramEnd"/>
-      <w:r>
-        <w:t>" : {...},</w:t>
-      </w:r>
-    </w:p>
-    <w:p>
-      <w:pPr>
-        <w:pStyle w:val="Code"/>
-      </w:pPr>
-      <w:r>
-        <w:t xml:space="preserve">    "</w:t>
-      </w:r>
-      <w:proofErr w:type="gramStart"/>
-      <w:r>
-        <w:t>loans</w:t>
-      </w:r>
-      <w:proofErr w:type="gramEnd"/>
-      <w:r>
-        <w:t>" : {...},</w:t>
-      </w:r>
-    </w:p>
-    <w:p>
-      <w:pPr>
-        <w:pStyle w:val="Code"/>
-      </w:pPr>
-      <w:r>
-        <w:t xml:space="preserve">    "</w:t>
-      </w:r>
-      <w:proofErr w:type="gramStart"/>
-      <w:r>
-        <w:t>bids</w:t>
-      </w:r>
-      <w:proofErr w:type="gramEnd"/>
+        <w:t xml:space="preserve">    "users" : {...},</w:t>
+      </w:r>
+    </w:p>
+    <w:p>
+      <w:pPr>
+        <w:pStyle w:val="Code"/>
+      </w:pPr>
+      <w:r>
+        <w:t xml:space="preserve">    "loans" : {...},</w:t>
+      </w:r>
+    </w:p>
+    <w:p>
+      <w:pPr>
+        <w:pStyle w:val="Code"/>
+      </w:pPr>
+      <w:r>
+        <w:t xml:space="preserve">    "bids" : {</w:t>
+      </w:r>
+    </w:p>
+    <w:p>
+      <w:pPr>
+        <w:pStyle w:val="Code"/>
+      </w:pPr>
+      <w:r>
+        <w:t xml:space="preserve">        "</w:t>
+      </w:r>
+      <w:proofErr w:type="spellStart"/>
+      <w:r>
+        <w:t>bidId</w:t>
+      </w:r>
+      <w:proofErr w:type="spellEnd"/>
+      <w:r>
+        <w:t>" : string,</w:t>
+      </w:r>
+    </w:p>
+    <w:p>
+      <w:pPr>
+        <w:pStyle w:val="Code"/>
+      </w:pPr>
+      <w:r>
+        <w:t xml:space="preserve">        "</w:t>
+      </w:r>
+      <w:proofErr w:type="spellStart"/>
+      <w:r>
+        <w:t>allocatedAmounts</w:t>
+      </w:r>
+      <w:proofErr w:type="spellEnd"/>
       <w:r>
         <w:t>" : {</w:t>
       </w:r>
@@ -3210,17 +3067,47 @@
         <w:pStyle w:val="Code"/>
       </w:pPr>
       <w:r>
+        <w:t xml:space="preserve">            "</w:t>
+      </w:r>
+      <w:proofErr w:type="spellStart"/>
+      <w:r>
+        <w:t>loanId</w:t>
+      </w:r>
+      <w:proofErr w:type="spellEnd"/>
+      <w:r>
+        <w:t>": number*,</w:t>
+      </w:r>
+    </w:p>
+    <w:p>
+      <w:pPr>
+        <w:pStyle w:val="Code"/>
+      </w:pPr>
+      <w:r>
+        <w:t xml:space="preserve">            ...</w:t>
+      </w:r>
+    </w:p>
+    <w:p>
+      <w:pPr>
+        <w:pStyle w:val="Code"/>
+      </w:pPr>
+      <w:r>
+        <w:t xml:space="preserve">        }</w:t>
+      </w:r>
+    </w:p>
+    <w:p>
+      <w:pPr>
+        <w:pStyle w:val="Code"/>
+      </w:pPr>
+      <w:r>
         <w:t xml:space="preserve">        "</w:t>
       </w:r>
       <w:proofErr w:type="spellStart"/>
-      <w:proofErr w:type="gramStart"/>
-      <w:r>
-        <w:t>bidId</w:t>
-      </w:r>
-      <w:proofErr w:type="spellEnd"/>
-      <w:proofErr w:type="gramEnd"/>
-      <w:r>
-        <w:t>" : string,</w:t>
+      <w:r>
+        <w:t>acceptedRate</w:t>
+      </w:r>
+      <w:proofErr w:type="spellEnd"/>
+      <w:r>
+        <w:t>" : number*,</w:t>
       </w:r>
     </w:p>
     <w:p>
@@ -3231,86 +3118,13 @@
         <w:t xml:space="preserve">        "</w:t>
       </w:r>
       <w:proofErr w:type="spellStart"/>
-      <w:proofErr w:type="gramStart"/>
-      <w:r>
-        <w:t>allocat</w:t>
-      </w:r>
-      <w:r>
-        <w:t>ed</w:t>
-      </w:r>
-      <w:r>
-        <w:t>Amounts</w:t>
-      </w:r>
-      <w:proofErr w:type="spellEnd"/>
-      <w:proofErr w:type="gramEnd"/>
-      <w:r>
-        <w:t>" : {</w:t>
-      </w:r>
-    </w:p>
-    <w:p>
-      <w:pPr>
-        <w:pStyle w:val="Code"/>
-      </w:pPr>
-      <w:r>
-        <w:t xml:space="preserve">            "</w:t>
-      </w:r>
-      <w:proofErr w:type="spellStart"/>
-      <w:proofErr w:type="gramStart"/>
-      <w:r>
-        <w:t>loanId</w:t>
-      </w:r>
-      <w:proofErr w:type="spellEnd"/>
-      <w:proofErr w:type="gramEnd"/>
-      <w:r>
-        <w:t>": number*,</w:t>
-      </w:r>
-    </w:p>
-    <w:p>
-      <w:pPr>
-        <w:pStyle w:val="Code"/>
-      </w:pPr>
-      <w:r>
-        <w:t xml:space="preserve">            ...</w:t>
-      </w:r>
-    </w:p>
-    <w:p>
-      <w:pPr>
-        <w:pStyle w:val="Code"/>
-      </w:pPr>
-      <w:r>
-        <w:t xml:space="preserve">        }</w:t>
-      </w:r>
-    </w:p>
-    <w:p>
-      <w:pPr>
-        <w:pStyle w:val="Code"/>
-      </w:pPr>
-      <w:r>
-        <w:t xml:space="preserve">        "</w:t>
-      </w:r>
-      <w:proofErr w:type="spellStart"/>
-      <w:proofErr w:type="gramStart"/>
-      <w:r>
-        <w:t>acceptedRate</w:t>
-      </w:r>
-      <w:proofErr w:type="spellEnd"/>
-      <w:proofErr w:type="gramEnd"/>
-      <w:r>
-        <w:t>" : number*,</w:t>
-      </w:r>
-    </w:p>
-    <w:p>
-      <w:pPr>
-        <w:pStyle w:val="Code"/>
-      </w:pPr>
-      <w:r>
-        <w:t xml:space="preserve">        "</w:t>
-      </w:r>
-      <w:proofErr w:type="gramStart"/>
-      <w:r>
-        <w:t>total</w:t>
-      </w:r>
-      <w:proofErr w:type="gramEnd"/>
+      <w:r>
+        <w:t>fundsT</w:t>
+      </w:r>
+      <w:r>
+        <w:t>otal</w:t>
+      </w:r>
+      <w:proofErr w:type="spellEnd"/>
       <w:r>
         <w:t>" : number*</w:t>
       </w:r>
@@ -3362,7 +3176,6 @@
         </w:rPr>
       </w:pPr>
       <w:proofErr w:type="spellStart"/>
-      <w:proofErr w:type="gramStart"/>
       <w:r>
         <w:rPr>
           <w:lang w:val="en-US"/>
@@ -3382,7 +3195,6 @@
         <w:t>Amounts</w:t>
       </w:r>
       <w:proofErr w:type="spellEnd"/>
-      <w:proofErr w:type="gramEnd"/>
       <w:r>
         <w:rPr>
           <w:lang w:val="en-US"/>
@@ -3399,18 +3211,59 @@
         <w:rPr>
           <w:lang w:val="en-US"/>
         </w:rPr>
-        <w:t>It is a dictionary that contains the amounts that where allocated to each loan as values, keyed by each loan Id</w:t>
-      </w:r>
-    </w:p>
-    <w:p>
-      <w:pPr>
-        <w:pStyle w:val="ListParagraph"/>
-        <w:rPr>
-          <w:lang w:val="en-US"/>
-        </w:rPr>
-      </w:pPr>
-      <w:proofErr w:type="spellStart"/>
-      <w:proofErr w:type="gramStart"/>
+        <w:t>D</w:t>
+      </w:r>
+      <w:r>
+        <w:rPr>
+          <w:lang w:val="en-US"/>
+        </w:rPr>
+        <w:t>ict</w:t>
+      </w:r>
+      <w:r>
+        <w:rPr>
+          <w:lang w:val="en-US"/>
+        </w:rPr>
+        <w:t>ionary that contains the amount</w:t>
+      </w:r>
+      <w:r>
+        <w:rPr>
+          <w:lang w:val="en-US"/>
+        </w:rPr>
+        <w:t xml:space="preserve"> that w</w:t>
+      </w:r>
+      <w:r>
+        <w:rPr>
+          <w:lang w:val="en-US"/>
+        </w:rPr>
+        <w:t xml:space="preserve">as </w:t>
+      </w:r>
+      <w:r>
+        <w:rPr>
+          <w:lang w:val="en-US"/>
+        </w:rPr>
+        <w:t xml:space="preserve"> </w:t>
+      </w:r>
+      <w:r>
+        <w:rPr>
+          <w:lang w:val="en-US"/>
+        </w:rPr>
+        <w:t>allocated to each loan as value</w:t>
+      </w:r>
+      <w:r>
+        <w:rPr>
+          <w:lang w:val="en-US"/>
+        </w:rPr>
+        <w:t>, keyed by each loan Id</w:t>
+      </w:r>
+    </w:p>
+    <w:p>
+      <w:pPr>
+        <w:pStyle w:val="ListParagraph"/>
+        <w:rPr>
+          <w:lang w:val="en-US"/>
+        </w:rPr>
+      </w:pPr>
+      <w:proofErr w:type="spellStart"/>
       <w:r>
         <w:rPr>
           <w:lang w:val="en-US"/>
@@ -3418,7 +3271,6 @@
         <w:t>acceptedRate</w:t>
       </w:r>
       <w:proofErr w:type="spellEnd"/>
-      <w:proofErr w:type="gramEnd"/>
       <w:r>
         <w:rPr>
           <w:lang w:val="en-US"/>
@@ -3437,54 +3289,16 @@
         </w:rPr>
         <w:t xml:space="preserve"> on this bid</w:t>
       </w:r>
-    </w:p>
-    <w:p>
-      <w:pPr>
-        <w:pStyle w:val="ListParagraph"/>
-        <w:rPr>
-          <w:lang w:val="en-US"/>
-        </w:rPr>
-      </w:pPr>
-      <w:proofErr w:type="gramStart"/>
-      <w:r>
-        <w:rPr>
-          <w:lang w:val="en-US"/>
-        </w:rPr>
-        <w:t>total</w:t>
-      </w:r>
-      <w:proofErr w:type="gramEnd"/>
-      <w:r>
-        <w:rPr>
-          <w:lang w:val="en-US"/>
-        </w:rPr>
-        <w:t xml:space="preserve">: </w:t>
-      </w:r>
-      <w:r>
-        <w:rPr>
-          <w:lang w:val="en-US"/>
-        </w:rPr>
-        <w:t>Total amount of funds that the investor is providing as part of this bid</w:t>
-      </w:r>
-      <w:bookmarkStart w:id="0" w:name="_GoBack"/>
-      <w:bookmarkEnd w:id="0"/>
-    </w:p>
-    <w:p>
-      <w:pPr>
-        <w:pStyle w:val="ListParagraph"/>
-        <w:rPr>
-          <w:lang w:val="en-US"/>
-        </w:rPr>
-      </w:pPr>
-    </w:p>
-    <w:p>
-      <w:pPr>
-        <w:rPr>
-          <w:lang w:val="en-US"/>
-        </w:rPr>
-      </w:pPr>
-    </w:p>
-    <w:p>
-      <w:pPr>
+      <w:r>
+        <w:rPr>
+          <w:lang w:val="en-US"/>
+        </w:rPr>
+        <w:t>. (e.g. 1.7 %)</w:t>
+      </w:r>
+    </w:p>
+    <w:p>
+      <w:pPr>
+        <w:pStyle w:val="ListParagraph"/>
         <w:rPr>
           <w:color w:val="365F91" w:themeColor="accent1" w:themeShade="BF"/>
           <w:sz w:val="28"/>
@@ -3492,12 +3306,49 @@
           <w:lang w:val="en-US"/>
         </w:rPr>
       </w:pPr>
-      <w:r>
-        <w:rPr>
-          <w:lang w:val="en-US"/>
-        </w:rPr>
+      <w:proofErr w:type="spellStart"/>
+      <w:r>
+        <w:rPr>
+          <w:lang w:val="en-US"/>
+        </w:rPr>
+        <w:t>fundsTotal</w:t>
+      </w:r>
+      <w:proofErr w:type="spellEnd"/>
+      <w:r>
+        <w:rPr>
+          <w:lang w:val="en-US"/>
+        </w:rPr>
+        <w:t xml:space="preserve">: </w:t>
+      </w:r>
+      <w:r>
+        <w:rPr>
+          <w:lang w:val="en-US"/>
+        </w:rPr>
+        <w:t>Total amount of funds that the investor is providing as part of this bid</w:t>
+      </w:r>
+    </w:p>
+    <w:p>
+      <w:pPr>
+        <w:jc w:val="left"/>
+        <w:rPr>
+          <w:rFonts w:asciiTheme="majorHAnsi" w:eastAsiaTheme="majorEastAsia" w:hAnsiTheme="majorHAnsi" w:cstheme="majorBidi"/>
+          <w:b/>
+          <w:bCs/>
+          <w:color w:val="365F91" w:themeColor="accent1" w:themeShade="BF"/>
+          <w:sz w:val="28"/>
+          <w:szCs w:val="28"/>
+          <w:lang w:val="en-US"/>
+        </w:rPr>
+      </w:pPr>
+      <w:r>
+        <w:rPr>
+          <w:lang w:val="en-US"/>
+        </w:rPr>
+        <w:lastRenderedPageBreak/>
         <w:br w:type="page"/>
       </w:r>
+      <w:bookmarkStart w:id="0" w:name="_GoBack"/>
+      <w:bookmarkEnd w:id="0"/>
     </w:p>
     <w:p>
       <w:pPr>
@@ -5946,7 +5797,7 @@
 </file>
 
 <file path=customXml/itemProps1.xml><?xml version="1.0" encoding="utf-8"?>
-<ds:datastoreItem xmlns:ds="http://schemas.openxmlformats.org/officeDocument/2006/customXml" ds:itemID="{AED29888-7E62-4729-A113-927FC2358370}">
+<ds:datastoreItem xmlns:ds="http://schemas.openxmlformats.org/officeDocument/2006/customXml" ds:itemID="{CF7FB622-489D-489B-885B-41ED05F732C0}">
   <ds:schemaRefs>
     <ds:schemaRef ds:uri="http://schemas.openxmlformats.org/officeDocument/2006/bibliography"/>
   </ds:schemaRefs>

</xml_diff>

<commit_message>
Adding the priorDayMarketRate as a configuration parameter Enhancing the format of the users output property
</commit_message>
<xml_diff>
--- a/doc/ApiFormats/Liquidity Spot Exchange api format.docx
+++ b/doc/ApiFormats/Liquidity Spot Exchange api format.docx
@@ -665,6 +665,33 @@
       <w:r>
         <w:t>" : number*</w:t>
       </w:r>
+      <w:r>
+        <w:t>,</w:t>
+      </w:r>
+    </w:p>
+    <w:p>
+      <w:pPr>
+        <w:pStyle w:val="Code"/>
+      </w:pPr>
+      <w:r>
+        <w:t xml:space="preserve">    </w:t>
+      </w:r>
+      <w:r>
+        <w:t>"</w:t>
+      </w:r>
+      <w:proofErr w:type="spellStart"/>
+      <w:proofErr w:type="gramStart"/>
+      <w:r>
+        <w:t>priorDay</w:t>
+      </w:r>
+      <w:r>
+        <w:t>MarketRate</w:t>
+      </w:r>
+      <w:proofErr w:type="spellEnd"/>
+      <w:proofErr w:type="gramEnd"/>
+      <w:r>
+        <w:t>" : number*,</w:t>
+      </w:r>
     </w:p>
     <w:p>
       <w:pPr>
@@ -739,7 +766,113 @@
         <w:rPr>
           <w:lang w:val="en-US"/>
         </w:rPr>
-        <w:t xml:space="preserve"> (e.g. 1 %)</w:t>
+        <w:t xml:space="preserve"> (</w:t>
+      </w:r>
+      <w:proofErr w:type="gramStart"/>
+      <w:r>
+        <w:rPr>
+          <w:lang w:val="en-US"/>
+        </w:rPr>
+        <w:t>e.g</w:t>
+      </w:r>
+      <w:proofErr w:type="gramEnd"/>
+      <w:r>
+        <w:rPr>
+          <w:lang w:val="en-US"/>
+        </w:rPr>
+        <w:t>. 1 %)</w:t>
+      </w:r>
+    </w:p>
+    <w:p>
+      <w:pPr>
+        <w:pStyle w:val="ListParagraph"/>
+        <w:rPr>
+          <w:lang w:val="en-US"/>
+        </w:rPr>
+      </w:pPr>
+      <w:proofErr w:type="spellStart"/>
+      <w:proofErr w:type="gramStart"/>
+      <w:r>
+        <w:rPr>
+          <w:lang w:val="en-US"/>
+        </w:rPr>
+        <w:t>priorDayMarketRate</w:t>
+      </w:r>
+      <w:proofErr w:type="spellEnd"/>
+      <w:proofErr w:type="gramEnd"/>
+      <w:r>
+        <w:rPr>
+          <w:lang w:val="en-US"/>
+        </w:rPr>
+        <w:t>:</w:t>
+      </w:r>
+      <w:r>
+        <w:rPr>
+          <w:lang w:val="en-US"/>
+        </w:rPr>
+        <w:t xml:space="preserve"> Weighted average</w:t>
+      </w:r>
+      <w:r>
+        <w:rPr>
+          <w:lang w:val="en-US"/>
+        </w:rPr>
+        <w:t xml:space="preserve"> </w:t>
+      </w:r>
+      <w:r>
+        <w:rPr>
+          <w:lang w:val="en-US"/>
+        </w:rPr>
+        <w:t>(</w:t>
+      </w:r>
+      <w:r>
+        <w:rPr>
+          <w:lang w:val="en-US"/>
+        </w:rPr>
+        <w:t>Market</w:t>
+      </w:r>
+      <w:r>
+        <w:rPr>
+          <w:lang w:val="en-US"/>
+        </w:rPr>
+        <w:t>)</w:t>
+      </w:r>
+      <w:r>
+        <w:rPr>
+          <w:lang w:val="en-US"/>
+        </w:rPr>
+        <w:t xml:space="preserve"> rate charged by the</w:t>
+      </w:r>
+      <w:r>
+        <w:rPr>
+          <w:lang w:val="en-US"/>
+        </w:rPr>
+        <w:t xml:space="preserve"> investors in</w:t>
+      </w:r>
+      <w:r>
+        <w:rPr>
+          <w:lang w:val="en-US"/>
+        </w:rPr>
+        <w:t xml:space="preserve"> previous batch processed bids</w:t>
+      </w:r>
+      <w:r>
+        <w:rPr>
+          <w:lang w:val="en-US"/>
+        </w:rPr>
+        <w:t>. (</w:t>
+      </w:r>
+      <w:proofErr w:type="gramStart"/>
+      <w:r>
+        <w:rPr>
+          <w:lang w:val="en-US"/>
+        </w:rPr>
+        <w:t>e.g</w:t>
+      </w:r>
+      <w:proofErr w:type="gramEnd"/>
+      <w:r>
+        <w:rPr>
+          <w:lang w:val="en-US"/>
+        </w:rPr>
+        <w:t>. 2.5 %)</w:t>
       </w:r>
     </w:p>
     <w:p>
@@ -1074,6 +1207,7 @@
           <w:rStyle w:val="Strong"/>
           <w:lang w:val="en-US"/>
         </w:rPr>
+        <w:lastRenderedPageBreak/>
         <w:t>* Notes on field values:</w:t>
       </w:r>
     </w:p>
@@ -1112,7 +1246,6 @@
         <w:rPr>
           <w:lang w:val="en-US"/>
         </w:rPr>
-        <w:lastRenderedPageBreak/>
         <w:t>Loans</w:t>
       </w:r>
     </w:p>
@@ -1795,11 +1928,19 @@
           <w:lang w:val="en-US"/>
         </w:rPr>
       </w:pPr>
-      <w:r>
-        <w:rPr>
-          <w:lang w:val="en-US"/>
-        </w:rPr>
-        <w:t xml:space="preserve">date: Date following the (year, month, day) calendar date </w:t>
+      <w:proofErr w:type="gramStart"/>
+      <w:r>
+        <w:rPr>
+          <w:lang w:val="en-US"/>
+        </w:rPr>
+        <w:t>date</w:t>
+      </w:r>
+      <w:proofErr w:type="gramEnd"/>
+      <w:r>
+        <w:rPr>
+          <w:lang w:val="en-US"/>
+        </w:rPr>
+        <w:t xml:space="preserve">: Date following the (year, month, day) calendar date </w:t>
       </w:r>
       <w:hyperlink r:id="rId7" w:history="1">
         <w:r>
@@ -1824,11 +1965,20 @@
           <w:lang w:val="en-US"/>
         </w:rPr>
       </w:pPr>
-      <w:r>
-        <w:rPr>
-          <w:lang w:val="en-US"/>
-        </w:rPr>
-        <w:t xml:space="preserve">time: Time following the </w:t>
+      <w:proofErr w:type="gramStart"/>
+      <w:r>
+        <w:rPr>
+          <w:lang w:val="en-US"/>
+        </w:rPr>
+        <w:lastRenderedPageBreak/>
+        <w:t>time</w:t>
+      </w:r>
+      <w:proofErr w:type="gramEnd"/>
+      <w:r>
+        <w:rPr>
+          <w:lang w:val="en-US"/>
+        </w:rPr>
+        <w:t xml:space="preserve">: Time following the </w:t>
       </w:r>
       <w:hyperlink r:id="rId8" w:history="1">
         <w:r>
@@ -1885,7 +2035,6 @@
         <w:rPr>
           <w:lang w:val="en-US"/>
         </w:rPr>
-        <w:lastRenderedPageBreak/>
         <w:t>participation: as percentage (</w:t>
       </w:r>
       <w:proofErr w:type="spellStart"/>
@@ -2309,120 +2458,126 @@
         <w:pStyle w:val="Code"/>
       </w:pPr>
       <w:r>
-        <w:t xml:space="preserve">    </w:t>
-      </w:r>
+        <w:t xml:space="preserve">    "</w:t>
+      </w:r>
+      <w:proofErr w:type="gramStart"/>
+      <w:r>
+        <w:t>users</w:t>
+      </w:r>
+      <w:proofErr w:type="gramEnd"/>
+      <w:r>
+        <w:t>" : {</w:t>
+      </w:r>
+    </w:p>
+    <w:p>
+      <w:pPr>
+        <w:pStyle w:val="Code"/>
+      </w:pPr>
+      <w:r>
+        <w:t xml:space="preserve">        </w:t>
+      </w:r>
+      <w:proofErr w:type="spellStart"/>
+      <w:proofErr w:type="gramStart"/>
+      <w:r>
+        <w:t>userId</w:t>
+      </w:r>
+      <w:proofErr w:type="spellEnd"/>
+      <w:r>
+        <w:t xml:space="preserve"> :</w:t>
+      </w:r>
+      <w:proofErr w:type="gramEnd"/>
+      <w:r>
+        <w:t xml:space="preserve"> { </w:t>
+      </w:r>
+    </w:p>
+    <w:p>
+      <w:pPr>
+        <w:pStyle w:val="Code"/>
+      </w:pPr>
+      <w:r>
+        <w:t xml:space="preserve">            "</w:t>
+      </w:r>
+      <w:proofErr w:type="spellStart"/>
+      <w:proofErr w:type="gramStart"/>
+      <w:r>
+        <w:t>userId</w:t>
+      </w:r>
+      <w:proofErr w:type="spellEnd"/>
+      <w:proofErr w:type="gramEnd"/>
       <w:r>
         <w:t>"</w:t>
       </w:r>
       <w:r>
-        <w:t>users</w:t>
-      </w:r>
-      <w:r>
-        <w:t>"</w:t>
-      </w:r>
-      <w:r>
-        <w:t xml:space="preserve"> </w:t>
-      </w:r>
-      <w:r>
-        <w:t>: {</w:t>
-      </w:r>
-    </w:p>
-    <w:p>
-      <w:pPr>
-        <w:pStyle w:val="Code"/>
-      </w:pPr>
-      <w:r>
-        <w:t xml:space="preserve">        "</w:t>
-      </w:r>
-      <w:proofErr w:type="spellStart"/>
-      <w:r>
-        <w:t>userId</w:t>
-      </w:r>
-      <w:proofErr w:type="spellEnd"/>
-      <w:r>
-        <w:t>"</w:t>
-      </w:r>
-      <w:r>
-        <w:t xml:space="preserve"> </w:t>
-      </w:r>
-      <w:r>
-        <w:t>: string,</w:t>
-      </w:r>
-    </w:p>
-    <w:p>
-      <w:pPr>
-        <w:pStyle w:val="Code"/>
-      </w:pPr>
-      <w:r>
-        <w:t xml:space="preserve">        "</w:t>
-      </w:r>
-      <w:proofErr w:type="spellStart"/>
+        <w:t xml:space="preserve"> : string</w:t>
+      </w:r>
+      <w:r>
+        <w:t>,</w:t>
+      </w:r>
+    </w:p>
+    <w:p>
+      <w:pPr>
+        <w:pStyle w:val="Code"/>
+      </w:pPr>
+      <w:r>
+        <w:t xml:space="preserve">            "</w:t>
+      </w:r>
+      <w:proofErr w:type="spellStart"/>
+      <w:proofErr w:type="gramStart"/>
       <w:r>
         <w:t>fundsAvailable</w:t>
       </w:r>
       <w:proofErr w:type="spellEnd"/>
-      <w:r>
-        <w:t>"</w:t>
-      </w:r>
-      <w:r>
-        <w:t xml:space="preserve"> </w:t>
-      </w:r>
-      <w:r>
-        <w:t>: number*</w:t>
-      </w:r>
-    </w:p>
-    <w:p>
-      <w:pPr>
-        <w:pStyle w:val="Code"/>
-      </w:pPr>
-      <w:r>
-        <w:t xml:space="preserve">    },</w:t>
-      </w:r>
-    </w:p>
-    <w:p>
-      <w:pPr>
-        <w:pStyle w:val="Code"/>
-      </w:pPr>
-      <w:r>
-        <w:t xml:space="preserve">    </w:t>
-      </w:r>
-      <w:r>
-        <w:t>"</w:t>
-      </w:r>
+      <w:proofErr w:type="gramEnd"/>
+      <w:r>
+        <w:t>" : number*</w:t>
+      </w:r>
+    </w:p>
+    <w:p>
+      <w:pPr>
+        <w:pStyle w:val="Code"/>
+      </w:pPr>
+      <w:r>
+        <w:t xml:space="preserve">        }</w:t>
+      </w:r>
+    </w:p>
+    <w:p>
+      <w:pPr>
+        <w:pStyle w:val="Code"/>
+      </w:pPr>
+      <w:r>
+        <w:t xml:space="preserve">    }</w:t>
+      </w:r>
+    </w:p>
+    <w:p>
+      <w:pPr>
+        <w:pStyle w:val="Code"/>
+      </w:pPr>
+      <w:r>
+        <w:t xml:space="preserve">    "</w:t>
+      </w:r>
+      <w:proofErr w:type="gramStart"/>
       <w:r>
         <w:t>loans</w:t>
       </w:r>
-      <w:r>
-        <w:t>"</w:t>
-      </w:r>
-      <w:r>
-        <w:t xml:space="preserve"> </w:t>
-      </w:r>
-      <w:r>
-        <w:t>: {...},</w:t>
-      </w:r>
-    </w:p>
-    <w:p>
-      <w:pPr>
-        <w:pStyle w:val="Code"/>
-      </w:pPr>
-      <w:r>
-        <w:t xml:space="preserve">    </w:t>
-      </w:r>
-      <w:r>
-        <w:t>"</w:t>
-      </w:r>
+      <w:proofErr w:type="gramEnd"/>
+      <w:r>
+        <w:t>" : {...},</w:t>
+      </w:r>
+    </w:p>
+    <w:p>
+      <w:pPr>
+        <w:pStyle w:val="Code"/>
+      </w:pPr>
+      <w:r>
+        <w:t xml:space="preserve">    "</w:t>
+      </w:r>
+      <w:proofErr w:type="gramStart"/>
       <w:r>
         <w:t>bids</w:t>
       </w:r>
-      <w:r>
-        <w:t>"</w:t>
-      </w:r>
-      <w:r>
-        <w:t xml:space="preserve"> </w:t>
-      </w:r>
-      <w:r>
-        <w:t>: {...}</w:t>
+      <w:proofErr w:type="gramEnd"/>
+      <w:r>
+        <w:t>" : {...}</w:t>
       </w:r>
     </w:p>
     <w:p>
@@ -2501,6 +2656,8 @@
         </w:rPr>
         <w:t xml:space="preserve"> placed by him</w:t>
       </w:r>
+      <w:bookmarkStart w:id="0" w:name="_GoBack"/>
+      <w:bookmarkEnd w:id="0"/>
     </w:p>
     <w:p>
       <w:pPr>
@@ -2559,6 +2716,7 @@
           <w:rStyle w:val="Strong"/>
           <w:lang w:val="en-US"/>
         </w:rPr>
+        <w:lastRenderedPageBreak/>
         <w:t>Description:</w:t>
       </w:r>
       <w:r>
@@ -2626,7 +2784,6 @@
         <w:pStyle w:val="Code"/>
       </w:pPr>
       <w:r>
-        <w:lastRenderedPageBreak/>
         <w:t xml:space="preserve">    "loans" : {</w:t>
       </w:r>
     </w:p>
@@ -3180,6 +3337,7 @@
         <w:rPr>
           <w:lang w:val="en-US"/>
         </w:rPr>
+        <w:lastRenderedPageBreak/>
         <w:t>allocat</w:t>
       </w:r>
       <w:r>
@@ -3344,11 +3502,8 @@
         <w:rPr>
           <w:lang w:val="en-US"/>
         </w:rPr>
-        <w:lastRenderedPageBreak/>
         <w:br w:type="page"/>
       </w:r>
-      <w:bookmarkStart w:id="0" w:name="_GoBack"/>
-      <w:bookmarkEnd w:id="0"/>
     </w:p>
     <w:p>
       <w:pPr>
@@ -5797,7 +5952,7 @@
 </file>
 
 <file path=customXml/itemProps1.xml><?xml version="1.0" encoding="utf-8"?>
-<ds:datastoreItem xmlns:ds="http://schemas.openxmlformats.org/officeDocument/2006/customXml" ds:itemID="{CF7FB622-489D-489B-885B-41ED05F732C0}">
+<ds:datastoreItem xmlns:ds="http://schemas.openxmlformats.org/officeDocument/2006/customXml" ds:itemID="{BE448BBA-6466-4861-AB16-D7924C790F2A}">
   <ds:schemaRefs>
     <ds:schemaRef ds:uri="http://schemas.openxmlformats.org/officeDocument/2006/bibliography"/>
   </ds:schemaRefs>

</xml_diff>

<commit_message>
Enhancing the users, loans and bids output formats to look like the input ones
</commit_message>
<xml_diff>
--- a/doc/ApiFormats/Liquidity Spot Exchange api format.docx
+++ b/doc/ApiFormats/Liquidity Spot Exchange api format.docx
@@ -2505,13 +2505,7 @@
       <w:proofErr w:type="spellEnd"/>
       <w:proofErr w:type="gramEnd"/>
       <w:r>
-        <w:t>"</w:t>
-      </w:r>
-      <w:r>
-        <w:t xml:space="preserve"> : string</w:t>
-      </w:r>
-      <w:r>
-        <w:t>,</w:t>
+        <w:t>" : string,</w:t>
       </w:r>
     </w:p>
     <w:p>
@@ -2537,7 +2531,15 @@
         <w:pStyle w:val="Code"/>
       </w:pPr>
       <w:r>
-        <w:t xml:space="preserve">        }</w:t>
+        <w:t xml:space="preserve">        },</w:t>
+      </w:r>
+    </w:p>
+    <w:p>
+      <w:pPr>
+        <w:pStyle w:val="Code"/>
+      </w:pPr>
+      <w:r>
+        <w:t xml:space="preserve">        ...</w:t>
       </w:r>
     </w:p>
     <w:p>
@@ -2547,6 +2549,8 @@
       <w:r>
         <w:t xml:space="preserve">    }</w:t>
       </w:r>
+      <w:bookmarkStart w:id="0" w:name="_GoBack"/>
+      <w:bookmarkEnd w:id="0"/>
     </w:p>
     <w:p>
       <w:pPr>
@@ -2585,7 +2589,7 @@
         <w:pStyle w:val="Code"/>
       </w:pPr>
       <w:r>
-        <w:t>}</w:t>
+        <w:t xml:space="preserve">} </w:t>
       </w:r>
       <w:r>
         <w:t xml:space="preserve"> </w:t>
@@ -2619,6 +2623,7 @@
         </w:rPr>
       </w:pPr>
       <w:proofErr w:type="spellStart"/>
+      <w:proofErr w:type="gramStart"/>
       <w:r>
         <w:rPr>
           <w:lang w:val="en-US"/>
@@ -2626,6 +2631,7 @@
         <w:t>fundsAvailable</w:t>
       </w:r>
       <w:proofErr w:type="spellEnd"/>
+      <w:proofErr w:type="gramEnd"/>
       <w:r>
         <w:rPr>
           <w:lang w:val="en-US"/>
@@ -2656,8 +2662,6 @@
         </w:rPr>
         <w:t xml:space="preserve"> placed by him</w:t>
       </w:r>
-      <w:bookmarkStart w:id="0" w:name="_GoBack"/>
-      <w:bookmarkEnd w:id="0"/>
     </w:p>
     <w:p>
       <w:pPr>
@@ -2665,6 +2669,7 @@
       </w:pPr>
       <w:proofErr w:type="spellStart"/>
       <w:r>
+        <w:lastRenderedPageBreak/>
         <w:t>Loans</w:t>
       </w:r>
       <w:proofErr w:type="spellEnd"/>
@@ -2716,7 +2721,6 @@
           <w:rStyle w:val="Strong"/>
           <w:lang w:val="en-US"/>
         </w:rPr>
-        <w:lastRenderedPageBreak/>
         <w:t>Description:</w:t>
       </w:r>
       <w:r>
@@ -2776,29 +2780,68 @@
         <w:pStyle w:val="Code"/>
       </w:pPr>
       <w:r>
-        <w:t xml:space="preserve">    "users" : {...},</w:t>
-      </w:r>
-    </w:p>
-    <w:p>
-      <w:pPr>
-        <w:pStyle w:val="Code"/>
-      </w:pPr>
-      <w:r>
-        <w:t xml:space="preserve">    "loans" : {</w:t>
-      </w:r>
-    </w:p>
-    <w:p>
-      <w:pPr>
-        <w:pStyle w:val="Code"/>
-      </w:pPr>
-      <w:r>
-        <w:t xml:space="preserve">        "</w:t>
-      </w:r>
-      <w:proofErr w:type="spellStart"/>
+        <w:t xml:space="preserve">    "</w:t>
+      </w:r>
+      <w:proofErr w:type="gramStart"/>
+      <w:r>
+        <w:t>users</w:t>
+      </w:r>
+      <w:proofErr w:type="gramEnd"/>
+      <w:r>
+        <w:t>" : {...},</w:t>
+      </w:r>
+    </w:p>
+    <w:p>
+      <w:pPr>
+        <w:pStyle w:val="Code"/>
+      </w:pPr>
+      <w:r>
+        <w:t xml:space="preserve">    "</w:t>
+      </w:r>
+      <w:proofErr w:type="gramStart"/>
+      <w:r>
+        <w:t>loans</w:t>
+      </w:r>
+      <w:proofErr w:type="gramEnd"/>
+      <w:r>
+        <w:t>" : {</w:t>
+      </w:r>
+    </w:p>
+    <w:p>
+      <w:pPr>
+        <w:pStyle w:val="Code"/>
+      </w:pPr>
+      <w:r>
+        <w:t xml:space="preserve">        </w:t>
+      </w:r>
+      <w:proofErr w:type="spellStart"/>
+      <w:proofErr w:type="gramStart"/>
+      <w:r>
+        <w:t>loadId</w:t>
+      </w:r>
+      <w:proofErr w:type="spellEnd"/>
+      <w:r>
+        <w:t xml:space="preserve"> :</w:t>
+      </w:r>
+      <w:proofErr w:type="gramEnd"/>
+      <w:r>
+        <w:t xml:space="preserve"> {</w:t>
+      </w:r>
+    </w:p>
+    <w:p>
+      <w:pPr>
+        <w:pStyle w:val="Code"/>
+      </w:pPr>
+      <w:r>
+        <w:t xml:space="preserve">            "</w:t>
+      </w:r>
+      <w:proofErr w:type="spellStart"/>
+      <w:proofErr w:type="gramStart"/>
       <w:r>
         <w:t>loanId</w:t>
       </w:r>
       <w:proofErr w:type="spellEnd"/>
+      <w:proofErr w:type="gramEnd"/>
       <w:r>
         <w:t>" : string,</w:t>
       </w:r>
@@ -2808,7 +2851,15 @@
         <w:pStyle w:val="Code"/>
       </w:pPr>
       <w:r>
-        <w:t xml:space="preserve">        "funded" : </w:t>
+        <w:t xml:space="preserve">            "</w:t>
+      </w:r>
+      <w:proofErr w:type="gramStart"/>
+      <w:r>
+        <w:t>funded</w:t>
+      </w:r>
+      <w:proofErr w:type="gramEnd"/>
+      <w:r>
+        <w:t xml:space="preserve">" : </w:t>
       </w:r>
       <w:proofErr w:type="spellStart"/>
       <w:r>
@@ -2824,13 +2875,15 @@
         <w:pStyle w:val="Code"/>
       </w:pPr>
       <w:r>
-        <w:t xml:space="preserve">        "</w:t>
-      </w:r>
-      <w:proofErr w:type="spellStart"/>
+        <w:t xml:space="preserve">            "</w:t>
+      </w:r>
+      <w:proofErr w:type="spellStart"/>
+      <w:proofErr w:type="gramStart"/>
       <w:r>
         <w:t>investorRate</w:t>
       </w:r>
       <w:proofErr w:type="spellEnd"/>
+      <w:proofErr w:type="gramEnd"/>
       <w:r>
         <w:t>" : number*,</w:t>
       </w:r>
@@ -2840,13 +2893,15 @@
         <w:pStyle w:val="Code"/>
       </w:pPr>
       <w:r>
-        <w:t xml:space="preserve">        "</w:t>
-      </w:r>
-      <w:proofErr w:type="spellStart"/>
+        <w:t xml:space="preserve">            "</w:t>
+      </w:r>
+      <w:proofErr w:type="spellStart"/>
+      <w:proofErr w:type="gramStart"/>
       <w:r>
         <w:t>rateToMo</w:t>
       </w:r>
       <w:proofErr w:type="spellEnd"/>
+      <w:proofErr w:type="gramEnd"/>
       <w:r>
         <w:t>" : number*,</w:t>
       </w:r>
@@ -2856,13 +2911,15 @@
         <w:pStyle w:val="Code"/>
       </w:pPr>
       <w:r>
-        <w:t xml:space="preserve">        "</w:t>
-      </w:r>
-      <w:proofErr w:type="spellStart"/>
+        <w:t xml:space="preserve">            "</w:t>
+      </w:r>
+      <w:proofErr w:type="spellStart"/>
+      <w:proofErr w:type="gramStart"/>
       <w:r>
         <w:t>fundedAmount</w:t>
       </w:r>
       <w:proofErr w:type="spellEnd"/>
+      <w:proofErr w:type="gramEnd"/>
       <w:r>
         <w:t>" : number*</w:t>
       </w:r>
@@ -2872,6 +2929,22 @@
         <w:pStyle w:val="Code"/>
       </w:pPr>
       <w:r>
+        <w:t xml:space="preserve">        },</w:t>
+      </w:r>
+    </w:p>
+    <w:p>
+      <w:pPr>
+        <w:pStyle w:val="Code"/>
+      </w:pPr>
+      <w:r>
+        <w:t xml:space="preserve">        ...</w:t>
+      </w:r>
+    </w:p>
+    <w:p>
+      <w:pPr>
+        <w:pStyle w:val="Code"/>
+      </w:pPr>
+      <w:r>
         <w:t xml:space="preserve">    },</w:t>
       </w:r>
     </w:p>
@@ -2880,7 +2953,15 @@
         <w:pStyle w:val="Code"/>
       </w:pPr>
       <w:r>
-        <w:t xml:space="preserve">    "bids" : {...}</w:t>
+        <w:t xml:space="preserve">    "</w:t>
+      </w:r>
+      <w:proofErr w:type="gramStart"/>
+      <w:r>
+        <w:t>bids</w:t>
+      </w:r>
+      <w:proofErr w:type="gramEnd"/>
+      <w:r>
+        <w:t>" : {...}</w:t>
       </w:r>
     </w:p>
     <w:p>
@@ -3168,38 +3249,85 @@
         <w:pStyle w:val="Code"/>
       </w:pPr>
       <w:r>
-        <w:t xml:space="preserve">    "users" : {...},</w:t>
-      </w:r>
-    </w:p>
-    <w:p>
-      <w:pPr>
-        <w:pStyle w:val="Code"/>
-      </w:pPr>
-      <w:r>
-        <w:t xml:space="preserve">    "loans" : {...},</w:t>
-      </w:r>
-    </w:p>
-    <w:p>
-      <w:pPr>
-        <w:pStyle w:val="Code"/>
-      </w:pPr>
-      <w:r>
-        <w:t xml:space="preserve">    "bids" : {</w:t>
-      </w:r>
-    </w:p>
-    <w:p>
-      <w:pPr>
-        <w:pStyle w:val="Code"/>
-      </w:pPr>
-      <w:r>
-        <w:t xml:space="preserve">        "</w:t>
-      </w:r>
-      <w:proofErr w:type="spellStart"/>
+        <w:t xml:space="preserve">    "</w:t>
+      </w:r>
+      <w:proofErr w:type="gramStart"/>
+      <w:r>
+        <w:t>users</w:t>
+      </w:r>
+      <w:proofErr w:type="gramEnd"/>
+      <w:r>
+        <w:t>" : {...},</w:t>
+      </w:r>
+    </w:p>
+    <w:p>
+      <w:pPr>
+        <w:pStyle w:val="Code"/>
+      </w:pPr>
+      <w:r>
+        <w:t xml:space="preserve">    "</w:t>
+      </w:r>
+      <w:proofErr w:type="gramStart"/>
+      <w:r>
+        <w:t>loans</w:t>
+      </w:r>
+      <w:proofErr w:type="gramEnd"/>
+      <w:r>
+        <w:t>" : {...},</w:t>
+      </w:r>
+    </w:p>
+    <w:p>
+      <w:pPr>
+        <w:pStyle w:val="Code"/>
+      </w:pPr>
+      <w:r>
+        <w:t xml:space="preserve">    "</w:t>
+      </w:r>
+      <w:proofErr w:type="gramStart"/>
+      <w:r>
+        <w:t>bids</w:t>
+      </w:r>
+      <w:proofErr w:type="gramEnd"/>
+      <w:r>
+        <w:t>" : {</w:t>
+      </w:r>
+    </w:p>
+    <w:p>
+      <w:pPr>
+        <w:pStyle w:val="Code"/>
+      </w:pPr>
+      <w:r>
+        <w:t xml:space="preserve">        </w:t>
+      </w:r>
+      <w:proofErr w:type="spellStart"/>
+      <w:proofErr w:type="gramStart"/>
       <w:r>
         <w:t>bidId</w:t>
       </w:r>
       <w:proofErr w:type="spellEnd"/>
       <w:r>
+        <w:t xml:space="preserve"> :</w:t>
+      </w:r>
+      <w:proofErr w:type="gramEnd"/>
+      <w:r>
+        <w:t xml:space="preserve"> {</w:t>
+      </w:r>
+    </w:p>
+    <w:p>
+      <w:pPr>
+        <w:pStyle w:val="Code"/>
+      </w:pPr>
+      <w:r>
+        <w:t xml:space="preserve">            "</w:t>
+      </w:r>
+      <w:proofErr w:type="spellStart"/>
+      <w:proofErr w:type="gramStart"/>
+      <w:r>
+        <w:t>bidId</w:t>
+      </w:r>
+      <w:proofErr w:type="spellEnd"/>
+      <w:proofErr w:type="gramEnd"/>
+      <w:r>
         <w:t>" : string,</w:t>
       </w:r>
     </w:p>
@@ -3208,13 +3336,15 @@
         <w:pStyle w:val="Code"/>
       </w:pPr>
       <w:r>
-        <w:t xml:space="preserve">        "</w:t>
-      </w:r>
-      <w:proofErr w:type="spellStart"/>
+        <w:t xml:space="preserve">            "</w:t>
+      </w:r>
+      <w:proofErr w:type="spellStart"/>
+      <w:proofErr w:type="gramStart"/>
       <w:r>
         <w:t>allocatedAmounts</w:t>
       </w:r>
       <w:proofErr w:type="spellEnd"/>
+      <w:proofErr w:type="gramEnd"/>
       <w:r>
         <w:t>" : {</w:t>
       </w:r>
@@ -3224,45 +3354,50 @@
         <w:pStyle w:val="Code"/>
       </w:pPr>
       <w:r>
+        <w:t xml:space="preserve">                "</w:t>
+      </w:r>
+      <w:proofErr w:type="spellStart"/>
+      <w:proofErr w:type="gramStart"/>
+      <w:r>
+        <w:t>loanId</w:t>
+      </w:r>
+      <w:proofErr w:type="spellEnd"/>
+      <w:proofErr w:type="gramEnd"/>
+      <w:r>
+        <w:t>": number*,</w:t>
+      </w:r>
+    </w:p>
+    <w:p>
+      <w:pPr>
+        <w:pStyle w:val="Code"/>
+      </w:pPr>
+      <w:r>
+        <w:t xml:space="preserve">                ...</w:t>
+      </w:r>
+    </w:p>
+    <w:p>
+      <w:pPr>
+        <w:pStyle w:val="Code"/>
+      </w:pPr>
+      <w:r>
+        <w:lastRenderedPageBreak/>
+        <w:t xml:space="preserve">            }</w:t>
+      </w:r>
+    </w:p>
+    <w:p>
+      <w:pPr>
+        <w:pStyle w:val="Code"/>
+      </w:pPr>
+      <w:r>
         <w:t xml:space="preserve">            "</w:t>
       </w:r>
       <w:proofErr w:type="spellStart"/>
-      <w:r>
-        <w:t>loanId</w:t>
-      </w:r>
-      <w:proofErr w:type="spellEnd"/>
-      <w:r>
-        <w:t>": number*,</w:t>
-      </w:r>
-    </w:p>
-    <w:p>
-      <w:pPr>
-        <w:pStyle w:val="Code"/>
-      </w:pPr>
-      <w:r>
-        <w:t xml:space="preserve">            ...</w:t>
-      </w:r>
-    </w:p>
-    <w:p>
-      <w:pPr>
-        <w:pStyle w:val="Code"/>
-      </w:pPr>
-      <w:r>
-        <w:t xml:space="preserve">        }</w:t>
-      </w:r>
-    </w:p>
-    <w:p>
-      <w:pPr>
-        <w:pStyle w:val="Code"/>
-      </w:pPr>
-      <w:r>
-        <w:t xml:space="preserve">        "</w:t>
-      </w:r>
-      <w:proofErr w:type="spellStart"/>
+      <w:proofErr w:type="gramStart"/>
       <w:r>
         <w:t>acceptedRate</w:t>
       </w:r>
       <w:proofErr w:type="spellEnd"/>
+      <w:proofErr w:type="gramEnd"/>
       <w:r>
         <w:t>" : number*,</w:t>
       </w:r>
@@ -3272,18 +3407,33 @@
         <w:pStyle w:val="Code"/>
       </w:pPr>
       <w:r>
-        <w:t xml:space="preserve">        "</w:t>
-      </w:r>
-      <w:proofErr w:type="spellStart"/>
-      <w:r>
-        <w:t>fundsT</w:t>
-      </w:r>
-      <w:r>
-        <w:t>otal</w:t>
-      </w:r>
-      <w:proofErr w:type="spellEnd"/>
+        <w:t xml:space="preserve">            "</w:t>
+      </w:r>
+      <w:proofErr w:type="spellStart"/>
+      <w:proofErr w:type="gramStart"/>
+      <w:r>
+        <w:t>fundsTotal</w:t>
+      </w:r>
+      <w:proofErr w:type="spellEnd"/>
+      <w:proofErr w:type="gramEnd"/>
       <w:r>
         <w:t>" : number*</w:t>
+      </w:r>
+    </w:p>
+    <w:p>
+      <w:pPr>
+        <w:pStyle w:val="Code"/>
+      </w:pPr>
+      <w:r>
+        <w:t xml:space="preserve">        },</w:t>
+      </w:r>
+    </w:p>
+    <w:p>
+      <w:pPr>
+        <w:pStyle w:val="Code"/>
+      </w:pPr>
+      <w:r>
+        <w:t xml:space="preserve">        ...</w:t>
       </w:r>
     </w:p>
     <w:p>
@@ -3337,7 +3487,6 @@
         <w:rPr>
           <w:lang w:val="en-US"/>
         </w:rPr>
-        <w:lastRenderedPageBreak/>
         <w:t>allocat</w:t>
       </w:r>
       <w:r>
@@ -5952,7 +6101,7 @@
 </file>
 
 <file path=customXml/itemProps1.xml><?xml version="1.0" encoding="utf-8"?>
-<ds:datastoreItem xmlns:ds="http://schemas.openxmlformats.org/officeDocument/2006/customXml" ds:itemID="{BE448BBA-6466-4861-AB16-D7924C790F2A}">
+<ds:datastoreItem xmlns:ds="http://schemas.openxmlformats.org/officeDocument/2006/customXml" ds:itemID="{836239BA-EA13-4D96-B4E7-E5D113C83EF6}">
   <ds:schemaRefs>
     <ds:schemaRef ds:uri="http://schemas.openxmlformats.org/officeDocument/2006/bibliography"/>
   </ds:schemaRefs>

</xml_diff>